<commit_message>
Plan van aanpak afgemaakt + alles in goede mapje gezet
</commit_message>
<xml_diff>
--- a/Documentatie/Plan van aanpak.docx
+++ b/Documentatie/Plan van aanpak.docx
@@ -26,9 +26,9 @@
                       <wp:posOffset>457200</wp:posOffset>
                     </wp:positionH>
                     <wp:positionV relativeFrom="margin">
-                      <wp:align>bottom</wp:align>
+                      <wp:posOffset>6891655</wp:posOffset>
                     </wp:positionV>
-                    <wp:extent cx="5753100" cy="2095500"/>
+                    <wp:extent cx="5753100" cy="1771650"/>
                     <wp:effectExtent l="0" t="0" r="0" b="0"/>
                     <wp:wrapSquare wrapText="bothSides"/>
                     <wp:docPr id="129" name="Tekstvak 129"/>
@@ -40,7 +40,7 @@
                           <wps:spPr>
                             <a:xfrm>
                               <a:off x="0" y="0"/>
-                              <a:ext cx="5753100" cy="2095500"/>
+                              <a:ext cx="5753100" cy="1771650"/>
                             </a:xfrm>
                             <a:prstGeom prst="rect">
                               <a:avLst/>
@@ -410,7 +410,7 @@
                     <v:stroke joinstyle="miter"/>
                     <v:path gradientshapeok="t" o:connecttype="rect"/>
                   </v:shapetype>
-                  <v:shape id="Tekstvak 129" o:spid="_x0000_s1026" type="#_x0000_t202" style="position:absolute;margin-left:36pt;margin-top:0;width:453pt;height:165pt;z-index:251661312;visibility:visible;mso-wrap-style:square;mso-width-percent:1154;mso-height-percent:0;mso-wrap-distance-left:9pt;mso-wrap-distance-top:0;mso-wrap-distance-right:9pt;mso-wrap-distance-bottom:0;mso-position-horizontal:absolute;mso-position-horizontal-relative:page;mso-position-vertical:bottom;mso-position-vertical-relative:margin;mso-width-percent:1154;mso-height-percent:0;mso-width-relative:margin;mso-height-relative:margin;v-text-anchor:top" o:gfxdata="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" filled="f" stroked="f" strokeweight=".5pt">
+                  <v:shape id="Tekstvak 129" o:spid="_x0000_s1026" type="#_x0000_t202" style="position:absolute;margin-left:36pt;margin-top:542.65pt;width:453pt;height:139.5pt;z-index:251661312;visibility:visible;mso-wrap-style:square;mso-width-percent:1154;mso-height-percent:0;mso-wrap-distance-left:9pt;mso-wrap-distance-top:0;mso-wrap-distance-right:9pt;mso-wrap-distance-bottom:0;mso-position-horizontal:absolute;mso-position-horizontal-relative:page;mso-position-vertical:absolute;mso-position-vertical-relative:margin;mso-width-percent:1154;mso-height-percent:0;mso-width-relative:margin;mso-height-relative:margin;v-text-anchor:top" o:gfxdata="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" filled="f" stroked="f" strokeweight=".5pt">
                     <v:textbox inset="1in,0,86.4pt,0">
                       <w:txbxContent>
                         <w:p>
@@ -1149,36 +1149,41 @@
               <w:tab w:val="right" w:leader="dot" w:pos="9062"/>
             </w:tabs>
             <w:rPr>
+              <w:rFonts w:ascii="Arial" w:eastAsiaTheme="minorEastAsia" w:hAnsi="Arial" w:cs="Arial"/>
               <w:noProof/>
+              <w:lang w:eastAsia="nl-NL"/>
             </w:rPr>
           </w:pPr>
           <w:r>
+            <w:rPr>
+              <w:rFonts w:ascii="Arial" w:hAnsi="Arial" w:cs="Arial"/>
+            </w:rPr>
             <w:fldChar w:fldCharType="begin"/>
           </w:r>
           <w:r>
+            <w:rPr>
+              <w:rFonts w:ascii="Arial" w:hAnsi="Arial" w:cs="Arial"/>
+            </w:rPr>
             <w:instrText xml:space="preserve"> TOC \o "1-3" \h \z \u </w:instrText>
           </w:r>
           <w:r>
+            <w:rPr>
+              <w:rFonts w:ascii="Arial" w:hAnsi="Arial" w:cs="Arial"/>
+            </w:rPr>
             <w:fldChar w:fldCharType="separate"/>
           </w:r>
-          <w:hyperlink w:anchor="_Toc509575725" w:history="1">
-            <w:r>
-              <w:rPr>
-                <w:rStyle w:val="Hyperlink"/>
-                <w:noProof/>
-              </w:rPr>
-              <w:t xml:space="preserve">1. </w:t>
-            </w:r>
+          <w:hyperlink w:anchor="_Toc509577318" w:history="1">
             <w:r>
               <w:rPr>
                 <w:rStyle w:val="Hyperlink"/>
                 <w:rFonts w:ascii="Arial" w:hAnsi="Arial" w:cs="Arial"/>
                 <w:noProof/>
               </w:rPr>
-              <w:t>De opdracht</w:t>
-            </w:r>
-            <w:r>
-              <w:rPr>
+              <w:t>1. De opdracht</w:t>
+            </w:r>
+            <w:r>
+              <w:rPr>
+                <w:rFonts w:ascii="Arial" w:hAnsi="Arial" w:cs="Arial"/>
                 <w:noProof/>
                 <w:webHidden/>
               </w:rPr>
@@ -1186,6 +1191,7 @@
             </w:r>
             <w:r>
               <w:rPr>
+                <w:rFonts w:ascii="Arial" w:hAnsi="Arial" w:cs="Arial"/>
                 <w:noProof/>
                 <w:webHidden/>
               </w:rPr>
@@ -1193,19 +1199,22 @@
             </w:r>
             <w:r>
               <w:rPr>
+                <w:rFonts w:ascii="Arial" w:hAnsi="Arial" w:cs="Arial"/>
                 <w:noProof/>
                 <w:webHidden/>
               </w:rPr>
-              <w:instrText xml:space="preserve"> PAGEREF _Toc509575725 \h </w:instrText>
-            </w:r>
-            <w:r>
-              <w:rPr>
+              <w:instrText xml:space="preserve"> PAGEREF _Toc509577318 \h </w:instrText>
+            </w:r>
+            <w:r>
+              <w:rPr>
+                <w:rFonts w:ascii="Arial" w:hAnsi="Arial" w:cs="Arial"/>
                 <w:noProof/>
                 <w:webHidden/>
               </w:rPr>
             </w:r>
             <w:r>
               <w:rPr>
+                <w:rFonts w:ascii="Arial" w:hAnsi="Arial" w:cs="Arial"/>
                 <w:noProof/>
                 <w:webHidden/>
               </w:rPr>
@@ -1213,6 +1222,7 @@
             </w:r>
             <w:r>
               <w:rPr>
+                <w:rFonts w:ascii="Arial" w:hAnsi="Arial" w:cs="Arial"/>
                 <w:noProof/>
                 <w:webHidden/>
               </w:rPr>
@@ -1220,6 +1230,7 @@
             </w:r>
             <w:r>
               <w:rPr>
+                <w:rFonts w:ascii="Arial" w:hAnsi="Arial" w:cs="Arial"/>
                 <w:noProof/>
                 <w:webHidden/>
               </w:rPr>
@@ -1234,10 +1245,12 @@
               <w:tab w:val="right" w:leader="dot" w:pos="9062"/>
             </w:tabs>
             <w:rPr>
+              <w:rFonts w:ascii="Arial" w:eastAsiaTheme="minorEastAsia" w:hAnsi="Arial" w:cs="Arial"/>
               <w:noProof/>
+              <w:lang w:eastAsia="nl-NL"/>
             </w:rPr>
           </w:pPr>
-          <w:hyperlink w:anchor="_Toc509575726" w:history="1">
+          <w:hyperlink w:anchor="_Toc509577319" w:history="1">
             <w:r>
               <w:rPr>
                 <w:rStyle w:val="Hyperlink"/>
@@ -1248,6 +1261,7 @@
             </w:r>
             <w:r>
               <w:rPr>
+                <w:rFonts w:ascii="Arial" w:hAnsi="Arial" w:cs="Arial"/>
                 <w:noProof/>
                 <w:webHidden/>
               </w:rPr>
@@ -1255,6 +1269,7 @@
             </w:r>
             <w:r>
               <w:rPr>
+                <w:rFonts w:ascii="Arial" w:hAnsi="Arial" w:cs="Arial"/>
                 <w:noProof/>
                 <w:webHidden/>
               </w:rPr>
@@ -1262,19 +1277,22 @@
             </w:r>
             <w:r>
               <w:rPr>
+                <w:rFonts w:ascii="Arial" w:hAnsi="Arial" w:cs="Arial"/>
                 <w:noProof/>
                 <w:webHidden/>
               </w:rPr>
-              <w:instrText xml:space="preserve"> PAGEREF _Toc509575726 \h </w:instrText>
-            </w:r>
-            <w:r>
-              <w:rPr>
+              <w:instrText xml:space="preserve"> PAGEREF _Toc509577319 \h </w:instrText>
+            </w:r>
+            <w:r>
+              <w:rPr>
+                <w:rFonts w:ascii="Arial" w:hAnsi="Arial" w:cs="Arial"/>
                 <w:noProof/>
                 <w:webHidden/>
               </w:rPr>
             </w:r>
             <w:r>
               <w:rPr>
+                <w:rFonts w:ascii="Arial" w:hAnsi="Arial" w:cs="Arial"/>
                 <w:noProof/>
                 <w:webHidden/>
               </w:rPr>
@@ -1282,6 +1300,7 @@
             </w:r>
             <w:r>
               <w:rPr>
+                <w:rFonts w:ascii="Arial" w:hAnsi="Arial" w:cs="Arial"/>
                 <w:noProof/>
                 <w:webHidden/>
               </w:rPr>
@@ -1289,6 +1308,7 @@
             </w:r>
             <w:r>
               <w:rPr>
+                <w:rFonts w:ascii="Arial" w:hAnsi="Arial" w:cs="Arial"/>
                 <w:noProof/>
                 <w:webHidden/>
               </w:rPr>
@@ -1303,10 +1323,12 @@
               <w:tab w:val="right" w:leader="dot" w:pos="9062"/>
             </w:tabs>
             <w:rPr>
+              <w:rFonts w:ascii="Arial" w:eastAsiaTheme="minorEastAsia" w:hAnsi="Arial" w:cs="Arial"/>
               <w:noProof/>
+              <w:lang w:eastAsia="nl-NL"/>
             </w:rPr>
           </w:pPr>
-          <w:hyperlink w:anchor="_Toc509575727" w:history="1">
+          <w:hyperlink w:anchor="_Toc509577320" w:history="1">
             <w:r>
               <w:rPr>
                 <w:rStyle w:val="Hyperlink"/>
@@ -1317,6 +1339,7 @@
             </w:r>
             <w:r>
               <w:rPr>
+                <w:rFonts w:ascii="Arial" w:hAnsi="Arial" w:cs="Arial"/>
                 <w:noProof/>
                 <w:webHidden/>
               </w:rPr>
@@ -1324,6 +1347,7 @@
             </w:r>
             <w:r>
               <w:rPr>
+                <w:rFonts w:ascii="Arial" w:hAnsi="Arial" w:cs="Arial"/>
                 <w:noProof/>
                 <w:webHidden/>
               </w:rPr>
@@ -1331,19 +1355,22 @@
             </w:r>
             <w:r>
               <w:rPr>
+                <w:rFonts w:ascii="Arial" w:hAnsi="Arial" w:cs="Arial"/>
                 <w:noProof/>
                 <w:webHidden/>
               </w:rPr>
-              <w:instrText xml:space="preserve"> PAGEREF _Toc509575727 \h </w:instrText>
-            </w:r>
-            <w:r>
-              <w:rPr>
+              <w:instrText xml:space="preserve"> PAGEREF _Toc509577320 \h </w:instrText>
+            </w:r>
+            <w:r>
+              <w:rPr>
+                <w:rFonts w:ascii="Arial" w:hAnsi="Arial" w:cs="Arial"/>
                 <w:noProof/>
                 <w:webHidden/>
               </w:rPr>
             </w:r>
             <w:r>
               <w:rPr>
+                <w:rFonts w:ascii="Arial" w:hAnsi="Arial" w:cs="Arial"/>
                 <w:noProof/>
                 <w:webHidden/>
               </w:rPr>
@@ -1351,6 +1378,7 @@
             </w:r>
             <w:r>
               <w:rPr>
+                <w:rFonts w:ascii="Arial" w:hAnsi="Arial" w:cs="Arial"/>
                 <w:noProof/>
                 <w:webHidden/>
               </w:rPr>
@@ -1358,6 +1386,7 @@
             </w:r>
             <w:r>
               <w:rPr>
+                <w:rFonts w:ascii="Arial" w:hAnsi="Arial" w:cs="Arial"/>
                 <w:noProof/>
                 <w:webHidden/>
               </w:rPr>
@@ -1372,10 +1401,12 @@
               <w:tab w:val="right" w:leader="dot" w:pos="9062"/>
             </w:tabs>
             <w:rPr>
+              <w:rFonts w:ascii="Arial" w:eastAsiaTheme="minorEastAsia" w:hAnsi="Arial" w:cs="Arial"/>
               <w:noProof/>
+              <w:lang w:eastAsia="nl-NL"/>
             </w:rPr>
           </w:pPr>
-          <w:hyperlink w:anchor="_Toc509575728" w:history="1">
+          <w:hyperlink w:anchor="_Toc509577321" w:history="1">
             <w:r>
               <w:rPr>
                 <w:rStyle w:val="Hyperlink"/>
@@ -1386,6 +1417,7 @@
             </w:r>
             <w:r>
               <w:rPr>
+                <w:rFonts w:ascii="Arial" w:hAnsi="Arial" w:cs="Arial"/>
                 <w:noProof/>
                 <w:webHidden/>
               </w:rPr>
@@ -1393,6 +1425,7 @@
             </w:r>
             <w:r>
               <w:rPr>
+                <w:rFonts w:ascii="Arial" w:hAnsi="Arial" w:cs="Arial"/>
                 <w:noProof/>
                 <w:webHidden/>
               </w:rPr>
@@ -1400,19 +1433,22 @@
             </w:r>
             <w:r>
               <w:rPr>
+                <w:rFonts w:ascii="Arial" w:hAnsi="Arial" w:cs="Arial"/>
                 <w:noProof/>
                 <w:webHidden/>
               </w:rPr>
-              <w:instrText xml:space="preserve"> PAGEREF _Toc509575728 \h </w:instrText>
-            </w:r>
-            <w:r>
-              <w:rPr>
+              <w:instrText xml:space="preserve"> PAGEREF _Toc509577321 \h </w:instrText>
+            </w:r>
+            <w:r>
+              <w:rPr>
+                <w:rFonts w:ascii="Arial" w:hAnsi="Arial" w:cs="Arial"/>
                 <w:noProof/>
                 <w:webHidden/>
               </w:rPr>
             </w:r>
             <w:r>
               <w:rPr>
+                <w:rFonts w:ascii="Arial" w:hAnsi="Arial" w:cs="Arial"/>
                 <w:noProof/>
                 <w:webHidden/>
               </w:rPr>
@@ -1420,6 +1456,7 @@
             </w:r>
             <w:r>
               <w:rPr>
+                <w:rFonts w:ascii="Arial" w:hAnsi="Arial" w:cs="Arial"/>
                 <w:noProof/>
                 <w:webHidden/>
               </w:rPr>
@@ -1427,6 +1464,7 @@
             </w:r>
             <w:r>
               <w:rPr>
+                <w:rFonts w:ascii="Arial" w:hAnsi="Arial" w:cs="Arial"/>
                 <w:noProof/>
                 <w:webHidden/>
               </w:rPr>
@@ -1441,10 +1479,12 @@
               <w:tab w:val="right" w:leader="dot" w:pos="9062"/>
             </w:tabs>
             <w:rPr>
+              <w:rFonts w:ascii="Arial" w:eastAsiaTheme="minorEastAsia" w:hAnsi="Arial" w:cs="Arial"/>
               <w:noProof/>
+              <w:lang w:eastAsia="nl-NL"/>
             </w:rPr>
           </w:pPr>
-          <w:hyperlink w:anchor="_Toc509575729" w:history="1">
+          <w:hyperlink w:anchor="_Toc509577322" w:history="1">
             <w:r>
               <w:rPr>
                 <w:rStyle w:val="Hyperlink"/>
@@ -1455,6 +1495,7 @@
             </w:r>
             <w:r>
               <w:rPr>
+                <w:rFonts w:ascii="Arial" w:hAnsi="Arial" w:cs="Arial"/>
                 <w:noProof/>
                 <w:webHidden/>
               </w:rPr>
@@ -1462,6 +1503,7 @@
             </w:r>
             <w:r>
               <w:rPr>
+                <w:rFonts w:ascii="Arial" w:hAnsi="Arial" w:cs="Arial"/>
                 <w:noProof/>
                 <w:webHidden/>
               </w:rPr>
@@ -1469,19 +1511,22 @@
             </w:r>
             <w:r>
               <w:rPr>
+                <w:rFonts w:ascii="Arial" w:hAnsi="Arial" w:cs="Arial"/>
                 <w:noProof/>
                 <w:webHidden/>
               </w:rPr>
-              <w:instrText xml:space="preserve"> PAGEREF _Toc509575729 \h </w:instrText>
-            </w:r>
-            <w:r>
-              <w:rPr>
+              <w:instrText xml:space="preserve"> PAGEREF _Toc509577322 \h </w:instrText>
+            </w:r>
+            <w:r>
+              <w:rPr>
+                <w:rFonts w:ascii="Arial" w:hAnsi="Arial" w:cs="Arial"/>
                 <w:noProof/>
                 <w:webHidden/>
               </w:rPr>
             </w:r>
             <w:r>
               <w:rPr>
+                <w:rFonts w:ascii="Arial" w:hAnsi="Arial" w:cs="Arial"/>
                 <w:noProof/>
                 <w:webHidden/>
               </w:rPr>
@@ -1489,6 +1534,7 @@
             </w:r>
             <w:r>
               <w:rPr>
+                <w:rFonts w:ascii="Arial" w:hAnsi="Arial" w:cs="Arial"/>
                 <w:noProof/>
                 <w:webHidden/>
               </w:rPr>
@@ -1496,6 +1542,7 @@
             </w:r>
             <w:r>
               <w:rPr>
+                <w:rFonts w:ascii="Arial" w:hAnsi="Arial" w:cs="Arial"/>
                 <w:noProof/>
                 <w:webHidden/>
               </w:rPr>
@@ -1510,10 +1557,12 @@
               <w:tab w:val="right" w:leader="dot" w:pos="9062"/>
             </w:tabs>
             <w:rPr>
+              <w:rFonts w:ascii="Arial" w:eastAsiaTheme="minorEastAsia" w:hAnsi="Arial" w:cs="Arial"/>
               <w:noProof/>
+              <w:lang w:eastAsia="nl-NL"/>
             </w:rPr>
           </w:pPr>
-          <w:hyperlink w:anchor="_Toc509575730" w:history="1">
+          <w:hyperlink w:anchor="_Toc509577323" w:history="1">
             <w:r>
               <w:rPr>
                 <w:rStyle w:val="Hyperlink"/>
@@ -1524,6 +1573,7 @@
             </w:r>
             <w:r>
               <w:rPr>
+                <w:rFonts w:ascii="Arial" w:hAnsi="Arial" w:cs="Arial"/>
                 <w:noProof/>
                 <w:webHidden/>
               </w:rPr>
@@ -1531,6 +1581,7 @@
             </w:r>
             <w:r>
               <w:rPr>
+                <w:rFonts w:ascii="Arial" w:hAnsi="Arial" w:cs="Arial"/>
                 <w:noProof/>
                 <w:webHidden/>
               </w:rPr>
@@ -1538,19 +1589,22 @@
             </w:r>
             <w:r>
               <w:rPr>
+                <w:rFonts w:ascii="Arial" w:hAnsi="Arial" w:cs="Arial"/>
                 <w:noProof/>
                 <w:webHidden/>
               </w:rPr>
-              <w:instrText xml:space="preserve"> PAGEREF _Toc509575730 \h </w:instrText>
-            </w:r>
-            <w:r>
-              <w:rPr>
+              <w:instrText xml:space="preserve"> PAGEREF _Toc509577323 \h </w:instrText>
+            </w:r>
+            <w:r>
+              <w:rPr>
+                <w:rFonts w:ascii="Arial" w:hAnsi="Arial" w:cs="Arial"/>
                 <w:noProof/>
                 <w:webHidden/>
               </w:rPr>
             </w:r>
             <w:r>
               <w:rPr>
+                <w:rFonts w:ascii="Arial" w:hAnsi="Arial" w:cs="Arial"/>
                 <w:noProof/>
                 <w:webHidden/>
               </w:rPr>
@@ -1558,6 +1612,7 @@
             </w:r>
             <w:r>
               <w:rPr>
+                <w:rFonts w:ascii="Arial" w:hAnsi="Arial" w:cs="Arial"/>
                 <w:noProof/>
                 <w:webHidden/>
               </w:rPr>
@@ -1565,6 +1620,7 @@
             </w:r>
             <w:r>
               <w:rPr>
+                <w:rFonts w:ascii="Arial" w:hAnsi="Arial" w:cs="Arial"/>
                 <w:noProof/>
                 <w:webHidden/>
               </w:rPr>
@@ -1579,10 +1635,12 @@
               <w:tab w:val="right" w:leader="dot" w:pos="9062"/>
             </w:tabs>
             <w:rPr>
+              <w:rFonts w:ascii="Arial" w:eastAsiaTheme="minorEastAsia" w:hAnsi="Arial" w:cs="Arial"/>
               <w:noProof/>
+              <w:lang w:eastAsia="nl-NL"/>
             </w:rPr>
           </w:pPr>
-          <w:hyperlink w:anchor="_Toc509575731" w:history="1">
+          <w:hyperlink w:anchor="_Toc509577324" w:history="1">
             <w:r>
               <w:rPr>
                 <w:rStyle w:val="Hyperlink"/>
@@ -1593,6 +1651,7 @@
             </w:r>
             <w:r>
               <w:rPr>
+                <w:rFonts w:ascii="Arial" w:hAnsi="Arial" w:cs="Arial"/>
                 <w:noProof/>
                 <w:webHidden/>
               </w:rPr>
@@ -1600,6 +1659,7 @@
             </w:r>
             <w:r>
               <w:rPr>
+                <w:rFonts w:ascii="Arial" w:hAnsi="Arial" w:cs="Arial"/>
                 <w:noProof/>
                 <w:webHidden/>
               </w:rPr>
@@ -1607,19 +1667,22 @@
             </w:r>
             <w:r>
               <w:rPr>
+                <w:rFonts w:ascii="Arial" w:hAnsi="Arial" w:cs="Arial"/>
                 <w:noProof/>
                 <w:webHidden/>
               </w:rPr>
-              <w:instrText xml:space="preserve"> PAGEREF _Toc509575731 \h </w:instrText>
-            </w:r>
-            <w:r>
-              <w:rPr>
+              <w:instrText xml:space="preserve"> PAGEREF _Toc509577324 \h </w:instrText>
+            </w:r>
+            <w:r>
+              <w:rPr>
+                <w:rFonts w:ascii="Arial" w:hAnsi="Arial" w:cs="Arial"/>
                 <w:noProof/>
                 <w:webHidden/>
               </w:rPr>
             </w:r>
             <w:r>
               <w:rPr>
+                <w:rFonts w:ascii="Arial" w:hAnsi="Arial" w:cs="Arial"/>
                 <w:noProof/>
                 <w:webHidden/>
               </w:rPr>
@@ -1627,6 +1690,7 @@
             </w:r>
             <w:r>
               <w:rPr>
+                <w:rFonts w:ascii="Arial" w:hAnsi="Arial" w:cs="Arial"/>
                 <w:noProof/>
                 <w:webHidden/>
               </w:rPr>
@@ -1634,6 +1698,7 @@
             </w:r>
             <w:r>
               <w:rPr>
+                <w:rFonts w:ascii="Arial" w:hAnsi="Arial" w:cs="Arial"/>
                 <w:noProof/>
                 <w:webHidden/>
               </w:rPr>
@@ -1648,10 +1713,12 @@
               <w:tab w:val="right" w:leader="dot" w:pos="9062"/>
             </w:tabs>
             <w:rPr>
+              <w:rFonts w:ascii="Arial" w:eastAsiaTheme="minorEastAsia" w:hAnsi="Arial" w:cs="Arial"/>
               <w:noProof/>
+              <w:lang w:eastAsia="nl-NL"/>
             </w:rPr>
           </w:pPr>
-          <w:hyperlink w:anchor="_Toc509575732" w:history="1">
+          <w:hyperlink w:anchor="_Toc509577325" w:history="1">
             <w:r>
               <w:rPr>
                 <w:rStyle w:val="Hyperlink"/>
@@ -1662,6 +1729,7 @@
             </w:r>
             <w:r>
               <w:rPr>
+                <w:rFonts w:ascii="Arial" w:hAnsi="Arial" w:cs="Arial"/>
                 <w:noProof/>
                 <w:webHidden/>
               </w:rPr>
@@ -1669,6 +1737,7 @@
             </w:r>
             <w:r>
               <w:rPr>
+                <w:rFonts w:ascii="Arial" w:hAnsi="Arial" w:cs="Arial"/>
                 <w:noProof/>
                 <w:webHidden/>
               </w:rPr>
@@ -1676,19 +1745,22 @@
             </w:r>
             <w:r>
               <w:rPr>
+                <w:rFonts w:ascii="Arial" w:hAnsi="Arial" w:cs="Arial"/>
                 <w:noProof/>
                 <w:webHidden/>
               </w:rPr>
-              <w:instrText xml:space="preserve"> PAGEREF _Toc509575732 \h </w:instrText>
-            </w:r>
-            <w:r>
-              <w:rPr>
+              <w:instrText xml:space="preserve"> PAGEREF _Toc509577325 \h </w:instrText>
+            </w:r>
+            <w:r>
+              <w:rPr>
+                <w:rFonts w:ascii="Arial" w:hAnsi="Arial" w:cs="Arial"/>
                 <w:noProof/>
                 <w:webHidden/>
               </w:rPr>
             </w:r>
             <w:r>
               <w:rPr>
+                <w:rFonts w:ascii="Arial" w:hAnsi="Arial" w:cs="Arial"/>
                 <w:noProof/>
                 <w:webHidden/>
               </w:rPr>
@@ -1696,6 +1768,7 @@
             </w:r>
             <w:r>
               <w:rPr>
+                <w:rFonts w:ascii="Arial" w:hAnsi="Arial" w:cs="Arial"/>
                 <w:noProof/>
                 <w:webHidden/>
               </w:rPr>
@@ -1703,6 +1776,7 @@
             </w:r>
             <w:r>
               <w:rPr>
+                <w:rFonts w:ascii="Arial" w:hAnsi="Arial" w:cs="Arial"/>
                 <w:noProof/>
                 <w:webHidden/>
               </w:rPr>
@@ -1717,10 +1791,12 @@
               <w:tab w:val="right" w:leader="dot" w:pos="9062"/>
             </w:tabs>
             <w:rPr>
+              <w:rFonts w:ascii="Arial" w:eastAsiaTheme="minorEastAsia" w:hAnsi="Arial" w:cs="Arial"/>
               <w:noProof/>
+              <w:lang w:eastAsia="nl-NL"/>
             </w:rPr>
           </w:pPr>
-          <w:hyperlink w:anchor="_Toc509575733" w:history="1">
+          <w:hyperlink w:anchor="_Toc509577326" w:history="1">
             <w:r>
               <w:rPr>
                 <w:rStyle w:val="Hyperlink"/>
@@ -1731,6 +1807,7 @@
             </w:r>
             <w:r>
               <w:rPr>
+                <w:rFonts w:ascii="Arial" w:hAnsi="Arial" w:cs="Arial"/>
                 <w:noProof/>
                 <w:webHidden/>
               </w:rPr>
@@ -1738,6 +1815,7 @@
             </w:r>
             <w:r>
               <w:rPr>
+                <w:rFonts w:ascii="Arial" w:hAnsi="Arial" w:cs="Arial"/>
                 <w:noProof/>
                 <w:webHidden/>
               </w:rPr>
@@ -1745,19 +1823,22 @@
             </w:r>
             <w:r>
               <w:rPr>
+                <w:rFonts w:ascii="Arial" w:hAnsi="Arial" w:cs="Arial"/>
                 <w:noProof/>
                 <w:webHidden/>
               </w:rPr>
-              <w:instrText xml:space="preserve"> PAGEREF _Toc509575733 \h </w:instrText>
-            </w:r>
-            <w:r>
-              <w:rPr>
+              <w:instrText xml:space="preserve"> PAGEREF _Toc509577326 \h </w:instrText>
+            </w:r>
+            <w:r>
+              <w:rPr>
+                <w:rFonts w:ascii="Arial" w:hAnsi="Arial" w:cs="Arial"/>
                 <w:noProof/>
                 <w:webHidden/>
               </w:rPr>
             </w:r>
             <w:r>
               <w:rPr>
+                <w:rFonts w:ascii="Arial" w:hAnsi="Arial" w:cs="Arial"/>
                 <w:noProof/>
                 <w:webHidden/>
               </w:rPr>
@@ -1765,6 +1846,7 @@
             </w:r>
             <w:r>
               <w:rPr>
+                <w:rFonts w:ascii="Arial" w:hAnsi="Arial" w:cs="Arial"/>
                 <w:noProof/>
                 <w:webHidden/>
               </w:rPr>
@@ -1772,6 +1854,7 @@
             </w:r>
             <w:r>
               <w:rPr>
+                <w:rFonts w:ascii="Arial" w:hAnsi="Arial" w:cs="Arial"/>
                 <w:noProof/>
                 <w:webHidden/>
               </w:rPr>
@@ -1786,10 +1869,12 @@
               <w:tab w:val="right" w:leader="dot" w:pos="9062"/>
             </w:tabs>
             <w:rPr>
+              <w:rFonts w:ascii="Arial" w:eastAsiaTheme="minorEastAsia" w:hAnsi="Arial" w:cs="Arial"/>
               <w:noProof/>
+              <w:lang w:eastAsia="nl-NL"/>
             </w:rPr>
           </w:pPr>
-          <w:hyperlink w:anchor="_Toc509575734" w:history="1">
+          <w:hyperlink w:anchor="_Toc509577327" w:history="1">
             <w:r>
               <w:rPr>
                 <w:rStyle w:val="Hyperlink"/>
@@ -1800,6 +1885,7 @@
             </w:r>
             <w:r>
               <w:rPr>
+                <w:rFonts w:ascii="Arial" w:hAnsi="Arial" w:cs="Arial"/>
                 <w:noProof/>
                 <w:webHidden/>
               </w:rPr>
@@ -1807,6 +1893,7 @@
             </w:r>
             <w:r>
               <w:rPr>
+                <w:rFonts w:ascii="Arial" w:hAnsi="Arial" w:cs="Arial"/>
                 <w:noProof/>
                 <w:webHidden/>
               </w:rPr>
@@ -1814,19 +1901,22 @@
             </w:r>
             <w:r>
               <w:rPr>
+                <w:rFonts w:ascii="Arial" w:hAnsi="Arial" w:cs="Arial"/>
                 <w:noProof/>
                 <w:webHidden/>
               </w:rPr>
-              <w:instrText xml:space="preserve"> PAGEREF _Toc509575734 \h </w:instrText>
-            </w:r>
-            <w:r>
-              <w:rPr>
+              <w:instrText xml:space="preserve"> PAGEREF _Toc509577327 \h </w:instrText>
+            </w:r>
+            <w:r>
+              <w:rPr>
+                <w:rFonts w:ascii="Arial" w:hAnsi="Arial" w:cs="Arial"/>
                 <w:noProof/>
                 <w:webHidden/>
               </w:rPr>
             </w:r>
             <w:r>
               <w:rPr>
+                <w:rFonts w:ascii="Arial" w:hAnsi="Arial" w:cs="Arial"/>
                 <w:noProof/>
                 <w:webHidden/>
               </w:rPr>
@@ -1834,6 +1924,7 @@
             </w:r>
             <w:r>
               <w:rPr>
+                <w:rFonts w:ascii="Arial" w:hAnsi="Arial" w:cs="Arial"/>
                 <w:noProof/>
                 <w:webHidden/>
               </w:rPr>
@@ -1841,6 +1932,7 @@
             </w:r>
             <w:r>
               <w:rPr>
+                <w:rFonts w:ascii="Arial" w:hAnsi="Arial" w:cs="Arial"/>
                 <w:noProof/>
                 <w:webHidden/>
               </w:rPr>
@@ -1855,10 +1947,12 @@
               <w:tab w:val="right" w:leader="dot" w:pos="9062"/>
             </w:tabs>
             <w:rPr>
+              <w:rFonts w:ascii="Arial" w:eastAsiaTheme="minorEastAsia" w:hAnsi="Arial" w:cs="Arial"/>
               <w:noProof/>
+              <w:lang w:eastAsia="nl-NL"/>
             </w:rPr>
           </w:pPr>
-          <w:hyperlink w:anchor="_Toc509575735" w:history="1">
+          <w:hyperlink w:anchor="_Toc509577328" w:history="1">
             <w:r>
               <w:rPr>
                 <w:rStyle w:val="Hyperlink"/>
@@ -1869,6 +1963,7 @@
             </w:r>
             <w:r>
               <w:rPr>
+                <w:rFonts w:ascii="Arial" w:hAnsi="Arial" w:cs="Arial"/>
                 <w:noProof/>
                 <w:webHidden/>
               </w:rPr>
@@ -1876,6 +1971,7 @@
             </w:r>
             <w:r>
               <w:rPr>
+                <w:rFonts w:ascii="Arial" w:hAnsi="Arial" w:cs="Arial"/>
                 <w:noProof/>
                 <w:webHidden/>
               </w:rPr>
@@ -1883,19 +1979,22 @@
             </w:r>
             <w:r>
               <w:rPr>
+                <w:rFonts w:ascii="Arial" w:hAnsi="Arial" w:cs="Arial"/>
                 <w:noProof/>
                 <w:webHidden/>
               </w:rPr>
-              <w:instrText xml:space="preserve"> PAGEREF _Toc509575735 \h </w:instrText>
-            </w:r>
-            <w:r>
-              <w:rPr>
+              <w:instrText xml:space="preserve"> PAGEREF _Toc509577328 \h </w:instrText>
+            </w:r>
+            <w:r>
+              <w:rPr>
+                <w:rFonts w:ascii="Arial" w:hAnsi="Arial" w:cs="Arial"/>
                 <w:noProof/>
                 <w:webHidden/>
               </w:rPr>
             </w:r>
             <w:r>
               <w:rPr>
+                <w:rFonts w:ascii="Arial" w:hAnsi="Arial" w:cs="Arial"/>
                 <w:noProof/>
                 <w:webHidden/>
               </w:rPr>
@@ -1903,6 +2002,7 @@
             </w:r>
             <w:r>
               <w:rPr>
+                <w:rFonts w:ascii="Arial" w:hAnsi="Arial" w:cs="Arial"/>
                 <w:noProof/>
                 <w:webHidden/>
               </w:rPr>
@@ -1910,6 +2010,7 @@
             </w:r>
             <w:r>
               <w:rPr>
+                <w:rFonts w:ascii="Arial" w:hAnsi="Arial" w:cs="Arial"/>
                 <w:noProof/>
                 <w:webHidden/>
               </w:rPr>
@@ -1924,10 +2025,12 @@
               <w:tab w:val="right" w:leader="dot" w:pos="9062"/>
             </w:tabs>
             <w:rPr>
+              <w:rFonts w:ascii="Arial" w:eastAsiaTheme="minorEastAsia" w:hAnsi="Arial" w:cs="Arial"/>
               <w:noProof/>
+              <w:lang w:eastAsia="nl-NL"/>
             </w:rPr>
           </w:pPr>
-          <w:hyperlink w:anchor="_Toc509575736" w:history="1">
+          <w:hyperlink w:anchor="_Toc509577329" w:history="1">
             <w:r>
               <w:rPr>
                 <w:rStyle w:val="Hyperlink"/>
@@ -1938,6 +2041,7 @@
             </w:r>
             <w:r>
               <w:rPr>
+                <w:rFonts w:ascii="Arial" w:hAnsi="Arial" w:cs="Arial"/>
                 <w:noProof/>
                 <w:webHidden/>
               </w:rPr>
@@ -1945,6 +2049,7 @@
             </w:r>
             <w:r>
               <w:rPr>
+                <w:rFonts w:ascii="Arial" w:hAnsi="Arial" w:cs="Arial"/>
                 <w:noProof/>
                 <w:webHidden/>
               </w:rPr>
@@ -1952,19 +2057,22 @@
             </w:r>
             <w:r>
               <w:rPr>
+                <w:rFonts w:ascii="Arial" w:hAnsi="Arial" w:cs="Arial"/>
                 <w:noProof/>
                 <w:webHidden/>
               </w:rPr>
-              <w:instrText xml:space="preserve"> PAGEREF _Toc509575736 \h </w:instrText>
-            </w:r>
-            <w:r>
-              <w:rPr>
+              <w:instrText xml:space="preserve"> PAGEREF _Toc509577329 \h </w:instrText>
+            </w:r>
+            <w:r>
+              <w:rPr>
+                <w:rFonts w:ascii="Arial" w:hAnsi="Arial" w:cs="Arial"/>
                 <w:noProof/>
                 <w:webHidden/>
               </w:rPr>
             </w:r>
             <w:r>
               <w:rPr>
+                <w:rFonts w:ascii="Arial" w:hAnsi="Arial" w:cs="Arial"/>
                 <w:noProof/>
                 <w:webHidden/>
               </w:rPr>
@@ -1972,6 +2080,7 @@
             </w:r>
             <w:r>
               <w:rPr>
+                <w:rFonts w:ascii="Arial" w:hAnsi="Arial" w:cs="Arial"/>
                 <w:noProof/>
                 <w:webHidden/>
               </w:rPr>
@@ -1979,6 +2088,7 @@
             </w:r>
             <w:r>
               <w:rPr>
+                <w:rFonts w:ascii="Arial" w:hAnsi="Arial" w:cs="Arial"/>
                 <w:noProof/>
                 <w:webHidden/>
               </w:rPr>
@@ -1993,10 +2103,12 @@
               <w:tab w:val="right" w:leader="dot" w:pos="9062"/>
             </w:tabs>
             <w:rPr>
+              <w:rFonts w:ascii="Arial" w:eastAsiaTheme="minorEastAsia" w:hAnsi="Arial" w:cs="Arial"/>
               <w:noProof/>
+              <w:lang w:eastAsia="nl-NL"/>
             </w:rPr>
           </w:pPr>
-          <w:hyperlink w:anchor="_Toc509575737" w:history="1">
+          <w:hyperlink w:anchor="_Toc509577330" w:history="1">
             <w:r>
               <w:rPr>
                 <w:rStyle w:val="Hyperlink"/>
@@ -2007,6 +2119,7 @@
             </w:r>
             <w:r>
               <w:rPr>
+                <w:rFonts w:ascii="Arial" w:hAnsi="Arial" w:cs="Arial"/>
                 <w:noProof/>
                 <w:webHidden/>
               </w:rPr>
@@ -2014,6 +2127,7 @@
             </w:r>
             <w:r>
               <w:rPr>
+                <w:rFonts w:ascii="Arial" w:hAnsi="Arial" w:cs="Arial"/>
                 <w:noProof/>
                 <w:webHidden/>
               </w:rPr>
@@ -2021,19 +2135,22 @@
             </w:r>
             <w:r>
               <w:rPr>
+                <w:rFonts w:ascii="Arial" w:hAnsi="Arial" w:cs="Arial"/>
                 <w:noProof/>
                 <w:webHidden/>
               </w:rPr>
-              <w:instrText xml:space="preserve"> PAGEREF _Toc509575737 \h </w:instrText>
-            </w:r>
-            <w:r>
-              <w:rPr>
+              <w:instrText xml:space="preserve"> PAGEREF _Toc509577330 \h </w:instrText>
+            </w:r>
+            <w:r>
+              <w:rPr>
+                <w:rFonts w:ascii="Arial" w:hAnsi="Arial" w:cs="Arial"/>
                 <w:noProof/>
                 <w:webHidden/>
               </w:rPr>
             </w:r>
             <w:r>
               <w:rPr>
+                <w:rFonts w:ascii="Arial" w:hAnsi="Arial" w:cs="Arial"/>
                 <w:noProof/>
                 <w:webHidden/>
               </w:rPr>
@@ -2041,13 +2158,15 @@
             </w:r>
             <w:r>
               <w:rPr>
+                <w:rFonts w:ascii="Arial" w:hAnsi="Arial" w:cs="Arial"/>
                 <w:noProof/>
                 <w:webHidden/>
               </w:rPr>
-              <w:t>4</w:t>
-            </w:r>
-            <w:r>
-              <w:rPr>
+              <w:t>5</w:t>
+            </w:r>
+            <w:r>
+              <w:rPr>
+                <w:rFonts w:ascii="Arial" w:hAnsi="Arial" w:cs="Arial"/>
                 <w:noProof/>
                 <w:webHidden/>
               </w:rPr>
@@ -2062,10 +2181,12 @@
               <w:tab w:val="right" w:leader="dot" w:pos="9062"/>
             </w:tabs>
             <w:rPr>
+              <w:rFonts w:ascii="Arial" w:eastAsiaTheme="minorEastAsia" w:hAnsi="Arial" w:cs="Arial"/>
               <w:noProof/>
+              <w:lang w:eastAsia="nl-NL"/>
             </w:rPr>
           </w:pPr>
-          <w:hyperlink w:anchor="_Toc509575738" w:history="1">
+          <w:hyperlink w:anchor="_Toc509577331" w:history="1">
             <w:r>
               <w:rPr>
                 <w:rStyle w:val="Hyperlink"/>
@@ -2076,6 +2197,7 @@
             </w:r>
             <w:r>
               <w:rPr>
+                <w:rFonts w:ascii="Arial" w:hAnsi="Arial" w:cs="Arial"/>
                 <w:noProof/>
                 <w:webHidden/>
               </w:rPr>
@@ -2083,6 +2205,7 @@
             </w:r>
             <w:r>
               <w:rPr>
+                <w:rFonts w:ascii="Arial" w:hAnsi="Arial" w:cs="Arial"/>
                 <w:noProof/>
                 <w:webHidden/>
               </w:rPr>
@@ -2090,19 +2213,22 @@
             </w:r>
             <w:r>
               <w:rPr>
+                <w:rFonts w:ascii="Arial" w:hAnsi="Arial" w:cs="Arial"/>
                 <w:noProof/>
                 <w:webHidden/>
               </w:rPr>
-              <w:instrText xml:space="preserve"> PAGEREF _Toc509575738 \h </w:instrText>
-            </w:r>
-            <w:r>
-              <w:rPr>
+              <w:instrText xml:space="preserve"> PAGEREF _Toc509577331 \h </w:instrText>
+            </w:r>
+            <w:r>
+              <w:rPr>
+                <w:rFonts w:ascii="Arial" w:hAnsi="Arial" w:cs="Arial"/>
                 <w:noProof/>
                 <w:webHidden/>
               </w:rPr>
             </w:r>
             <w:r>
               <w:rPr>
+                <w:rFonts w:ascii="Arial" w:hAnsi="Arial" w:cs="Arial"/>
                 <w:noProof/>
                 <w:webHidden/>
               </w:rPr>
@@ -2110,6 +2236,7 @@
             </w:r>
             <w:r>
               <w:rPr>
+                <w:rFonts w:ascii="Arial" w:hAnsi="Arial" w:cs="Arial"/>
                 <w:noProof/>
                 <w:webHidden/>
               </w:rPr>
@@ -2117,6 +2244,7 @@
             </w:r>
             <w:r>
               <w:rPr>
+                <w:rFonts w:ascii="Arial" w:hAnsi="Arial" w:cs="Arial"/>
                 <w:noProof/>
                 <w:webHidden/>
               </w:rPr>
@@ -2131,10 +2259,12 @@
               <w:tab w:val="right" w:leader="dot" w:pos="9062"/>
             </w:tabs>
             <w:rPr>
+              <w:rFonts w:ascii="Arial" w:eastAsiaTheme="minorEastAsia" w:hAnsi="Arial" w:cs="Arial"/>
               <w:noProof/>
+              <w:lang w:eastAsia="nl-NL"/>
             </w:rPr>
           </w:pPr>
-          <w:hyperlink w:anchor="_Toc509575739" w:history="1">
+          <w:hyperlink w:anchor="_Toc509577332" w:history="1">
             <w:r>
               <w:rPr>
                 <w:rStyle w:val="Hyperlink"/>
@@ -2145,6 +2275,7 @@
             </w:r>
             <w:r>
               <w:rPr>
+                <w:rFonts w:ascii="Arial" w:hAnsi="Arial" w:cs="Arial"/>
                 <w:noProof/>
                 <w:webHidden/>
               </w:rPr>
@@ -2152,6 +2283,7 @@
             </w:r>
             <w:r>
               <w:rPr>
+                <w:rFonts w:ascii="Arial" w:hAnsi="Arial" w:cs="Arial"/>
                 <w:noProof/>
                 <w:webHidden/>
               </w:rPr>
@@ -2159,19 +2291,22 @@
             </w:r>
             <w:r>
               <w:rPr>
+                <w:rFonts w:ascii="Arial" w:hAnsi="Arial" w:cs="Arial"/>
                 <w:noProof/>
                 <w:webHidden/>
               </w:rPr>
-              <w:instrText xml:space="preserve"> PAGEREF _Toc509575739 \h </w:instrText>
-            </w:r>
-            <w:r>
-              <w:rPr>
+              <w:instrText xml:space="preserve"> PAGEREF _Toc509577332 \h </w:instrText>
+            </w:r>
+            <w:r>
+              <w:rPr>
+                <w:rFonts w:ascii="Arial" w:hAnsi="Arial" w:cs="Arial"/>
                 <w:noProof/>
                 <w:webHidden/>
               </w:rPr>
             </w:r>
             <w:r>
               <w:rPr>
+                <w:rFonts w:ascii="Arial" w:hAnsi="Arial" w:cs="Arial"/>
                 <w:noProof/>
                 <w:webHidden/>
               </w:rPr>
@@ -2179,6 +2314,7 @@
             </w:r>
             <w:r>
               <w:rPr>
+                <w:rFonts w:ascii="Arial" w:hAnsi="Arial" w:cs="Arial"/>
                 <w:noProof/>
                 <w:webHidden/>
               </w:rPr>
@@ -2186,6 +2322,7 @@
             </w:r>
             <w:r>
               <w:rPr>
+                <w:rFonts w:ascii="Arial" w:hAnsi="Arial" w:cs="Arial"/>
                 <w:noProof/>
                 <w:webHidden/>
               </w:rPr>
@@ -2200,10 +2337,12 @@
               <w:tab w:val="right" w:leader="dot" w:pos="9062"/>
             </w:tabs>
             <w:rPr>
+              <w:rFonts w:ascii="Arial" w:eastAsiaTheme="minorEastAsia" w:hAnsi="Arial" w:cs="Arial"/>
               <w:noProof/>
+              <w:lang w:eastAsia="nl-NL"/>
             </w:rPr>
           </w:pPr>
-          <w:hyperlink w:anchor="_Toc509575740" w:history="1">
+          <w:hyperlink w:anchor="_Toc509577333" w:history="1">
             <w:r>
               <w:rPr>
                 <w:rStyle w:val="Hyperlink"/>
@@ -2214,6 +2353,7 @@
             </w:r>
             <w:r>
               <w:rPr>
+                <w:rFonts w:ascii="Arial" w:hAnsi="Arial" w:cs="Arial"/>
                 <w:noProof/>
                 <w:webHidden/>
               </w:rPr>
@@ -2221,6 +2361,7 @@
             </w:r>
             <w:r>
               <w:rPr>
+                <w:rFonts w:ascii="Arial" w:hAnsi="Arial" w:cs="Arial"/>
                 <w:noProof/>
                 <w:webHidden/>
               </w:rPr>
@@ -2228,19 +2369,22 @@
             </w:r>
             <w:r>
               <w:rPr>
+                <w:rFonts w:ascii="Arial" w:hAnsi="Arial" w:cs="Arial"/>
                 <w:noProof/>
                 <w:webHidden/>
               </w:rPr>
-              <w:instrText xml:space="preserve"> PAGEREF _Toc509575740 \h </w:instrText>
-            </w:r>
-            <w:r>
-              <w:rPr>
+              <w:instrText xml:space="preserve"> PAGEREF _Toc509577333 \h </w:instrText>
+            </w:r>
+            <w:r>
+              <w:rPr>
+                <w:rFonts w:ascii="Arial" w:hAnsi="Arial" w:cs="Arial"/>
                 <w:noProof/>
                 <w:webHidden/>
               </w:rPr>
             </w:r>
             <w:r>
               <w:rPr>
+                <w:rFonts w:ascii="Arial" w:hAnsi="Arial" w:cs="Arial"/>
                 <w:noProof/>
                 <w:webHidden/>
               </w:rPr>
@@ -2248,6 +2392,7 @@
             </w:r>
             <w:r>
               <w:rPr>
+                <w:rFonts w:ascii="Arial" w:hAnsi="Arial" w:cs="Arial"/>
                 <w:noProof/>
                 <w:webHidden/>
               </w:rPr>
@@ -2255,6 +2400,7 @@
             </w:r>
             <w:r>
               <w:rPr>
+                <w:rFonts w:ascii="Arial" w:hAnsi="Arial" w:cs="Arial"/>
                 <w:noProof/>
                 <w:webHidden/>
               </w:rPr>
@@ -2269,64 +2415,28 @@
               <w:tab w:val="right" w:leader="dot" w:pos="9062"/>
             </w:tabs>
             <w:rPr>
+              <w:rFonts w:ascii="Arial" w:eastAsiaTheme="minorEastAsia" w:hAnsi="Arial" w:cs="Arial"/>
               <w:noProof/>
+              <w:lang w:eastAsia="nl-NL"/>
             </w:rPr>
           </w:pPr>
-          <w:hyperlink w:anchor="_Toc509575741" w:history="1">
+          <w:hyperlink w:anchor="_Toc509577334" w:history="1">
             <w:r>
               <w:rPr>
                 <w:rStyle w:val="Hyperlink"/>
+                <w:rFonts w:ascii="Arial" w:hAnsi="Arial" w:cs="Arial"/>
                 <w:noProof/>
               </w:rPr>
               <w:t>Bijlage 1:</w:t>
             </w:r>
             <w:r>
               <w:rPr>
+                <w:rFonts w:ascii="Arial" w:hAnsi="Arial" w:cs="Arial"/>
                 <w:noProof/>
                 <w:webHidden/>
               </w:rPr>
               <w:tab/>
-            </w:r>
-            <w:r>
-              <w:rPr>
-                <w:noProof/>
-                <w:webHidden/>
-              </w:rPr>
-              <w:fldChar w:fldCharType="begin"/>
-            </w:r>
-            <w:r>
-              <w:rPr>
-                <w:noProof/>
-                <w:webHidden/>
-              </w:rPr>
-              <w:instrText xml:space="preserve"> PAGEREF _Toc509575741 \h </w:instrText>
-            </w:r>
-            <w:r>
-              <w:rPr>
-                <w:noProof/>
-                <w:webHidden/>
-              </w:rPr>
-            </w:r>
-            <w:r>
-              <w:rPr>
-                <w:noProof/>
-                <w:webHidden/>
-              </w:rPr>
-              <w:fldChar w:fldCharType="separate"/>
-            </w:r>
-            <w:r>
-              <w:rPr>
-                <w:noProof/>
-                <w:webHidden/>
-              </w:rPr>
-              <w:t>0</w:t>
-            </w:r>
-            <w:r>
-              <w:rPr>
-                <w:noProof/>
-                <w:webHidden/>
-              </w:rPr>
-              <w:fldChar w:fldCharType="end"/>
+              <w:t>8</w:t>
             </w:r>
           </w:hyperlink>
         </w:p>
@@ -2337,64 +2447,28 @@
               <w:tab w:val="right" w:leader="dot" w:pos="9062"/>
             </w:tabs>
             <w:rPr>
+              <w:rFonts w:ascii="Arial" w:eastAsiaTheme="minorEastAsia" w:hAnsi="Arial" w:cs="Arial"/>
               <w:noProof/>
+              <w:lang w:eastAsia="nl-NL"/>
             </w:rPr>
           </w:pPr>
-          <w:hyperlink w:anchor="_Toc509575742" w:history="1">
+          <w:hyperlink w:anchor="_Toc509577335" w:history="1">
             <w:r>
               <w:rPr>
                 <w:rStyle w:val="Hyperlink"/>
+                <w:rFonts w:ascii="Arial" w:hAnsi="Arial" w:cs="Arial"/>
                 <w:noProof/>
               </w:rPr>
               <w:t>Bijlage 2:</w:t>
             </w:r>
             <w:r>
               <w:rPr>
+                <w:rFonts w:ascii="Arial" w:hAnsi="Arial" w:cs="Arial"/>
                 <w:noProof/>
                 <w:webHidden/>
               </w:rPr>
               <w:tab/>
-            </w:r>
-            <w:r>
-              <w:rPr>
-                <w:noProof/>
-                <w:webHidden/>
-              </w:rPr>
-              <w:fldChar w:fldCharType="begin"/>
-            </w:r>
-            <w:r>
-              <w:rPr>
-                <w:noProof/>
-                <w:webHidden/>
-              </w:rPr>
-              <w:instrText xml:space="preserve"> PAGEREF _Toc509575742 \h </w:instrText>
-            </w:r>
-            <w:r>
-              <w:rPr>
-                <w:noProof/>
-                <w:webHidden/>
-              </w:rPr>
-            </w:r>
-            <w:r>
-              <w:rPr>
-                <w:noProof/>
-                <w:webHidden/>
-              </w:rPr>
-              <w:fldChar w:fldCharType="separate"/>
-            </w:r>
-            <w:r>
-              <w:rPr>
-                <w:noProof/>
-                <w:webHidden/>
-              </w:rPr>
-              <w:t>1</w:t>
-            </w:r>
-            <w:r>
-              <w:rPr>
-                <w:noProof/>
-                <w:webHidden/>
-              </w:rPr>
-              <w:fldChar w:fldCharType="end"/>
+              <w:t>9</w:t>
             </w:r>
           </w:hyperlink>
         </w:p>
@@ -2405,71 +2479,35 @@
               <w:tab w:val="right" w:leader="dot" w:pos="9062"/>
             </w:tabs>
             <w:rPr>
+              <w:rFonts w:ascii="Arial" w:eastAsiaTheme="minorEastAsia" w:hAnsi="Arial" w:cs="Arial"/>
               <w:noProof/>
+              <w:lang w:eastAsia="nl-NL"/>
             </w:rPr>
           </w:pPr>
-          <w:hyperlink w:anchor="_Toc509575743" w:history="1">
+          <w:hyperlink w:anchor="_Toc509577336" w:history="1">
             <w:r>
               <w:rPr>
                 <w:rStyle w:val="Hyperlink"/>
+                <w:rFonts w:ascii="Arial" w:hAnsi="Arial" w:cs="Arial"/>
                 <w:noProof/>
               </w:rPr>
               <w:t>Bijlage 3:</w:t>
             </w:r>
             <w:r>
               <w:rPr>
+                <w:rFonts w:ascii="Arial" w:hAnsi="Arial" w:cs="Arial"/>
                 <w:noProof/>
                 <w:webHidden/>
               </w:rPr>
               <w:tab/>
-            </w:r>
-            <w:r>
-              <w:rPr>
-                <w:noProof/>
-                <w:webHidden/>
-              </w:rPr>
-              <w:fldChar w:fldCharType="begin"/>
-            </w:r>
-            <w:r>
-              <w:rPr>
-                <w:noProof/>
-                <w:webHidden/>
-              </w:rPr>
-              <w:instrText xml:space="preserve"> PAGEREF _Toc509575743 \h </w:instrText>
-            </w:r>
-            <w:r>
-              <w:rPr>
-                <w:noProof/>
-                <w:webHidden/>
-              </w:rPr>
-            </w:r>
-            <w:r>
-              <w:rPr>
-                <w:noProof/>
-                <w:webHidden/>
-              </w:rPr>
-              <w:fldChar w:fldCharType="separate"/>
-            </w:r>
-            <w:r>
-              <w:rPr>
-                <w:noProof/>
-                <w:webHidden/>
-              </w:rPr>
-              <w:t>2</w:t>
-            </w:r>
-            <w:r>
-              <w:rPr>
-                <w:noProof/>
-                <w:webHidden/>
-              </w:rPr>
-              <w:fldChar w:fldCharType="end"/>
+              <w:t>11</w:t>
             </w:r>
           </w:hyperlink>
         </w:p>
         <w:p>
           <w:r>
             <w:rPr>
-              <w:b/>
+              <w:rFonts w:ascii="Arial" w:hAnsi="Arial" w:cs="Arial"/>
               <w:bCs/>
             </w:rPr>
             <w:fldChar w:fldCharType="end"/>
@@ -2489,7 +2527,7 @@
           <w:b/>
         </w:rPr>
       </w:pPr>
-      <w:bookmarkStart w:id="0" w:name="_Toc509575725"/>
+      <w:bookmarkStart w:id="0" w:name="_Toc509577318"/>
       <w:r>
         <w:rPr>
           <w:b/>
@@ -2520,7 +2558,43 @@
           <w:sz w:val="24"/>
           <w:szCs w:val="24"/>
         </w:rPr>
-        <w:t>De eigenaar van de bioscoop heeft Avans hogeschool benaderd om een applicatie te maken voor zijn bioscoop. Wij Ricky van den Berg, Nadia Karimi, Michael van Zundert, Teun Aarts en Kevin Gerretsen hebben deze opdracht aangenomen. Het project zal Bioscopify genoemd worden.</w:t>
+        <w:t xml:space="preserve">De eigenaar van de bioscoop heeft </w:t>
+      </w:r>
+      <w:proofErr w:type="spellStart"/>
+      <w:r>
+        <w:rPr>
+          <w:rFonts w:ascii="Arial" w:hAnsi="Arial" w:cs="Arial"/>
+          <w:sz w:val="24"/>
+          <w:szCs w:val="24"/>
+        </w:rPr>
+        <w:t>Avans</w:t>
+      </w:r>
+      <w:proofErr w:type="spellEnd"/>
+      <w:r>
+        <w:rPr>
+          <w:rFonts w:ascii="Arial" w:hAnsi="Arial" w:cs="Arial"/>
+          <w:sz w:val="24"/>
+          <w:szCs w:val="24"/>
+        </w:rPr>
+        <w:t xml:space="preserve"> hogeschool benaderd om een applicatie te maken voor zijn bioscoop. Wij Ricky van den Berg, Nadia Karimi, Michael van Zundert, Teun Aarts en Kevin Gerretsen hebben deze opdracht aangenomen. Het project zal </w:t>
+      </w:r>
+      <w:proofErr w:type="spellStart"/>
+      <w:r>
+        <w:rPr>
+          <w:rFonts w:ascii="Arial" w:hAnsi="Arial" w:cs="Arial"/>
+          <w:sz w:val="24"/>
+          <w:szCs w:val="24"/>
+        </w:rPr>
+        <w:t>Bioscopify</w:t>
+      </w:r>
+      <w:proofErr w:type="spellEnd"/>
+      <w:r>
+        <w:rPr>
+          <w:rFonts w:ascii="Arial" w:hAnsi="Arial" w:cs="Arial"/>
+          <w:sz w:val="24"/>
+          <w:szCs w:val="24"/>
+        </w:rPr>
+        <w:t xml:space="preserve"> genoemd worden.</w:t>
       </w:r>
     </w:p>
     <w:p>
@@ -2537,7 +2611,7 @@
       <w:bookmarkStart w:id="1" w:name="_Toc429553820"/>
       <w:bookmarkStart w:id="2" w:name="_Toc509572712"/>
       <w:bookmarkStart w:id="3" w:name="_Toc509573466"/>
-      <w:bookmarkStart w:id="4" w:name="_Toc509575726"/>
+      <w:bookmarkStart w:id="4" w:name="_Toc509577319"/>
       <w:r>
         <w:rPr>
           <w:rFonts w:ascii="Arial" w:hAnsi="Arial" w:cs="Arial"/>
@@ -2583,7 +2657,7 @@
       <w:bookmarkStart w:id="5" w:name="_Toc429553821"/>
       <w:bookmarkStart w:id="6" w:name="_Toc509572713"/>
       <w:bookmarkStart w:id="7" w:name="_Toc509573467"/>
-      <w:bookmarkStart w:id="8" w:name="_Toc509575727"/>
+      <w:bookmarkStart w:id="8" w:name="_Toc509577320"/>
       <w:r>
         <w:rPr>
           <w:rFonts w:ascii="Arial" w:hAnsi="Arial" w:cs="Arial"/>
@@ -2629,7 +2703,7 @@
       <w:bookmarkStart w:id="9" w:name="_Toc429553822"/>
       <w:bookmarkStart w:id="10" w:name="_Toc509572714"/>
       <w:bookmarkStart w:id="11" w:name="_Toc509573468"/>
-      <w:bookmarkStart w:id="12" w:name="_Toc509575728"/>
+      <w:bookmarkStart w:id="12" w:name="_Toc509577321"/>
       <w:r>
         <w:rPr>
           <w:rFonts w:ascii="Arial" w:hAnsi="Arial" w:cs="Arial"/>
@@ -2651,29 +2725,147 @@
           <w:sz w:val="24"/>
         </w:rPr>
       </w:pPr>
-      <w:r>
-        <w:rPr>
-          <w:rFonts w:ascii="Arial" w:hAnsi="Arial" w:cs="Arial"/>
-          <w:sz w:val="24"/>
-        </w:rPr>
-        <w:t>Het project zal beginnen op 21 maart ’18 en zal afgerond worden op 6 april ’18. Support na deze datum zal niet geleverd worden. De taalkeuze in de applicatie zal standaard Nederlands zijn. De betaalmogelijkheden om kaarten aan te schaffen zullen bestaan uit paypal, ideal en creditkaart. Om de specifieke eisen door te nemen kunt u terecht bij bijlage 1.</w:t>
-      </w:r>
-    </w:p>
-    <w:p>
-      <w:pPr>
-        <w:pStyle w:val="Kop2"/>
-        <w:ind w:firstLine="708"/>
-        <w:rPr>
-          <w:rFonts w:ascii="Arial" w:hAnsi="Arial" w:cs="Arial"/>
-          <w:b w:val="0"/>
-          <w:sz w:val="24"/>
-          <w:szCs w:val="24"/>
-        </w:rPr>
-      </w:pPr>
       <w:bookmarkStart w:id="13" w:name="_Toc429553823"/>
       <w:bookmarkStart w:id="14" w:name="_Toc509572715"/>
       <w:bookmarkStart w:id="15" w:name="_Toc509573469"/>
-      <w:bookmarkStart w:id="16" w:name="_Toc509575729"/>
+      <w:r>
+        <w:rPr>
+          <w:rFonts w:ascii="Arial" w:hAnsi="Arial" w:cs="Arial"/>
+          <w:sz w:val="24"/>
+        </w:rPr>
+        <w:t>Het project zal beginnen op 21 maart ’18 en zal afgerond worden op 6 april ’18. Support na deze datum zal niet geleverd worden. De taalkeuze in de applicatie zal standaard Nederlands zijn. De betaalmogelijkheden om kaarten aan te schaff</w:t>
+      </w:r>
+      <w:r>
+        <w:rPr>
+          <w:rFonts w:ascii="Arial" w:hAnsi="Arial" w:cs="Arial"/>
+          <w:sz w:val="24"/>
+        </w:rPr>
+        <w:t xml:space="preserve">en zullen bestaan uit PayPal, </w:t>
+      </w:r>
+      <w:proofErr w:type="spellStart"/>
+      <w:r>
+        <w:rPr>
+          <w:rFonts w:ascii="Arial" w:hAnsi="Arial" w:cs="Arial"/>
+          <w:sz w:val="24"/>
+        </w:rPr>
+        <w:t>ID</w:t>
+      </w:r>
+      <w:r>
+        <w:rPr>
+          <w:rFonts w:ascii="Arial" w:hAnsi="Arial" w:cs="Arial"/>
+          <w:sz w:val="24"/>
+        </w:rPr>
+        <w:t>eal</w:t>
+      </w:r>
+      <w:proofErr w:type="spellEnd"/>
+      <w:r>
+        <w:rPr>
+          <w:rFonts w:ascii="Arial" w:hAnsi="Arial" w:cs="Arial"/>
+          <w:sz w:val="24"/>
+        </w:rPr>
+        <w:t xml:space="preserve"> en creditkaart</w:t>
+      </w:r>
+      <w:r>
+        <w:rPr>
+          <w:rFonts w:ascii="Arial" w:hAnsi="Arial" w:cs="Arial"/>
+          <w:sz w:val="24"/>
+        </w:rPr>
+        <w:t>, deze betaalmogelijkheden zullen fictief worden uitgevoerd</w:t>
+      </w:r>
+      <w:r>
+        <w:rPr>
+          <w:rFonts w:ascii="Arial" w:hAnsi="Arial" w:cs="Arial"/>
+          <w:sz w:val="24"/>
+        </w:rPr>
+        <w:t>.</w:t>
+      </w:r>
+      <w:r>
+        <w:rPr>
+          <w:rFonts w:ascii="Arial" w:hAnsi="Arial" w:cs="Arial"/>
+          <w:sz w:val="24"/>
+        </w:rPr>
+        <w:t xml:space="preserve"> </w:t>
+      </w:r>
+      <w:r>
+        <w:rPr>
+          <w:rFonts w:ascii="Arial" w:hAnsi="Arial" w:cs="Arial"/>
+          <w:sz w:val="24"/>
+        </w:rPr>
+        <w:t xml:space="preserve">We gebruiken hiervoor geen </w:t>
+      </w:r>
+      <w:proofErr w:type="spellStart"/>
+      <w:r>
+        <w:rPr>
+          <w:rFonts w:ascii="Arial" w:hAnsi="Arial" w:cs="Arial"/>
+          <w:sz w:val="24"/>
+        </w:rPr>
+        <w:t>back-e</w:t>
+      </w:r>
+      <w:r>
+        <w:rPr>
+          <w:rFonts w:ascii="Arial" w:hAnsi="Arial" w:cs="Arial"/>
+          <w:sz w:val="24"/>
+        </w:rPr>
+        <w:t>nd</w:t>
+      </w:r>
+      <w:proofErr w:type="spellEnd"/>
+      <w:r>
+        <w:rPr>
+          <w:rFonts w:ascii="Arial" w:hAnsi="Arial" w:cs="Arial"/>
+          <w:sz w:val="24"/>
+        </w:rPr>
+        <w:t>, maar wel API waar we de gegevens vandaan halen.</w:t>
+      </w:r>
+      <w:r>
+        <w:rPr>
+          <w:rFonts w:ascii="Arial" w:hAnsi="Arial" w:cs="Arial"/>
+          <w:sz w:val="24"/>
+        </w:rPr>
+        <w:t xml:space="preserve"> De applicatie zal alleen werken op smartphones met een versie hoger als </w:t>
+      </w:r>
+      <w:proofErr w:type="spellStart"/>
+      <w:r>
+        <w:rPr>
+          <w:rFonts w:ascii="Arial" w:hAnsi="Arial" w:cs="Arial"/>
+          <w:sz w:val="24"/>
+        </w:rPr>
+        <w:t>jelleybean</w:t>
+      </w:r>
+      <w:proofErr w:type="spellEnd"/>
+      <w:r>
+        <w:rPr>
+          <w:rFonts w:ascii="Arial" w:hAnsi="Arial" w:cs="Arial"/>
+          <w:sz w:val="24"/>
+        </w:rPr>
+        <w:t xml:space="preserve">. </w:t>
+      </w:r>
+      <w:r>
+        <w:rPr>
+          <w:rFonts w:ascii="Arial" w:hAnsi="Arial" w:cs="Arial"/>
+          <w:sz w:val="24"/>
+        </w:rPr>
+        <w:t xml:space="preserve"> Om de specifieke eisen door te nemen kunt u terecht bij bijlage 1.</w:t>
+      </w:r>
+      <w:r>
+        <w:rPr>
+          <w:rFonts w:ascii="Arial" w:hAnsi="Arial" w:cs="Arial"/>
+          <w:sz w:val="24"/>
+        </w:rPr>
+        <w:t xml:space="preserve"> Deze grenzen blijven vaststaan door het gehele project.</w:t>
+      </w:r>
+    </w:p>
+    <w:p>
+      <w:pPr>
+        <w:pStyle w:val="Kop2"/>
+        <w:ind w:firstLine="708"/>
+        <w:rPr>
+          <w:rFonts w:ascii="Arial" w:hAnsi="Arial" w:cs="Arial"/>
+          <w:b w:val="0"/>
+          <w:sz w:val="24"/>
+          <w:szCs w:val="24"/>
+        </w:rPr>
+      </w:pPr>
+      <w:bookmarkStart w:id="16" w:name="_Toc509577322"/>
       <w:r>
         <w:rPr>
           <w:rFonts w:ascii="Arial" w:hAnsi="Arial" w:cs="Arial"/>
@@ -2702,7 +2894,25 @@
           <w:sz w:val="24"/>
           <w:szCs w:val="24"/>
         </w:rPr>
-        <w:t>Voor het verwezenlijken van het eindproduct worden de volgende programma’s en technieken toegepast. Om de ontwerpfase goed te doorlopen wordt gebruik gemaakt van Mybalsamiq, UML en het officepakket. Deze programma’s helpen bij het maken van het prototypes, functioneel- en technisch ontwerp en de documentatie die hierbij hoort.</w:t>
+        <w:t xml:space="preserve">Voor het verwezenlijken van het eindproduct worden de volgende programma’s en technieken toegepast. De waterval methode wordt gebruikt om dit project te maken. Om de ontwerpfase goed te doorlopen wordt gebruik gemaakt van </w:t>
+      </w:r>
+      <w:proofErr w:type="spellStart"/>
+      <w:r>
+        <w:rPr>
+          <w:rFonts w:ascii="Arial" w:hAnsi="Arial" w:cs="Arial"/>
+          <w:sz w:val="24"/>
+          <w:szCs w:val="24"/>
+        </w:rPr>
+        <w:t>Mybalsamiq</w:t>
+      </w:r>
+      <w:proofErr w:type="spellEnd"/>
+      <w:r>
+        <w:rPr>
+          <w:rFonts w:ascii="Arial" w:hAnsi="Arial" w:cs="Arial"/>
+          <w:sz w:val="24"/>
+          <w:szCs w:val="24"/>
+        </w:rPr>
+        <w:t>, UML en het officepakket. Deze programma’s helpen bij het maken van het prototypes, functioneel- en technisch ontwerp en de documentatie die hierbij hoort.</w:t>
       </w:r>
       <w:r>
         <w:rPr>
@@ -2720,7 +2930,33 @@
           <w:szCs w:val="24"/>
         </w:rPr>
         <w:tab/>
-        <w:t>Voor het ontwikkelen en testen van de applicatie wordt gebruik gemaakt van Android Studio. Github gaat gebruikt worden voor opslag, revisiebeheer en back-up.</w:t>
+        <w:t xml:space="preserve">Voor het ontwikkelen en testen van de applicatie wordt gebruik gemaakt van Android Studio. </w:t>
+      </w:r>
+      <w:proofErr w:type="spellStart"/>
+      <w:r>
+        <w:rPr>
+          <w:rFonts w:ascii="Arial" w:hAnsi="Arial" w:cs="Arial"/>
+          <w:sz w:val="24"/>
+          <w:szCs w:val="24"/>
+        </w:rPr>
+        <w:t>Github</w:t>
+      </w:r>
+      <w:proofErr w:type="spellEnd"/>
+      <w:r>
+        <w:rPr>
+          <w:rFonts w:ascii="Arial" w:hAnsi="Arial" w:cs="Arial"/>
+          <w:sz w:val="24"/>
+          <w:szCs w:val="24"/>
+        </w:rPr>
+        <w:t xml:space="preserve"> gaat gebruikt worden voor opslag, revisiebeheer en back-up.</w:t>
+      </w:r>
+      <w:r>
+        <w:rPr>
+          <w:rFonts w:ascii="Arial" w:hAnsi="Arial" w:cs="Arial"/>
+          <w:sz w:val="24"/>
+          <w:szCs w:val="24"/>
+        </w:rPr>
+        <w:br/>
       </w:r>
     </w:p>
     <w:p>
@@ -2753,7 +2989,7 @@
       <w:bookmarkStart w:id="17" w:name="_Toc429553824"/>
       <w:bookmarkStart w:id="18" w:name="_Toc509572716"/>
       <w:bookmarkStart w:id="19" w:name="_Toc509573470"/>
-      <w:bookmarkStart w:id="20" w:name="_Toc509575730"/>
+      <w:bookmarkStart w:id="20" w:name="_Toc509577323"/>
       <w:r>
         <w:rPr>
           <w:rFonts w:ascii="Arial" w:hAnsi="Arial" w:cs="Arial"/>
@@ -2782,7 +3018,7 @@
       <w:bookmarkStart w:id="21" w:name="_Toc429553825"/>
       <w:bookmarkStart w:id="22" w:name="_Toc509572717"/>
       <w:bookmarkStart w:id="23" w:name="_Toc509573471"/>
-      <w:bookmarkStart w:id="24" w:name="_Toc509575731"/>
+      <w:bookmarkStart w:id="24" w:name="_Toc509577324"/>
       <w:r>
         <w:rPr>
           <w:rFonts w:ascii="Arial" w:hAnsi="Arial" w:cs="Arial"/>
@@ -2802,16 +3038,86 @@
         <w:rPr>
           <w:rFonts w:ascii="Arial" w:hAnsi="Arial" w:cs="Arial"/>
           <w:sz w:val="24"/>
-          <w:lang w:val="en-GB"/>
-        </w:rPr>
-      </w:pPr>
-      <w:r>
-        <w:rPr>
-          <w:rFonts w:ascii="Arial" w:hAnsi="Arial" w:cs="Arial"/>
-          <w:sz w:val="24"/>
-          <w:lang w:val="en-GB"/>
-        </w:rPr>
-        <w:t>Een android applicatie met alle must have Eisen uit de Moscow(Bijlage 1). Met als uitbreidings mogelijheden alle should have Eisen uit de Moscow. Bij de applicatie word documentatie geleverd in de vorm van test resulaten.</w:t>
+        </w:rPr>
+      </w:pPr>
+      <w:r>
+        <w:rPr>
+          <w:rFonts w:ascii="Arial" w:hAnsi="Arial" w:cs="Arial"/>
+          <w:sz w:val="24"/>
+        </w:rPr>
+        <w:t xml:space="preserve">Een </w:t>
+      </w:r>
+      <w:r>
+        <w:rPr>
+          <w:rFonts w:ascii="Arial" w:hAnsi="Arial" w:cs="Arial"/>
+          <w:sz w:val="24"/>
+        </w:rPr>
+        <w:t>A</w:t>
+      </w:r>
+      <w:r>
+        <w:rPr>
+          <w:rFonts w:ascii="Arial" w:hAnsi="Arial" w:cs="Arial"/>
+          <w:sz w:val="24"/>
+        </w:rPr>
+        <w:t xml:space="preserve">ndroid applicatie met alle must have Eisen uit de Moscow(Bijlage 1). Met als </w:t>
+      </w:r>
+      <w:r>
+        <w:rPr>
+          <w:rFonts w:ascii="Arial" w:hAnsi="Arial" w:cs="Arial"/>
+          <w:sz w:val="24"/>
+        </w:rPr>
+        <w:t>uitbreiding</w:t>
+      </w:r>
+      <w:r>
+        <w:rPr>
+          <w:rFonts w:ascii="Arial" w:hAnsi="Arial" w:cs="Arial"/>
+          <w:sz w:val="24"/>
+        </w:rPr>
+        <w:t xml:space="preserve"> </w:t>
+      </w:r>
+      <w:r>
+        <w:rPr>
+          <w:rFonts w:ascii="Arial" w:hAnsi="Arial" w:cs="Arial"/>
+          <w:sz w:val="24"/>
+        </w:rPr>
+        <w:t>mogelijkheden</w:t>
+      </w:r>
+      <w:r>
+        <w:rPr>
+          <w:rFonts w:ascii="Arial" w:hAnsi="Arial" w:cs="Arial"/>
+          <w:sz w:val="24"/>
+        </w:rPr>
+        <w:t xml:space="preserve"> alle </w:t>
+      </w:r>
+      <w:proofErr w:type="spellStart"/>
+      <w:r>
+        <w:rPr>
+          <w:rFonts w:ascii="Arial" w:hAnsi="Arial" w:cs="Arial"/>
+          <w:sz w:val="24"/>
+        </w:rPr>
+        <w:t>should</w:t>
+      </w:r>
+      <w:proofErr w:type="spellEnd"/>
+      <w:r>
+        <w:rPr>
+          <w:rFonts w:ascii="Arial" w:hAnsi="Arial" w:cs="Arial"/>
+          <w:sz w:val="24"/>
+        </w:rPr>
+        <w:t xml:space="preserve"> have Eisen uit de Moscow. Bij de applicatie word documentatie geleverd in de vorm van test </w:t>
+      </w:r>
+      <w:r>
+        <w:rPr>
+          <w:rFonts w:ascii="Arial" w:hAnsi="Arial" w:cs="Arial"/>
+          <w:sz w:val="24"/>
+        </w:rPr>
+        <w:t>resultaten</w:t>
+      </w:r>
+      <w:r>
+        <w:rPr>
+          <w:rFonts w:ascii="Arial" w:hAnsi="Arial" w:cs="Arial"/>
+          <w:sz w:val="24"/>
+        </w:rPr>
+        <w:t>.</w:t>
       </w:r>
     </w:p>
     <w:p>
@@ -2827,7 +3133,7 @@
       <w:bookmarkStart w:id="25" w:name="_Toc429553826"/>
       <w:bookmarkStart w:id="26" w:name="_Toc509572718"/>
       <w:bookmarkStart w:id="27" w:name="_Toc509573472"/>
-      <w:bookmarkStart w:id="28" w:name="_Toc509575732"/>
+      <w:bookmarkStart w:id="28" w:name="_Toc509577325"/>
       <w:r>
         <w:rPr>
           <w:rFonts w:ascii="Arial" w:hAnsi="Arial" w:cs="Arial"/>
@@ -2850,169 +3156,229 @@
           <w:szCs w:val="24"/>
         </w:rPr>
       </w:pPr>
-      <w:r>
-        <w:rPr>
-          <w:rFonts w:ascii="Arial" w:hAnsi="Arial" w:cs="Arial"/>
-          <w:sz w:val="24"/>
-          <w:szCs w:val="24"/>
-        </w:rPr>
-        <w:t xml:space="preserve">De tussenproducten bestaan uit het maken van een plan van aanpak, technisch ontwerp en een functioneel ontwerp. Het plan van aanpak bestaat uit de beschrijving van het project. Ook wordt er beschreven welke stappen er worden uitgevoerd in het proces. Om dit realiseren is het belangrijk eerst alle activiteiten op te stellen om zo te kijken wat eerst gedaan moet worden. Na de activiteiten opgesteld te hebben is het mogelijk de volledige aanpak voor te bereiden. </w:t>
-      </w:r>
-      <w:r>
-        <w:rPr>
-          <w:rFonts w:ascii="Arial" w:hAnsi="Arial" w:cs="Arial"/>
-          <w:sz w:val="24"/>
-          <w:szCs w:val="24"/>
-        </w:rPr>
-        <w:tab/>
-      </w:r>
-      <w:r>
-        <w:rPr>
-          <w:rFonts w:ascii="Arial" w:hAnsi="Arial" w:cs="Arial"/>
-          <w:sz w:val="24"/>
-          <w:szCs w:val="24"/>
-        </w:rPr>
-        <w:tab/>
-      </w:r>
-      <w:r>
-        <w:rPr>
-          <w:rFonts w:ascii="Arial" w:hAnsi="Arial" w:cs="Arial"/>
-          <w:sz w:val="24"/>
-          <w:szCs w:val="24"/>
-        </w:rPr>
-        <w:tab/>
-      </w:r>
-      <w:r>
-        <w:rPr>
-          <w:rFonts w:ascii="Arial" w:hAnsi="Arial" w:cs="Arial"/>
-          <w:sz w:val="24"/>
-          <w:szCs w:val="24"/>
-        </w:rPr>
-        <w:tab/>
-      </w:r>
-      <w:r>
-        <w:rPr>
-          <w:rFonts w:ascii="Arial" w:hAnsi="Arial" w:cs="Arial"/>
-          <w:sz w:val="24"/>
-          <w:szCs w:val="24"/>
-        </w:rPr>
-        <w:tab/>
-      </w:r>
-      <w:r>
-        <w:rPr>
-          <w:rFonts w:ascii="Arial" w:hAnsi="Arial" w:cs="Arial"/>
-          <w:sz w:val="24"/>
-          <w:szCs w:val="24"/>
-        </w:rPr>
-        <w:tab/>
-        <w:t xml:space="preserve">Na de plan van aanpak moet er een functioneel ontwerp worden ingeleverd. Het functioneel ontwerp bestaat uit het maken </w:t>
-      </w:r>
-      <w:r>
-        <w:rPr>
-          <w:rFonts w:ascii="Arial" w:hAnsi="Arial" w:cs="Arial"/>
-          <w:sz w:val="24"/>
-          <w:szCs w:val="24"/>
-        </w:rPr>
-        <w:t>de user-stories, wireframes</w:t>
-      </w:r>
-      <w:r>
-        <w:rPr>
-          <w:rFonts w:ascii="Arial" w:hAnsi="Arial" w:cs="Arial"/>
-          <w:sz w:val="24"/>
-          <w:szCs w:val="24"/>
-        </w:rPr>
-        <w:t xml:space="preserve">, conceptueel ERD en </w:t>
-      </w:r>
-      <w:r>
-        <w:rPr>
-          <w:rFonts w:ascii="Arial" w:hAnsi="Arial" w:cs="Arial"/>
-          <w:sz w:val="24"/>
-          <w:szCs w:val="24"/>
-        </w:rPr>
-        <w:t>traceerbaa</w:t>
-      </w:r>
-      <w:r>
-        <w:rPr>
-          <w:rFonts w:ascii="Arial" w:hAnsi="Arial" w:cs="Arial"/>
-          <w:sz w:val="24"/>
-          <w:szCs w:val="24"/>
-        </w:rPr>
-        <w:t xml:space="preserve">rheid matrices </w:t>
-      </w:r>
-      <w:r>
-        <w:rPr>
-          <w:rFonts w:ascii="Arial" w:hAnsi="Arial" w:cs="Arial"/>
-          <w:sz w:val="24"/>
-          <w:szCs w:val="24"/>
-        </w:rPr>
-        <w:t>die het verband hiertussen aangeven</w:t>
-      </w:r>
-      <w:r>
-        <w:rPr>
-          <w:rFonts w:ascii="Arial" w:hAnsi="Arial" w:cs="Arial"/>
-          <w:sz w:val="24"/>
-          <w:szCs w:val="24"/>
-        </w:rPr>
-        <w:t xml:space="preserve">. </w:t>
-      </w:r>
-      <w:r>
-        <w:rPr>
-          <w:rFonts w:ascii="Arial" w:hAnsi="Arial" w:cs="Arial"/>
-          <w:sz w:val="24"/>
-          <w:szCs w:val="24"/>
-        </w:rPr>
-        <w:tab/>
-        <w:t>Het technische ontwerp bestaat uit het maken van het logisch gegevensmodel, klassendiagram, package diagram en een sequence diagram.</w:t>
-      </w:r>
-      <w:r>
-        <w:rPr>
-          <w:rFonts w:ascii="Arial" w:hAnsi="Arial" w:cs="Arial"/>
-          <w:sz w:val="24"/>
-          <w:szCs w:val="24"/>
-        </w:rPr>
-        <w:tab/>
-      </w:r>
-      <w:r>
-        <w:rPr>
-          <w:rFonts w:ascii="Arial" w:hAnsi="Arial" w:cs="Arial"/>
-          <w:sz w:val="24"/>
-          <w:szCs w:val="24"/>
-        </w:rPr>
-        <w:tab/>
-        <w:t>Bij de meetings met de opdrachtgever laten we de voortgang zien van de applicatie en kijken we of de opdrachtgever tevreden is met de voortgang.</w:t>
-      </w:r>
-      <w:r>
-        <w:rPr>
-          <w:rFonts w:ascii="Arial" w:hAnsi="Arial" w:cs="Arial"/>
-          <w:sz w:val="24"/>
-          <w:szCs w:val="24"/>
-        </w:rPr>
-        <w:tab/>
-      </w:r>
-      <w:r>
-        <w:rPr>
-          <w:rFonts w:ascii="Arial" w:hAnsi="Arial" w:cs="Arial"/>
-          <w:sz w:val="24"/>
-          <w:szCs w:val="24"/>
-        </w:rPr>
-        <w:tab/>
-        <w:t>Als laatst wordt er een acceptatietest uitgevoerd om te kijken of de applictaie voldoet aan alle eisen.</w:t>
-      </w:r>
-    </w:p>
-    <w:p>
-      <w:pPr>
-        <w:pStyle w:val="Kop2"/>
-        <w:rPr>
-          <w:rFonts w:ascii="Arial" w:hAnsi="Arial" w:cs="Arial"/>
-          <w:b w:val="0"/>
-          <w:sz w:val="24"/>
-          <w:szCs w:val="24"/>
-        </w:rPr>
-      </w:pPr>
       <w:bookmarkStart w:id="29" w:name="_Toc429553827"/>
       <w:bookmarkStart w:id="30" w:name="_Toc509572719"/>
       <w:bookmarkStart w:id="31" w:name="_Toc509573473"/>
-      <w:bookmarkStart w:id="32" w:name="_Toc509575733"/>
+      <w:r>
+        <w:rPr>
+          <w:rFonts w:ascii="Arial" w:hAnsi="Arial" w:cs="Arial"/>
+          <w:sz w:val="24"/>
+          <w:szCs w:val="24"/>
+        </w:rPr>
+        <w:t xml:space="preserve">De tussenproducten bestaat uit het plan van aanpak, technisch ontwerp en een functioneel ontwerp. Het plan van aanpak bestaat uit de beschrijving van het project. Ook wordt er beschreven welke stappen er worden uitgevoerd in het proces. Om dit realiseren is het belangrijk eerst alle activiteiten op te stellen om zo te kijken wat eerst gedaan moet worden. Na de activiteiten opgesteld te hebben is het mogelijk de volledige aanpak voor te bereiden. </w:t>
+      </w:r>
+      <w:r>
+        <w:rPr>
+          <w:rFonts w:ascii="Arial" w:hAnsi="Arial" w:cs="Arial"/>
+          <w:sz w:val="24"/>
+          <w:szCs w:val="24"/>
+        </w:rPr>
+        <w:tab/>
+      </w:r>
+      <w:r>
+        <w:rPr>
+          <w:rFonts w:ascii="Arial" w:hAnsi="Arial" w:cs="Arial"/>
+          <w:sz w:val="24"/>
+          <w:szCs w:val="24"/>
+        </w:rPr>
+        <w:tab/>
+      </w:r>
+      <w:r>
+        <w:rPr>
+          <w:rFonts w:ascii="Arial" w:hAnsi="Arial" w:cs="Arial"/>
+          <w:sz w:val="24"/>
+          <w:szCs w:val="24"/>
+        </w:rPr>
+        <w:tab/>
+      </w:r>
+      <w:r>
+        <w:rPr>
+          <w:rFonts w:ascii="Arial" w:hAnsi="Arial" w:cs="Arial"/>
+          <w:sz w:val="24"/>
+          <w:szCs w:val="24"/>
+        </w:rPr>
+        <w:tab/>
+      </w:r>
+      <w:r>
+        <w:rPr>
+          <w:rFonts w:ascii="Arial" w:hAnsi="Arial" w:cs="Arial"/>
+          <w:sz w:val="24"/>
+          <w:szCs w:val="24"/>
+        </w:rPr>
+        <w:tab/>
+      </w:r>
+      <w:r>
+        <w:rPr>
+          <w:rFonts w:ascii="Arial" w:hAnsi="Arial" w:cs="Arial"/>
+          <w:sz w:val="24"/>
+          <w:szCs w:val="24"/>
+        </w:rPr>
+        <w:tab/>
+      </w:r>
+      <w:r>
+        <w:rPr>
+          <w:rFonts w:ascii="Arial" w:hAnsi="Arial" w:cs="Arial"/>
+          <w:sz w:val="24"/>
+          <w:szCs w:val="24"/>
+        </w:rPr>
+        <w:tab/>
+      </w:r>
+      <w:r>
+        <w:rPr>
+          <w:rFonts w:ascii="Arial" w:hAnsi="Arial" w:cs="Arial"/>
+          <w:sz w:val="24"/>
+          <w:szCs w:val="24"/>
+        </w:rPr>
+        <w:tab/>
+        <w:t xml:space="preserve">Na de plan van aanpak moet er een functioneel ontwerp worden ingeleverd. Het functioneel ontwerp bestaat uit het maken </w:t>
+      </w:r>
+      <w:r>
+        <w:rPr>
+          <w:rFonts w:ascii="Arial" w:hAnsi="Arial" w:cs="Arial"/>
+          <w:sz w:val="24"/>
+          <w:szCs w:val="24"/>
+        </w:rPr>
+        <w:t>de user-</w:t>
+      </w:r>
+      <w:proofErr w:type="spellStart"/>
+      <w:r>
+        <w:rPr>
+          <w:rFonts w:ascii="Arial" w:hAnsi="Arial" w:cs="Arial"/>
+          <w:sz w:val="24"/>
+          <w:szCs w:val="24"/>
+        </w:rPr>
+        <w:t>stories</w:t>
+      </w:r>
+      <w:proofErr w:type="spellEnd"/>
+      <w:r>
+        <w:rPr>
+          <w:rFonts w:ascii="Arial" w:hAnsi="Arial" w:cs="Arial"/>
+          <w:sz w:val="24"/>
+          <w:szCs w:val="24"/>
+        </w:rPr>
+        <w:t xml:space="preserve">, </w:t>
+      </w:r>
+      <w:proofErr w:type="spellStart"/>
+      <w:r>
+        <w:rPr>
+          <w:rFonts w:ascii="Arial" w:hAnsi="Arial" w:cs="Arial"/>
+          <w:sz w:val="24"/>
+          <w:szCs w:val="24"/>
+        </w:rPr>
+        <w:t>wireframes</w:t>
+      </w:r>
+      <w:proofErr w:type="spellEnd"/>
+      <w:r>
+        <w:rPr>
+          <w:rFonts w:ascii="Arial" w:hAnsi="Arial" w:cs="Arial"/>
+          <w:sz w:val="24"/>
+          <w:szCs w:val="24"/>
+        </w:rPr>
+        <w:t xml:space="preserve">, conceptueel ERD en </w:t>
+      </w:r>
+      <w:r>
+        <w:rPr>
+          <w:rFonts w:ascii="Arial" w:hAnsi="Arial" w:cs="Arial"/>
+          <w:sz w:val="24"/>
+          <w:szCs w:val="24"/>
+        </w:rPr>
+        <w:t>traceerbaa</w:t>
+      </w:r>
+      <w:r>
+        <w:rPr>
+          <w:rFonts w:ascii="Arial" w:hAnsi="Arial" w:cs="Arial"/>
+          <w:sz w:val="24"/>
+          <w:szCs w:val="24"/>
+        </w:rPr>
+        <w:t xml:space="preserve">rheid matrices </w:t>
+      </w:r>
+      <w:r>
+        <w:rPr>
+          <w:rFonts w:ascii="Arial" w:hAnsi="Arial" w:cs="Arial"/>
+          <w:sz w:val="24"/>
+          <w:szCs w:val="24"/>
+        </w:rPr>
+        <w:t>die het verband hiertussen aangeven</w:t>
+      </w:r>
+      <w:r>
+        <w:rPr>
+          <w:rFonts w:ascii="Arial" w:hAnsi="Arial" w:cs="Arial"/>
+          <w:sz w:val="24"/>
+          <w:szCs w:val="24"/>
+        </w:rPr>
+        <w:t xml:space="preserve">. </w:t>
+      </w:r>
+      <w:r>
+        <w:rPr>
+          <w:rFonts w:ascii="Arial" w:hAnsi="Arial" w:cs="Arial"/>
+          <w:sz w:val="24"/>
+          <w:szCs w:val="24"/>
+        </w:rPr>
+        <w:tab/>
+        <w:t xml:space="preserve">Het technische ontwerp bestaat uit het maken van het logisch gegevensmodel, klassendiagram, package diagram en een </w:t>
+      </w:r>
+      <w:r>
+        <w:rPr>
+          <w:rFonts w:ascii="Arial" w:hAnsi="Arial" w:cs="Arial"/>
+          <w:sz w:val="24"/>
+          <w:szCs w:val="24"/>
+        </w:rPr>
+        <w:t>sequentie</w:t>
+      </w:r>
+      <w:r>
+        <w:rPr>
+          <w:rFonts w:ascii="Arial" w:hAnsi="Arial" w:cs="Arial"/>
+          <w:sz w:val="24"/>
+          <w:szCs w:val="24"/>
+        </w:rPr>
+        <w:t xml:space="preserve"> diagram.</w:t>
+      </w:r>
+      <w:r>
+        <w:rPr>
+          <w:rFonts w:ascii="Arial" w:hAnsi="Arial" w:cs="Arial"/>
+          <w:sz w:val="24"/>
+          <w:szCs w:val="24"/>
+        </w:rPr>
+        <w:tab/>
+      </w:r>
+      <w:r>
+        <w:rPr>
+          <w:rFonts w:ascii="Arial" w:hAnsi="Arial" w:cs="Arial"/>
+          <w:sz w:val="24"/>
+          <w:szCs w:val="24"/>
+        </w:rPr>
+        <w:tab/>
+        <w:t>Bij de meetings met de opdrachtgever laten we de voortgang zien van de applicatie en kijken we of de opdrachtgever tevreden is met de voortgang.</w:t>
+      </w:r>
+      <w:r>
+        <w:rPr>
+          <w:rFonts w:ascii="Arial" w:hAnsi="Arial" w:cs="Arial"/>
+          <w:sz w:val="24"/>
+          <w:szCs w:val="24"/>
+        </w:rPr>
+        <w:tab/>
+      </w:r>
+      <w:r>
+        <w:rPr>
+          <w:rFonts w:ascii="Arial" w:hAnsi="Arial" w:cs="Arial"/>
+          <w:sz w:val="24"/>
+          <w:szCs w:val="24"/>
+        </w:rPr>
+        <w:tab/>
+        <w:t>Als laatst wordt er een acceptatietest uitgevoerd om te kijken of de applicatie voldoet aan alle eisen.</w:t>
+      </w:r>
+    </w:p>
+    <w:p>
+      <w:pPr>
+        <w:pStyle w:val="Kop2"/>
+        <w:rPr>
+          <w:rFonts w:ascii="Arial" w:hAnsi="Arial" w:cs="Arial"/>
+          <w:b w:val="0"/>
+          <w:sz w:val="24"/>
+          <w:szCs w:val="24"/>
+        </w:rPr>
+      </w:pPr>
+      <w:bookmarkStart w:id="32" w:name="_Toc509577326"/>
       <w:r>
         <w:rPr>
           <w:rFonts w:ascii="Arial" w:hAnsi="Arial" w:cs="Arial"/>
@@ -3172,7 +3538,7 @@
       <w:bookmarkStart w:id="33" w:name="_Toc429553828"/>
       <w:bookmarkStart w:id="34" w:name="_Toc509572720"/>
       <w:bookmarkStart w:id="35" w:name="_Toc509573474"/>
-      <w:bookmarkStart w:id="36" w:name="_Toc509575734"/>
+      <w:bookmarkStart w:id="36" w:name="_Toc509577327"/>
       <w:r>
         <w:rPr>
           <w:rFonts w:ascii="Arial" w:hAnsi="Arial" w:cs="Arial"/>
@@ -3202,7 +3568,15 @@
           <w:sz w:val="24"/>
           <w:szCs w:val="24"/>
         </w:rPr>
-        <w:t xml:space="preserve">Het eindproduct moet voldoen aan de eisen die zijn gesteld door de opdrachtgever. De eisen worden gecontroleerd door middel van een test case die wordt opgesteld in de test rapportage. Als de tests slagen dan voldoet de applicatie aan de eisen. </w:t>
+        <w:t>Het eindproduct moet voldoen aan de eisen die zijn gesteld door de opdrachtgever. De eisen worden gecontroleerd door middel van een test case die wordt opgesteld in de test rapportage. Als de tests slagen dan voldoet de applicatie aan de eisen.</w:t>
+      </w:r>
+      <w:r>
+        <w:rPr>
+          <w:rFonts w:ascii="Arial" w:hAnsi="Arial" w:cs="Arial"/>
+          <w:sz w:val="24"/>
+          <w:szCs w:val="24"/>
+        </w:rPr>
+        <w:t xml:space="preserve"> De testen bestaan uit unit testen, acceptatie test en functionele testen. De unit testen en functionele testen worden uitgevoerd door de ontwikkelaars. De acceptatie test wordt uitgevoerd door de ontwikkelaar.</w:t>
       </w:r>
       <w:r>
         <w:rPr>
@@ -3226,6 +3600,63 @@
           <w:sz w:val="24"/>
           <w:szCs w:val="24"/>
         </w:rPr>
+        <w:tab/>
+      </w:r>
+      <w:r>
+        <w:rPr>
+          <w:rFonts w:ascii="Arial" w:hAnsi="Arial" w:cs="Arial"/>
+          <w:sz w:val="24"/>
+          <w:szCs w:val="24"/>
+        </w:rPr>
+        <w:tab/>
+      </w:r>
+      <w:r>
+        <w:rPr>
+          <w:rFonts w:ascii="Arial" w:hAnsi="Arial" w:cs="Arial"/>
+          <w:sz w:val="24"/>
+          <w:szCs w:val="24"/>
+        </w:rPr>
+        <w:tab/>
+      </w:r>
+      <w:r>
+        <w:rPr>
+          <w:rFonts w:ascii="Arial" w:hAnsi="Arial" w:cs="Arial"/>
+          <w:sz w:val="24"/>
+          <w:szCs w:val="24"/>
+        </w:rPr>
+        <w:tab/>
+      </w:r>
+      <w:r>
+        <w:rPr>
+          <w:rFonts w:ascii="Arial" w:hAnsi="Arial" w:cs="Arial"/>
+          <w:sz w:val="24"/>
+          <w:szCs w:val="24"/>
+        </w:rPr>
+        <w:tab/>
+        <w:t xml:space="preserve"> </w:t>
+      </w:r>
+      <w:r>
+        <w:rPr>
+          <w:rFonts w:ascii="Arial" w:hAnsi="Arial" w:cs="Arial"/>
+          <w:sz w:val="24"/>
+          <w:szCs w:val="24"/>
+        </w:rPr>
+        <w:tab/>
+      </w:r>
+      <w:r>
+        <w:rPr>
+          <w:rFonts w:ascii="Arial" w:hAnsi="Arial" w:cs="Arial"/>
+          <w:sz w:val="24"/>
+          <w:szCs w:val="24"/>
+        </w:rPr>
+        <w:tab/>
+      </w:r>
+      <w:r>
+        <w:rPr>
+          <w:rFonts w:ascii="Arial" w:hAnsi="Arial" w:cs="Arial"/>
+          <w:sz w:val="24"/>
+          <w:szCs w:val="24"/>
+        </w:rPr>
         <w:t xml:space="preserve">Ook speelt </w:t>
       </w:r>
       <w:r>
@@ -3243,6 +3674,14 @@
           <w:szCs w:val="24"/>
         </w:rPr>
         <w:t xml:space="preserve"> design een rol bij de kwaliteit van het product. Van ons wordt verwacht dat de applicatie een moderne uitstraling heeft en gebruiksvriendelijk is. Dat kunnen we vaststellen door de app meerdere te testen en te kijken of het optimaal werkt.</w:t>
+      </w:r>
+      <w:r>
+        <w:rPr>
+          <w:rFonts w:ascii="Arial" w:hAnsi="Arial" w:cs="Arial"/>
+          <w:sz w:val="24"/>
+          <w:szCs w:val="24"/>
+        </w:rPr>
+        <w:t xml:space="preserve"> </w:t>
       </w:r>
     </w:p>
     <w:p>
@@ -3267,7 +3706,7 @@
       <w:bookmarkStart w:id="37" w:name="_Toc429553829"/>
       <w:bookmarkStart w:id="38" w:name="_Toc509572721"/>
       <w:bookmarkStart w:id="39" w:name="_Toc509573475"/>
-      <w:bookmarkStart w:id="40" w:name="_Toc509575735"/>
+      <w:bookmarkStart w:id="40" w:name="_Toc509577328"/>
       <w:r>
         <w:rPr>
           <w:rFonts w:ascii="Arial" w:hAnsi="Arial" w:cs="Arial"/>
@@ -3293,7 +3732,6 @@
       <w:bookmarkStart w:id="41" w:name="_Toc429553830"/>
       <w:bookmarkStart w:id="42" w:name="_Toc509572722"/>
       <w:bookmarkStart w:id="43" w:name="_Toc509573476"/>
-      <w:bookmarkStart w:id="44" w:name="_Toc509575736"/>
     </w:p>
     <w:p>
       <w:pPr>
@@ -3310,8 +3748,13 @@
         </w:rPr>
         <w:t xml:space="preserve">Als organisatie zorgen we ervoor dat we eerst van de opdrachtgever </w:t>
       </w:r>
-      <w:bookmarkStart w:id="45" w:name="_GoBack"/>
-      <w:bookmarkEnd w:id="45"/>
+      <w:r>
+        <w:rPr>
+          <w:rFonts w:ascii="Arial" w:hAnsi="Arial" w:cs="Arial"/>
+          <w:sz w:val="24"/>
+        </w:rPr>
+        <w:t>alle functionaliteiten hebben zodat we een goed plan kunnen maken. Dit zorgt ervoor dat er een goede planning is en dat het project op de goede deadline datum afkomt.</w:t>
+      </w:r>
     </w:p>
     <w:p>
       <w:pPr>
@@ -3323,6 +3766,7 @@
           <w:szCs w:val="24"/>
         </w:rPr>
       </w:pPr>
+      <w:bookmarkStart w:id="44" w:name="_Toc509577329"/>
       <w:r>
         <w:rPr>
           <w:rFonts w:ascii="Arial" w:hAnsi="Arial" w:cs="Arial"/>
@@ -3420,6 +3864,23 @@
     </w:p>
     <w:p>
       <w:pPr>
+        <w:rPr>
+          <w:rFonts w:ascii="Arial" w:hAnsi="Arial" w:cs="Arial"/>
+          <w:sz w:val="24"/>
+          <w:szCs w:val="24"/>
+        </w:rPr>
+      </w:pPr>
+      <w:r>
+        <w:rPr>
+          <w:rFonts w:ascii="Arial" w:hAnsi="Arial" w:cs="Arial"/>
+          <w:sz w:val="24"/>
+          <w:szCs w:val="24"/>
+        </w:rPr>
+        <w:br w:type="page"/>
+      </w:r>
+    </w:p>
+    <w:p>
+      <w:pPr>
         <w:pStyle w:val="Kop2"/>
         <w:rPr>
           <w:rFonts w:ascii="Arial" w:hAnsi="Arial" w:cs="Arial"/>
@@ -3428,10 +3889,10 @@
           <w:szCs w:val="24"/>
         </w:rPr>
       </w:pPr>
-      <w:bookmarkStart w:id="46" w:name="_Toc429553831"/>
-      <w:bookmarkStart w:id="47" w:name="_Toc509572723"/>
-      <w:bookmarkStart w:id="48" w:name="_Toc509573477"/>
-      <w:bookmarkStart w:id="49" w:name="_Toc509575737"/>
+      <w:bookmarkStart w:id="45" w:name="_Toc429553831"/>
+      <w:bookmarkStart w:id="46" w:name="_Toc509572723"/>
+      <w:bookmarkStart w:id="47" w:name="_Toc509573477"/>
+      <w:bookmarkStart w:id="48" w:name="_Toc509577330"/>
       <w:r>
         <w:rPr>
           <w:rFonts w:ascii="Arial" w:hAnsi="Arial" w:cs="Arial"/>
@@ -3439,141 +3900,468 @@
           <w:sz w:val="24"/>
           <w:szCs w:val="24"/>
         </w:rPr>
+        <w:lastRenderedPageBreak/>
         <w:t>4.2 Activiteiten</w:t>
       </w:r>
-      <w:bookmarkStart w:id="50" w:name="_Toc429553832"/>
-      <w:bookmarkStart w:id="51" w:name="_Toc509572724"/>
+      <w:bookmarkStart w:id="49" w:name="_Toc429553832"/>
+      <w:bookmarkStart w:id="50" w:name="_Toc509572724"/>
+      <w:bookmarkEnd w:id="45"/>
       <w:bookmarkEnd w:id="46"/>
       <w:bookmarkEnd w:id="47"/>
       <w:bookmarkEnd w:id="48"/>
+    </w:p>
+    <w:p>
+      <w:pPr>
+        <w:pStyle w:val="Geenafstand"/>
+        <w:rPr>
+          <w:rFonts w:ascii="Arial" w:hAnsi="Arial" w:cs="Arial"/>
+          <w:sz w:val="24"/>
+        </w:rPr>
+      </w:pPr>
+    </w:p>
+    <w:p>
+      <w:pPr>
+        <w:pStyle w:val="Geenafstand"/>
+        <w:rPr>
+          <w:rFonts w:ascii="Arial" w:hAnsi="Arial" w:cs="Arial"/>
+          <w:sz w:val="24"/>
+        </w:rPr>
+      </w:pPr>
+      <w:r>
+        <w:rPr>
+          <w:rFonts w:ascii="Arial" w:hAnsi="Arial" w:cs="Arial"/>
+          <w:sz w:val="24"/>
+        </w:rPr>
+        <w:t>Dit zijn de activiteiten die wij als organisatie hebben besloten om te doen met het project. Deze activiteiten zijn:</w:t>
+      </w:r>
+    </w:p>
+    <w:p>
+      <w:pPr>
+        <w:pStyle w:val="Geenafstand"/>
+        <w:numPr>
+          <w:ilvl w:val="0"/>
+          <w:numId w:val="3"/>
+        </w:numPr>
+        <w:rPr>
+          <w:rFonts w:ascii="Arial" w:hAnsi="Arial" w:cs="Arial"/>
+          <w:sz w:val="24"/>
+        </w:rPr>
+      </w:pPr>
+      <w:r>
+        <w:rPr>
+          <w:rFonts w:ascii="Arial" w:hAnsi="Arial" w:cs="Arial"/>
+          <w:sz w:val="24"/>
+        </w:rPr>
+        <w:t xml:space="preserve">Plan van aanpak </w:t>
+      </w:r>
+      <w:r>
+        <w:rPr>
+          <w:rFonts w:ascii="Arial" w:hAnsi="Arial" w:cs="Arial"/>
+          <w:sz w:val="24"/>
+        </w:rPr>
+        <w:t>maken</w:t>
+      </w:r>
+    </w:p>
+    <w:p>
+      <w:pPr>
+        <w:pStyle w:val="Geenafstand"/>
+        <w:numPr>
+          <w:ilvl w:val="0"/>
+          <w:numId w:val="3"/>
+        </w:numPr>
+        <w:rPr>
+          <w:rFonts w:ascii="Arial" w:hAnsi="Arial" w:cs="Arial"/>
+          <w:sz w:val="24"/>
+        </w:rPr>
+      </w:pPr>
+      <w:r>
+        <w:rPr>
+          <w:rFonts w:ascii="Arial" w:hAnsi="Arial" w:cs="Arial"/>
+          <w:sz w:val="24"/>
+        </w:rPr>
+        <w:t xml:space="preserve">Use-case diagrammen </w:t>
+      </w:r>
+      <w:r>
+        <w:rPr>
+          <w:rFonts w:ascii="Arial" w:hAnsi="Arial" w:cs="Arial"/>
+          <w:sz w:val="24"/>
+        </w:rPr>
+        <w:t>maken</w:t>
+      </w:r>
+    </w:p>
+    <w:p>
+      <w:pPr>
+        <w:pStyle w:val="Geenafstand"/>
+        <w:numPr>
+          <w:ilvl w:val="0"/>
+          <w:numId w:val="3"/>
+        </w:numPr>
+        <w:rPr>
+          <w:rFonts w:ascii="Arial" w:hAnsi="Arial" w:cs="Arial"/>
+          <w:sz w:val="24"/>
+        </w:rPr>
+      </w:pPr>
+      <w:r>
+        <w:rPr>
+          <w:rFonts w:ascii="Arial" w:hAnsi="Arial" w:cs="Arial"/>
+          <w:sz w:val="24"/>
+        </w:rPr>
+        <w:t xml:space="preserve">Use-case specificaties </w:t>
+      </w:r>
+      <w:r>
+        <w:rPr>
+          <w:rFonts w:ascii="Arial" w:hAnsi="Arial" w:cs="Arial"/>
+          <w:sz w:val="24"/>
+        </w:rPr>
+        <w:t>maken</w:t>
+      </w:r>
+    </w:p>
+    <w:p>
+      <w:pPr>
+        <w:pStyle w:val="Geenafstand"/>
+        <w:numPr>
+          <w:ilvl w:val="0"/>
+          <w:numId w:val="3"/>
+        </w:numPr>
+        <w:rPr>
+          <w:rFonts w:ascii="Arial" w:hAnsi="Arial" w:cs="Arial"/>
+          <w:sz w:val="24"/>
+        </w:rPr>
+      </w:pPr>
+      <w:proofErr w:type="spellStart"/>
+      <w:r>
+        <w:rPr>
+          <w:rFonts w:ascii="Arial" w:hAnsi="Arial" w:cs="Arial"/>
+          <w:sz w:val="24"/>
+        </w:rPr>
+        <w:t>Wireframes</w:t>
+      </w:r>
+      <w:proofErr w:type="spellEnd"/>
+      <w:r>
+        <w:rPr>
+          <w:rFonts w:ascii="Arial" w:hAnsi="Arial" w:cs="Arial"/>
+          <w:sz w:val="24"/>
+        </w:rPr>
+        <w:t xml:space="preserve"> </w:t>
+      </w:r>
+      <w:r>
+        <w:rPr>
+          <w:rFonts w:ascii="Arial" w:hAnsi="Arial" w:cs="Arial"/>
+          <w:sz w:val="24"/>
+        </w:rPr>
+        <w:t>maken</w:t>
+      </w:r>
+    </w:p>
+    <w:p>
+      <w:pPr>
+        <w:pStyle w:val="Geenafstand"/>
+        <w:numPr>
+          <w:ilvl w:val="0"/>
+          <w:numId w:val="3"/>
+        </w:numPr>
+        <w:rPr>
+          <w:rFonts w:ascii="Arial" w:hAnsi="Arial" w:cs="Arial"/>
+          <w:sz w:val="24"/>
+        </w:rPr>
+      </w:pPr>
+      <w:r>
+        <w:rPr>
+          <w:rFonts w:ascii="Arial" w:hAnsi="Arial" w:cs="Arial"/>
+          <w:sz w:val="24"/>
+        </w:rPr>
+        <w:t xml:space="preserve">ERD </w:t>
+      </w:r>
+      <w:r>
+        <w:rPr>
+          <w:rFonts w:ascii="Arial" w:hAnsi="Arial" w:cs="Arial"/>
+          <w:sz w:val="24"/>
+        </w:rPr>
+        <w:t>maken</w:t>
+      </w:r>
+    </w:p>
+    <w:p>
+      <w:pPr>
+        <w:pStyle w:val="Geenafstand"/>
+        <w:numPr>
+          <w:ilvl w:val="0"/>
+          <w:numId w:val="3"/>
+        </w:numPr>
+        <w:rPr>
+          <w:rFonts w:ascii="Arial" w:hAnsi="Arial" w:cs="Arial"/>
+          <w:sz w:val="24"/>
+        </w:rPr>
+      </w:pPr>
+      <w:r>
+        <w:rPr>
+          <w:rFonts w:ascii="Arial" w:hAnsi="Arial" w:cs="Arial"/>
+          <w:sz w:val="24"/>
+        </w:rPr>
+        <w:t xml:space="preserve">Klassendiagram </w:t>
+      </w:r>
+      <w:r>
+        <w:rPr>
+          <w:rFonts w:ascii="Arial" w:hAnsi="Arial" w:cs="Arial"/>
+          <w:sz w:val="24"/>
+        </w:rPr>
+        <w:t>maken</w:t>
+      </w:r>
+    </w:p>
+    <w:p>
+      <w:pPr>
+        <w:pStyle w:val="Geenafstand"/>
+        <w:numPr>
+          <w:ilvl w:val="0"/>
+          <w:numId w:val="3"/>
+        </w:numPr>
+        <w:rPr>
+          <w:rFonts w:ascii="Arial" w:hAnsi="Arial" w:cs="Arial"/>
+          <w:sz w:val="24"/>
+        </w:rPr>
+      </w:pPr>
+      <w:r>
+        <w:rPr>
+          <w:rFonts w:ascii="Arial" w:hAnsi="Arial" w:cs="Arial"/>
+          <w:sz w:val="24"/>
+        </w:rPr>
+        <w:t>Sequentiediagram</w:t>
+      </w:r>
+      <w:r>
+        <w:rPr>
+          <w:rFonts w:ascii="Arial" w:hAnsi="Arial" w:cs="Arial"/>
+          <w:sz w:val="24"/>
+        </w:rPr>
+        <w:t xml:space="preserve"> </w:t>
+      </w:r>
+      <w:r>
+        <w:rPr>
+          <w:rFonts w:ascii="Arial" w:hAnsi="Arial" w:cs="Arial"/>
+          <w:sz w:val="24"/>
+        </w:rPr>
+        <w:t>maken</w:t>
+      </w:r>
+    </w:p>
+    <w:p>
+      <w:pPr>
+        <w:pStyle w:val="Geenafstand"/>
+        <w:numPr>
+          <w:ilvl w:val="0"/>
+          <w:numId w:val="3"/>
+        </w:numPr>
+        <w:rPr>
+          <w:rFonts w:ascii="Arial" w:hAnsi="Arial" w:cs="Arial"/>
+          <w:sz w:val="24"/>
+        </w:rPr>
+      </w:pPr>
+      <w:r>
+        <w:rPr>
+          <w:rFonts w:ascii="Arial" w:hAnsi="Arial" w:cs="Arial"/>
+          <w:sz w:val="24"/>
+        </w:rPr>
+        <w:t xml:space="preserve">Package diagram </w:t>
+      </w:r>
+      <w:r>
+        <w:rPr>
+          <w:rFonts w:ascii="Arial" w:hAnsi="Arial" w:cs="Arial"/>
+          <w:sz w:val="24"/>
+        </w:rPr>
+        <w:t>maken</w:t>
+      </w:r>
+    </w:p>
+    <w:p>
+      <w:pPr>
+        <w:pStyle w:val="Geenafstand"/>
+        <w:numPr>
+          <w:ilvl w:val="0"/>
+          <w:numId w:val="3"/>
+        </w:numPr>
+        <w:rPr>
+          <w:rFonts w:ascii="Arial" w:hAnsi="Arial" w:cs="Arial"/>
+          <w:sz w:val="24"/>
+        </w:rPr>
+      </w:pPr>
+      <w:r>
+        <w:rPr>
+          <w:rFonts w:ascii="Arial" w:hAnsi="Arial" w:cs="Arial"/>
+          <w:sz w:val="24"/>
+        </w:rPr>
+        <w:t xml:space="preserve">Gegevensmodel </w:t>
+      </w:r>
+      <w:r>
+        <w:rPr>
+          <w:rFonts w:ascii="Arial" w:hAnsi="Arial" w:cs="Arial"/>
+          <w:sz w:val="24"/>
+        </w:rPr>
+        <w:t>maken</w:t>
+      </w:r>
+    </w:p>
+    <w:p>
+      <w:pPr>
+        <w:pStyle w:val="Geenafstand"/>
+        <w:numPr>
+          <w:ilvl w:val="0"/>
+          <w:numId w:val="3"/>
+        </w:numPr>
+        <w:rPr>
+          <w:rFonts w:ascii="Arial" w:hAnsi="Arial" w:cs="Arial"/>
+          <w:sz w:val="24"/>
+        </w:rPr>
+      </w:pPr>
+      <w:r>
+        <w:rPr>
+          <w:rFonts w:ascii="Arial" w:hAnsi="Arial" w:cs="Arial"/>
+          <w:sz w:val="24"/>
+        </w:rPr>
+        <w:t>Applicatie realiseren</w:t>
+      </w:r>
+    </w:p>
+    <w:p>
+      <w:pPr>
+        <w:pStyle w:val="Geenafstand"/>
+        <w:numPr>
+          <w:ilvl w:val="0"/>
+          <w:numId w:val="3"/>
+        </w:numPr>
+        <w:rPr>
+          <w:rFonts w:ascii="Arial" w:hAnsi="Arial" w:cs="Arial"/>
+          <w:sz w:val="24"/>
+        </w:rPr>
+      </w:pPr>
+      <w:r>
+        <w:rPr>
+          <w:rFonts w:ascii="Arial" w:hAnsi="Arial" w:cs="Arial"/>
+          <w:sz w:val="24"/>
+        </w:rPr>
+        <w:t>Functionele test maken en uitvoeren</w:t>
+      </w:r>
+    </w:p>
+    <w:p>
+      <w:pPr>
+        <w:pStyle w:val="Geenafstand"/>
+        <w:numPr>
+          <w:ilvl w:val="0"/>
+          <w:numId w:val="3"/>
+        </w:numPr>
+        <w:rPr>
+          <w:rFonts w:ascii="Arial" w:hAnsi="Arial" w:cs="Arial"/>
+          <w:sz w:val="24"/>
+        </w:rPr>
+      </w:pPr>
+      <w:r>
+        <w:rPr>
+          <w:rFonts w:ascii="Arial" w:hAnsi="Arial" w:cs="Arial"/>
+          <w:sz w:val="24"/>
+        </w:rPr>
+        <w:t>Unit test maken en uitvoeren</w:t>
+      </w:r>
+    </w:p>
+    <w:p>
+      <w:pPr>
+        <w:pStyle w:val="Geenafstand"/>
+        <w:numPr>
+          <w:ilvl w:val="0"/>
+          <w:numId w:val="3"/>
+        </w:numPr>
+        <w:rPr>
+          <w:rFonts w:ascii="Arial" w:hAnsi="Arial" w:cs="Arial"/>
+          <w:sz w:val="24"/>
+        </w:rPr>
+      </w:pPr>
+      <w:r>
+        <w:rPr>
+          <w:rFonts w:ascii="Arial" w:hAnsi="Arial" w:cs="Arial"/>
+          <w:sz w:val="24"/>
+        </w:rPr>
+        <w:t>Acceptatie test maken en  uitvoeren</w:t>
+      </w:r>
+    </w:p>
+    <w:p>
+      <w:pPr>
+        <w:pStyle w:val="Geenafstand"/>
+        <w:ind w:left="720"/>
+        <w:rPr>
+          <w:rFonts w:ascii="Arial" w:hAnsi="Arial" w:cs="Arial"/>
+          <w:sz w:val="24"/>
+        </w:rPr>
+      </w:pPr>
+    </w:p>
+    <w:p>
+      <w:pPr>
+        <w:pStyle w:val="Geenafstand"/>
+        <w:ind w:left="360"/>
+        <w:rPr>
+          <w:rFonts w:ascii="Arial" w:hAnsi="Arial" w:cs="Arial"/>
+          <w:sz w:val="24"/>
+        </w:rPr>
+      </w:pPr>
+      <w:r>
+        <w:rPr>
+          <w:rFonts w:ascii="Arial" w:hAnsi="Arial" w:cs="Arial"/>
+          <w:sz w:val="24"/>
+        </w:rPr>
+        <w:t>Deze activiteiten zijn ook allemaal te zien in bijlage 2. Dit is de planning die wij hebben gemaakt en alles activiteiten zijn daar ook te zien.</w:t>
+      </w:r>
+      <w:bookmarkStart w:id="51" w:name="_Toc509573478"/>
+    </w:p>
+    <w:p>
+      <w:pPr>
+        <w:pStyle w:val="Geenafstand"/>
+        <w:ind w:left="360"/>
+        <w:rPr>
+          <w:rFonts w:ascii="Arial" w:hAnsi="Arial" w:cs="Arial"/>
+          <w:sz w:val="24"/>
+        </w:rPr>
+      </w:pPr>
+    </w:p>
+    <w:p>
+      <w:pPr>
+        <w:pStyle w:val="Geenafstand"/>
+        <w:ind w:left="360"/>
+        <w:rPr>
+          <w:rFonts w:ascii="Arial" w:hAnsi="Arial" w:cs="Arial"/>
+          <w:b/>
+          <w:sz w:val="24"/>
+          <w:szCs w:val="24"/>
+        </w:rPr>
+      </w:pPr>
+    </w:p>
+    <w:p>
+      <w:pPr>
+        <w:pStyle w:val="Kop2"/>
+        <w:rPr>
+          <w:b w:val="0"/>
+        </w:rPr>
+      </w:pPr>
+      <w:bookmarkStart w:id="52" w:name="_Toc509577331"/>
+      <w:r>
+        <w:rPr>
+          <w:b w:val="0"/>
+        </w:rPr>
+        <w:t>4.3 Planning</w:t>
+      </w:r>
       <w:bookmarkEnd w:id="49"/>
-    </w:p>
-    <w:p>
-      <w:pPr>
-        <w:pStyle w:val="Geenafstand"/>
-        <w:rPr>
-          <w:rFonts w:ascii="Arial" w:hAnsi="Arial" w:cs="Arial"/>
-          <w:sz w:val="24"/>
-        </w:rPr>
-      </w:pPr>
-    </w:p>
-    <w:p>
-      <w:pPr>
-        <w:pStyle w:val="Geenafstand"/>
-        <w:rPr>
-          <w:rFonts w:ascii="Arial" w:hAnsi="Arial" w:cs="Arial"/>
-          <w:sz w:val="24"/>
-        </w:rPr>
-      </w:pPr>
-    </w:p>
-    <w:p>
-      <w:pPr>
-        <w:pStyle w:val="Kop2"/>
-        <w:rPr>
-          <w:rFonts w:ascii="Arial" w:hAnsi="Arial" w:cs="Arial"/>
-          <w:b w:val="0"/>
-          <w:sz w:val="24"/>
-          <w:szCs w:val="24"/>
-        </w:rPr>
-      </w:pPr>
-      <w:r>
-        <w:rPr>
-          <w:rFonts w:ascii="Arial" w:hAnsi="Arial" w:cs="Arial"/>
-          <w:b w:val="0"/>
-          <w:sz w:val="24"/>
-          <w:szCs w:val="24"/>
-        </w:rPr>
-        <w:br w:type="page"/>
-      </w:r>
-      <w:bookmarkStart w:id="52" w:name="_Toc509573478"/>
-      <w:bookmarkStart w:id="53" w:name="_Toc509575738"/>
-      <w:r>
-        <w:rPr>
-          <w:rFonts w:ascii="Arial" w:hAnsi="Arial" w:cs="Arial"/>
-          <w:b w:val="0"/>
-          <w:sz w:val="24"/>
-          <w:szCs w:val="24"/>
-        </w:rPr>
-        <w:lastRenderedPageBreak/>
-        <w:t>4.3 Planning</w:t>
-      </w:r>
       <w:bookmarkEnd w:id="50"/>
       <w:bookmarkEnd w:id="51"/>
       <w:bookmarkEnd w:id="52"/>
-      <w:bookmarkEnd w:id="53"/>
-    </w:p>
-    <w:p>
-      <w:pPr>
-        <w:rPr>
-          <w:rFonts w:ascii="Arial" w:hAnsi="Arial" w:cs="Arial"/>
-          <w:sz w:val="24"/>
-          <w:szCs w:val="24"/>
-        </w:rPr>
-      </w:pPr>
-      <w:r>
-        <w:rPr>
-          <w:rFonts w:ascii="Arial" w:hAnsi="Arial" w:cs="Arial"/>
-          <w:sz w:val="24"/>
-          <w:szCs w:val="24"/>
-        </w:rPr>
-        <w:t>Alle activiteiten die hierboven zijn genoemd plaats je in de tijd, in een zg. Balkenplanning, of Gantt chart. Je kunt hiervoor gebruik maken van MS Excel of, als je er handig in bent, MS Project. In de gemaakte planning wijs je ook de resources (de personen) toe aan de taken. Hier leg je dus vast wie welke taak gaat uitvoeren, wanneer deze start en wanneer deze gereed is. Hierbij wordt de doorlooptijd van taken meteen duidelijk (zie vorige paragraaf).</w:t>
-      </w:r>
-    </w:p>
-    <w:p>
-      <w:pPr>
-        <w:rPr>
-          <w:rFonts w:ascii="Arial" w:hAnsi="Arial" w:cs="Arial"/>
-          <w:sz w:val="24"/>
-          <w:szCs w:val="24"/>
-        </w:rPr>
-      </w:pPr>
-      <w:r>
-        <w:rPr>
-          <w:rFonts w:ascii="Arial" w:hAnsi="Arial" w:cs="Arial"/>
-          <w:sz w:val="24"/>
-          <w:szCs w:val="24"/>
-        </w:rPr>
-        <w:t>In de planning laat je ook duidelijk de</w:t>
-      </w:r>
-      <w:r>
-        <w:rPr>
-          <w:rFonts w:ascii="Arial" w:hAnsi="Arial" w:cs="Arial"/>
-          <w:sz w:val="24"/>
-          <w:szCs w:val="24"/>
-        </w:rPr>
-        <w:t xml:space="preserve"> verschillende fasen terugkomen. J</w:t>
-      </w:r>
-      <w:r>
-        <w:rPr>
-          <w:rFonts w:ascii="Arial" w:hAnsi="Arial" w:cs="Arial"/>
-          <w:sz w:val="24"/>
-          <w:szCs w:val="24"/>
-        </w:rPr>
-        <w:t>e deelt de taken dus in volgens de fasen zoals je d</w:t>
-      </w:r>
-      <w:r>
-        <w:rPr>
-          <w:rFonts w:ascii="Arial" w:hAnsi="Arial" w:cs="Arial"/>
-          <w:sz w:val="24"/>
-          <w:szCs w:val="24"/>
-        </w:rPr>
-        <w:t xml:space="preserve">ie hierboven hebt gedefinieerd. De planning is ook te zien in bijlage 2. </w:t>
-      </w:r>
-    </w:p>
-    <w:p>
-      <w:pPr>
-        <w:rPr>
-          <w:rFonts w:ascii="Arial" w:hAnsi="Arial" w:cs="Arial"/>
-          <w:sz w:val="24"/>
-          <w:szCs w:val="24"/>
-        </w:rPr>
-      </w:pPr>
-      <w:r>
-        <w:rPr>
-          <w:rFonts w:ascii="Arial" w:hAnsi="Arial" w:cs="Arial"/>
-          <w:sz w:val="24"/>
-          <w:szCs w:val="24"/>
-        </w:rPr>
+    </w:p>
+    <w:p>
+      <w:pPr>
+        <w:pStyle w:val="Geenafstand"/>
+      </w:pPr>
+      <w:r>
+        <w:rPr>
+          <w:rFonts w:ascii="Arial" w:hAnsi="Arial" w:cs="Arial"/>
+          <w:sz w:val="24"/>
+        </w:rPr>
+        <w:t xml:space="preserve">Wij hebben een planning gemaakt voor ons project. Dit zorgt ervoor dat het project goed gaat verlopen en dat iedereen weet wat hij moet doen in het project. De planning is ook te zien in bijlage 2. </w:t>
+      </w:r>
+      <w:r>
+        <w:rPr>
+          <w:rFonts w:ascii="Arial" w:hAnsi="Arial" w:cs="Arial"/>
+          <w:sz w:val="24"/>
+        </w:rPr>
+        <w:t>In de planning zal alles te zien zijn met betrekking tot activiteiten, deadlines wie wat gaat doen.</w:t>
+      </w:r>
+      <w:r>
         <w:br w:type="page"/>
       </w:r>
     </w:p>
@@ -3587,8 +4375,8 @@
           <w:szCs w:val="24"/>
         </w:rPr>
       </w:pPr>
-      <w:bookmarkStart w:id="54" w:name="_Toc509573479"/>
-      <w:bookmarkStart w:id="55" w:name="_Toc509575739"/>
+      <w:bookmarkStart w:id="53" w:name="_Toc509573479"/>
+      <w:bookmarkStart w:id="54" w:name="_Toc509577332"/>
       <w:r>
         <w:rPr>
           <w:rFonts w:ascii="Arial" w:hAnsi="Arial" w:cs="Arial"/>
@@ -3599,8 +4387,8 @@
         <w:lastRenderedPageBreak/>
         <w:t>5. Organisatie</w:t>
       </w:r>
+      <w:bookmarkEnd w:id="53"/>
       <w:bookmarkEnd w:id="54"/>
-      <w:bookmarkEnd w:id="55"/>
     </w:p>
     <w:p>
       <w:pPr>
@@ -3670,7 +4458,23 @@
           <w:rFonts w:ascii="Arial" w:hAnsi="Arial" w:cs="Arial"/>
           <w:sz w:val="24"/>
         </w:rPr>
-        <w:t>Bioscoop Avans – Hogeschoollaan 1 – 4818 CR Breda</w:t>
+        <w:t xml:space="preserve">Bioscoop </w:t>
+      </w:r>
+      <w:proofErr w:type="spellStart"/>
+      <w:r>
+        <w:rPr>
+          <w:rFonts w:ascii="Arial" w:hAnsi="Arial" w:cs="Arial"/>
+          <w:sz w:val="24"/>
+        </w:rPr>
+        <w:t>Avans</w:t>
+      </w:r>
+      <w:proofErr w:type="spellEnd"/>
+      <w:r>
+        <w:rPr>
+          <w:rFonts w:ascii="Arial" w:hAnsi="Arial" w:cs="Arial"/>
+          <w:sz w:val="24"/>
+        </w:rPr>
+        <w:t xml:space="preserve"> – Hogeschoollaan 1 – 4818 CR Breda</w:t>
       </w:r>
     </w:p>
     <w:p>
@@ -3695,7 +4499,23 @@
           <w:rFonts w:ascii="Arial" w:hAnsi="Arial" w:cs="Arial"/>
           <w:sz w:val="24"/>
         </w:rPr>
-        <w:t xml:space="preserve">De organisatie bestaat uit vijf studenten van Avans hogeschool. Dit team gaat ervoor zorgen dat de opdrachtgever een goed gevoel heeft over het producten en dat er bij de deadline een goed product is opgeleverd. De opdrachtnemers zijn: </w:t>
+        <w:t xml:space="preserve">De organisatie bestaat uit vijf studenten van </w:t>
+      </w:r>
+      <w:proofErr w:type="spellStart"/>
+      <w:r>
+        <w:rPr>
+          <w:rFonts w:ascii="Arial" w:hAnsi="Arial" w:cs="Arial"/>
+          <w:sz w:val="24"/>
+        </w:rPr>
+        <w:t>Avans</w:t>
+      </w:r>
+      <w:proofErr w:type="spellEnd"/>
+      <w:r>
+        <w:rPr>
+          <w:rFonts w:ascii="Arial" w:hAnsi="Arial" w:cs="Arial"/>
+          <w:sz w:val="24"/>
+        </w:rPr>
+        <w:t xml:space="preserve"> hogeschool. Dit team gaat ervoor zorgen dat de opdrachtgever een goed gevoel heeft over het producten en dat er bij de deadline een goed product is opgeleverd. De opdrachtnemers zijn: </w:t>
       </w:r>
     </w:p>
     <w:p>
@@ -3824,7 +4644,25 @@
           <w:sz w:val="24"/>
           <w:szCs w:val="24"/>
         </w:rPr>
-        <w:t>Teun Aarts – 2127071 – Github manager</w:t>
+        <w:t xml:space="preserve">Teun Aarts – 2127071 – </w:t>
+      </w:r>
+      <w:proofErr w:type="spellStart"/>
+      <w:r>
+        <w:rPr>
+          <w:rFonts w:ascii="Arial" w:hAnsi="Arial" w:cs="Arial"/>
+          <w:sz w:val="24"/>
+          <w:szCs w:val="24"/>
+        </w:rPr>
+        <w:t>Github</w:t>
+      </w:r>
+      <w:proofErr w:type="spellEnd"/>
+      <w:r>
+        <w:rPr>
+          <w:rFonts w:ascii="Arial" w:hAnsi="Arial" w:cs="Arial"/>
+          <w:sz w:val="24"/>
+          <w:szCs w:val="24"/>
+        </w:rPr>
+        <w:t xml:space="preserve"> manager</w:t>
       </w:r>
     </w:p>
     <w:p>
@@ -3894,6 +4732,8 @@
           <w:szCs w:val="24"/>
         </w:rPr>
         <w:sectPr>
+          <w:footerReference w:type="default" r:id="rId8"/>
+          <w:footerReference w:type="first" r:id="rId9"/>
           <w:pgSz w:w="11906" w:h="16838"/>
           <w:pgMar w:top="1417" w:right="1417" w:bottom="1417" w:left="1417" w:header="708" w:footer="708" w:gutter="0"/>
           <w:pgNumType w:start="0"/>
@@ -3937,9 +4777,9 @@
           <w:szCs w:val="24"/>
         </w:rPr>
       </w:pPr>
-      <w:bookmarkStart w:id="56" w:name="_Toc509572726"/>
-      <w:bookmarkStart w:id="57" w:name="_Toc509573480"/>
-      <w:bookmarkStart w:id="58" w:name="_Toc509575740"/>
+      <w:bookmarkStart w:id="55" w:name="_Toc509572726"/>
+      <w:bookmarkStart w:id="56" w:name="_Toc509573480"/>
+      <w:bookmarkStart w:id="57" w:name="_Toc509577333"/>
       <w:r>
         <w:rPr>
           <w:rFonts w:ascii="Arial" w:hAnsi="Arial" w:cs="Arial"/>
@@ -3950,19 +4790,61 @@
         <w:lastRenderedPageBreak/>
         <w:t>6. Risicoanalyse</w:t>
       </w:r>
+      <w:bookmarkEnd w:id="55"/>
       <w:bookmarkEnd w:id="56"/>
       <w:bookmarkEnd w:id="57"/>
+    </w:p>
+    <w:p>
+      <w:pPr>
+        <w:pStyle w:val="Geenafstand"/>
+        <w:rPr>
+          <w:rFonts w:ascii="Arial" w:hAnsi="Arial" w:cs="Arial"/>
+          <w:sz w:val="24"/>
+        </w:rPr>
+      </w:pPr>
+      <w:r>
+        <w:rPr>
+          <w:rFonts w:ascii="Arial" w:hAnsi="Arial" w:cs="Arial"/>
+          <w:sz w:val="24"/>
+        </w:rPr>
+        <w:t>De onderstaande tabel geeft een overzicht van de mogelijke risico’s tijdens dit project. Aangegeven is hoe groot de kans is dat elk risico gebeurt en hoe groot de impact zou zijn (1=zeer klein, 2=aannemelijk, 3=zeer groot). Elk risico heeft door middel van de kans te vermenigvuldigen met de impact een risicogetal gekregen. Hoe hoger het risicogetal hoe meer rekening ermee gehouden moet worden. Bij een getal van 6 of hoger wordt dit risico pre</w:t>
+      </w:r>
+      <w:bookmarkStart w:id="58" w:name="_GoBack"/>
       <w:bookmarkEnd w:id="58"/>
-    </w:p>
-    <w:p>
-      <w:r>
-        <w:t>De onderstaande tabel geeft een overzicht van de mogelijke risico’s tijdens dit project. Aangegeven is hoe groot de kans is dat elk risico gebeurt en hoe groot de impact zou zijn (</w:t>
-      </w:r>
-      <w:r>
-        <w:t>1=zeer klein, 2=aannemelijk, 3=zeer groot</w:t>
-      </w:r>
-      <w:r>
-        <w:t>). Elk risico heeft door middel van de kans te vermenigvuldigen met de impact een risicogetal gekregen. Hoe hoger het risicogetal hoe meer rekening ermee gehouden moet worden. Bij een getal van 6 of hoger wordt dit risico preventief in de planning opgenomen.</w:t>
+      <w:r>
+        <w:rPr>
+          <w:rFonts w:ascii="Arial" w:hAnsi="Arial" w:cs="Arial"/>
+          <w:sz w:val="24"/>
+        </w:rPr>
+        <w:t>ventief in de planning opgenomen. De risico’s zijn tot stand gekomen door samen tijdens een bijeenkomst te gaan brainstormen.</w:t>
+      </w:r>
+      <w:r>
+        <w:rPr>
+          <w:rFonts w:ascii="Arial" w:hAnsi="Arial" w:cs="Arial"/>
+          <w:sz w:val="24"/>
+        </w:rPr>
+        <w:tab/>
+      </w:r>
+      <w:r>
+        <w:rPr>
+          <w:rFonts w:ascii="Arial" w:hAnsi="Arial" w:cs="Arial"/>
+          <w:sz w:val="24"/>
+        </w:rPr>
+        <w:tab/>
+      </w:r>
+      <w:r>
+        <w:rPr>
+          <w:rFonts w:ascii="Arial" w:hAnsi="Arial" w:cs="Arial"/>
+          <w:sz w:val="24"/>
+        </w:rPr>
+        <w:tab/>
+      </w:r>
+      <w:r>
+        <w:rPr>
+          <w:rFonts w:ascii="Arial" w:hAnsi="Arial" w:cs="Arial"/>
+          <w:sz w:val="24"/>
+        </w:rPr>
+        <w:tab/>
       </w:r>
     </w:p>
     <w:tbl>
@@ -4604,7 +5486,15 @@
               <w:pStyle w:val="Geenafstand"/>
             </w:pPr>
             <w:r>
-              <w:t>Onderdelen raken verloren door mogelijke merge problemen.</w:t>
+              <w:t xml:space="preserve">Onderdelen raken verloren door mogelijke </w:t>
+            </w:r>
+            <w:proofErr w:type="spellStart"/>
+            <w:r>
+              <w:t>merge</w:t>
+            </w:r>
+            <w:proofErr w:type="spellEnd"/>
+            <w:r>
+              <w:t xml:space="preserve"> problemen.</w:t>
             </w:r>
           </w:p>
         </w:tc>
@@ -4774,7 +5664,15 @@
               <w:pStyle w:val="Geenafstand"/>
             </w:pPr>
             <w:r>
-              <w:t>Student komt later of werkt vanaf een andere locatie via Skype/Discord mee.</w:t>
+              <w:t>Student komt later of werkt vanaf een andere locatie via Skype/</w:t>
+            </w:r>
+            <w:proofErr w:type="spellStart"/>
+            <w:r>
+              <w:t>Discord</w:t>
+            </w:r>
+            <w:proofErr w:type="spellEnd"/>
+            <w:r>
+              <w:t xml:space="preserve"> mee.</w:t>
             </w:r>
           </w:p>
         </w:tc>
@@ -4804,7 +5702,13 @@
               <w:pStyle w:val="Geenafstand"/>
             </w:pPr>
             <w:r>
-              <w:t>School brand af.</w:t>
+              <w:t>School brand</w:t>
+            </w:r>
+            <w:r>
+              <w:t>t</w:t>
+            </w:r>
+            <w:r>
+              <w:t xml:space="preserve"> af.</w:t>
             </w:r>
           </w:p>
         </w:tc>
@@ -4901,7 +5805,7 @@
       </w:pPr>
       <w:bookmarkStart w:id="59" w:name="_Toc509572727"/>
       <w:bookmarkStart w:id="60" w:name="_Toc509573481"/>
-      <w:bookmarkStart w:id="61" w:name="_Toc509575741"/>
+      <w:bookmarkStart w:id="61" w:name="_Toc509577334"/>
       <w:r>
         <w:rPr>
           <w:b/>
@@ -4954,6 +5858,7 @@
                 <w:lang w:val="en-GB" w:eastAsia="en-GB"/>
               </w:rPr>
             </w:pPr>
+            <w:proofErr w:type="spellStart"/>
             <w:r>
               <w:rPr>
                 <w:rFonts w:ascii="Calibri" w:hAnsi="Calibri" w:cs="Calibri"/>
@@ -4962,8 +5867,31 @@
                 <w:szCs w:val="32"/>
                 <w:lang w:val="en-GB" w:eastAsia="en-GB"/>
               </w:rPr>
-              <w:t>Naam functionaliteit</w:t>
-            </w:r>
+              <w:t>Naam</w:t>
+            </w:r>
+            <w:proofErr w:type="spellEnd"/>
+            <w:r>
+              <w:rPr>
+                <w:rFonts w:ascii="Calibri" w:hAnsi="Calibri" w:cs="Calibri"/>
+                <w:color w:val="000000"/>
+                <w:sz w:val="32"/>
+                <w:szCs w:val="32"/>
+                <w:lang w:val="en-GB" w:eastAsia="en-GB"/>
+              </w:rPr>
+              <w:t xml:space="preserve"> </w:t>
+            </w:r>
+            <w:proofErr w:type="spellStart"/>
+            <w:r>
+              <w:rPr>
+                <w:rFonts w:ascii="Calibri" w:hAnsi="Calibri" w:cs="Calibri"/>
+                <w:color w:val="000000"/>
+                <w:sz w:val="32"/>
+                <w:szCs w:val="32"/>
+                <w:lang w:val="en-GB" w:eastAsia="en-GB"/>
+              </w:rPr>
+              <w:t>functionaliteit</w:t>
+            </w:r>
+            <w:proofErr w:type="spellEnd"/>
           </w:p>
         </w:tc>
         <w:tc>
@@ -5142,6 +6070,7 @@
                 <w:lang w:val="en-GB" w:eastAsia="en-GB"/>
               </w:rPr>
             </w:pPr>
+            <w:proofErr w:type="spellStart"/>
             <w:r>
               <w:rPr>
                 <w:rFonts w:ascii="Calibri" w:hAnsi="Calibri" w:cs="Calibri"/>
@@ -5152,6 +6081,7 @@
               </w:rPr>
               <w:t>Functioneel</w:t>
             </w:r>
+            <w:proofErr w:type="spellEnd"/>
           </w:p>
         </w:tc>
         <w:tc>
@@ -5328,13 +6258,23 @@
                 <w:lang w:val="en-GB" w:eastAsia="en-GB"/>
               </w:rPr>
             </w:pPr>
-            <w:r>
-              <w:rPr>
-                <w:rFonts w:ascii="Calibri" w:hAnsi="Calibri" w:cs="Calibri"/>
-                <w:color w:val="000000"/>
-                <w:lang w:val="en-GB" w:eastAsia="en-GB"/>
-              </w:rPr>
-              <w:t>Overzicht met films.</w:t>
+            <w:proofErr w:type="spellStart"/>
+            <w:r>
+              <w:rPr>
+                <w:rFonts w:ascii="Calibri" w:hAnsi="Calibri" w:cs="Calibri"/>
+                <w:color w:val="000000"/>
+                <w:lang w:val="en-GB" w:eastAsia="en-GB"/>
+              </w:rPr>
+              <w:t>Overzicht</w:t>
+            </w:r>
+            <w:proofErr w:type="spellEnd"/>
+            <w:r>
+              <w:rPr>
+                <w:rFonts w:ascii="Calibri" w:hAnsi="Calibri" w:cs="Calibri"/>
+                <w:color w:val="000000"/>
+                <w:lang w:val="en-GB" w:eastAsia="en-GB"/>
+              </w:rPr>
+              <w:t xml:space="preserve"> met films.</w:t>
             </w:r>
           </w:p>
         </w:tc>
@@ -5496,13 +6436,41 @@
                 <w:lang w:val="en-GB" w:eastAsia="en-GB"/>
               </w:rPr>
             </w:pPr>
-            <w:r>
-              <w:rPr>
-                <w:rFonts w:ascii="Calibri" w:hAnsi="Calibri" w:cs="Calibri"/>
-                <w:color w:val="000000"/>
-                <w:lang w:val="en-GB" w:eastAsia="en-GB"/>
-              </w:rPr>
-              <w:t>Kaartjes bestellen.</w:t>
+            <w:proofErr w:type="spellStart"/>
+            <w:r>
+              <w:rPr>
+                <w:rFonts w:ascii="Calibri" w:hAnsi="Calibri" w:cs="Calibri"/>
+                <w:color w:val="000000"/>
+                <w:lang w:val="en-GB" w:eastAsia="en-GB"/>
+              </w:rPr>
+              <w:t>Kaartjes</w:t>
+            </w:r>
+            <w:proofErr w:type="spellEnd"/>
+            <w:r>
+              <w:rPr>
+                <w:rFonts w:ascii="Calibri" w:hAnsi="Calibri" w:cs="Calibri"/>
+                <w:color w:val="000000"/>
+                <w:lang w:val="en-GB" w:eastAsia="en-GB"/>
+              </w:rPr>
+              <w:t xml:space="preserve"> </w:t>
+            </w:r>
+            <w:proofErr w:type="spellStart"/>
+            <w:r>
+              <w:rPr>
+                <w:rFonts w:ascii="Calibri" w:hAnsi="Calibri" w:cs="Calibri"/>
+                <w:color w:val="000000"/>
+                <w:lang w:val="en-GB" w:eastAsia="en-GB"/>
+              </w:rPr>
+              <w:t>bestellen</w:t>
+            </w:r>
+            <w:proofErr w:type="spellEnd"/>
+            <w:r>
+              <w:rPr>
+                <w:rFonts w:ascii="Calibri" w:hAnsi="Calibri" w:cs="Calibri"/>
+                <w:color w:val="000000"/>
+                <w:lang w:val="en-GB" w:eastAsia="en-GB"/>
+              </w:rPr>
+              <w:t>.</w:t>
             </w:r>
           </w:p>
         </w:tc>
@@ -5664,13 +6632,41 @@
                 <w:lang w:val="en-GB" w:eastAsia="en-GB"/>
               </w:rPr>
             </w:pPr>
-            <w:r>
-              <w:rPr>
-                <w:rFonts w:ascii="Calibri" w:hAnsi="Calibri" w:cs="Calibri"/>
-                <w:color w:val="000000"/>
-                <w:lang w:val="en-GB" w:eastAsia="en-GB"/>
-              </w:rPr>
-              <w:t>gedatalieerde informatie per film</w:t>
+            <w:proofErr w:type="spellStart"/>
+            <w:r>
+              <w:rPr>
+                <w:rFonts w:ascii="Calibri" w:hAnsi="Calibri" w:cs="Calibri"/>
+                <w:color w:val="000000"/>
+                <w:lang w:val="en-GB" w:eastAsia="en-GB"/>
+              </w:rPr>
+              <w:t>gedatalieerde</w:t>
+            </w:r>
+            <w:proofErr w:type="spellEnd"/>
+            <w:r>
+              <w:rPr>
+                <w:rFonts w:ascii="Calibri" w:hAnsi="Calibri" w:cs="Calibri"/>
+                <w:color w:val="000000"/>
+                <w:lang w:val="en-GB" w:eastAsia="en-GB"/>
+              </w:rPr>
+              <w:t xml:space="preserve"> </w:t>
+            </w:r>
+            <w:proofErr w:type="spellStart"/>
+            <w:r>
+              <w:rPr>
+                <w:rFonts w:ascii="Calibri" w:hAnsi="Calibri" w:cs="Calibri"/>
+                <w:color w:val="000000"/>
+                <w:lang w:val="en-GB" w:eastAsia="en-GB"/>
+              </w:rPr>
+              <w:t>informatie</w:t>
+            </w:r>
+            <w:proofErr w:type="spellEnd"/>
+            <w:r>
+              <w:rPr>
+                <w:rFonts w:ascii="Calibri" w:hAnsi="Calibri" w:cs="Calibri"/>
+                <w:color w:val="000000"/>
+                <w:lang w:val="en-GB" w:eastAsia="en-GB"/>
+              </w:rPr>
+              <w:t xml:space="preserve"> per film</w:t>
             </w:r>
           </w:p>
         </w:tc>
@@ -5832,14 +6828,70 @@
                 <w:lang w:val="en-GB" w:eastAsia="en-GB"/>
               </w:rPr>
             </w:pPr>
-            <w:r>
-              <w:rPr>
-                <w:rFonts w:ascii="Calibri" w:hAnsi="Calibri" w:cs="Calibri"/>
-                <w:color w:val="000000"/>
-                <w:lang w:val="en-GB" w:eastAsia="en-GB"/>
-              </w:rPr>
-              <w:t>Automatisch beste plek uitzoeken</w:t>
-            </w:r>
+            <w:proofErr w:type="spellStart"/>
+            <w:r>
+              <w:rPr>
+                <w:rFonts w:ascii="Calibri" w:hAnsi="Calibri" w:cs="Calibri"/>
+                <w:color w:val="000000"/>
+                <w:lang w:val="en-GB" w:eastAsia="en-GB"/>
+              </w:rPr>
+              <w:t>Automatisch</w:t>
+            </w:r>
+            <w:proofErr w:type="spellEnd"/>
+            <w:r>
+              <w:rPr>
+                <w:rFonts w:ascii="Calibri" w:hAnsi="Calibri" w:cs="Calibri"/>
+                <w:color w:val="000000"/>
+                <w:lang w:val="en-GB" w:eastAsia="en-GB"/>
+              </w:rPr>
+              <w:t xml:space="preserve"> </w:t>
+            </w:r>
+            <w:proofErr w:type="spellStart"/>
+            <w:r>
+              <w:rPr>
+                <w:rFonts w:ascii="Calibri" w:hAnsi="Calibri" w:cs="Calibri"/>
+                <w:color w:val="000000"/>
+                <w:lang w:val="en-GB" w:eastAsia="en-GB"/>
+              </w:rPr>
+              <w:t>beste</w:t>
+            </w:r>
+            <w:proofErr w:type="spellEnd"/>
+            <w:r>
+              <w:rPr>
+                <w:rFonts w:ascii="Calibri" w:hAnsi="Calibri" w:cs="Calibri"/>
+                <w:color w:val="000000"/>
+                <w:lang w:val="en-GB" w:eastAsia="en-GB"/>
+              </w:rPr>
+              <w:t xml:space="preserve"> </w:t>
+            </w:r>
+            <w:proofErr w:type="spellStart"/>
+            <w:r>
+              <w:rPr>
+                <w:rFonts w:ascii="Calibri" w:hAnsi="Calibri" w:cs="Calibri"/>
+                <w:color w:val="000000"/>
+                <w:lang w:val="en-GB" w:eastAsia="en-GB"/>
+              </w:rPr>
+              <w:t>plek</w:t>
+            </w:r>
+            <w:proofErr w:type="spellEnd"/>
+            <w:r>
+              <w:rPr>
+                <w:rFonts w:ascii="Calibri" w:hAnsi="Calibri" w:cs="Calibri"/>
+                <w:color w:val="000000"/>
+                <w:lang w:val="en-GB" w:eastAsia="en-GB"/>
+              </w:rPr>
+              <w:t xml:space="preserve"> </w:t>
+            </w:r>
+            <w:proofErr w:type="spellStart"/>
+            <w:r>
+              <w:rPr>
+                <w:rFonts w:ascii="Calibri" w:hAnsi="Calibri" w:cs="Calibri"/>
+                <w:color w:val="000000"/>
+                <w:lang w:val="en-GB" w:eastAsia="en-GB"/>
+              </w:rPr>
+              <w:t>uitzoeken</w:t>
+            </w:r>
+            <w:proofErr w:type="spellEnd"/>
           </w:p>
         </w:tc>
         <w:tc>
@@ -6000,14 +7052,34 @@
                 <w:lang w:val="en-GB" w:eastAsia="en-GB"/>
               </w:rPr>
             </w:pPr>
-            <w:r>
-              <w:rPr>
-                <w:rFonts w:ascii="Calibri" w:hAnsi="Calibri" w:cs="Calibri"/>
-                <w:color w:val="000000"/>
-                <w:lang w:val="en-GB" w:eastAsia="en-GB"/>
-              </w:rPr>
-              <w:t>Grafische stoelselectie</w:t>
-            </w:r>
+            <w:proofErr w:type="spellStart"/>
+            <w:r>
+              <w:rPr>
+                <w:rFonts w:ascii="Calibri" w:hAnsi="Calibri" w:cs="Calibri"/>
+                <w:color w:val="000000"/>
+                <w:lang w:val="en-GB" w:eastAsia="en-GB"/>
+              </w:rPr>
+              <w:t>Grafische</w:t>
+            </w:r>
+            <w:proofErr w:type="spellEnd"/>
+            <w:r>
+              <w:rPr>
+                <w:rFonts w:ascii="Calibri" w:hAnsi="Calibri" w:cs="Calibri"/>
+                <w:color w:val="000000"/>
+                <w:lang w:val="en-GB" w:eastAsia="en-GB"/>
+              </w:rPr>
+              <w:t xml:space="preserve"> </w:t>
+            </w:r>
+            <w:proofErr w:type="spellStart"/>
+            <w:r>
+              <w:rPr>
+                <w:rFonts w:ascii="Calibri" w:hAnsi="Calibri" w:cs="Calibri"/>
+                <w:color w:val="000000"/>
+                <w:lang w:val="en-GB" w:eastAsia="en-GB"/>
+              </w:rPr>
+              <w:t>stoelselectie</w:t>
+            </w:r>
+            <w:proofErr w:type="spellEnd"/>
           </w:p>
         </w:tc>
         <w:tc>
@@ -6174,7 +7246,79 @@
                 <w:color w:val="000000"/>
                 <w:lang w:val="en-GB" w:eastAsia="en-GB"/>
               </w:rPr>
-              <w:t>E-Ticket met aankoop informatie toegangsbewijs en QR code</w:t>
+              <w:t xml:space="preserve">E-Ticket met </w:t>
+            </w:r>
+            <w:proofErr w:type="spellStart"/>
+            <w:r>
+              <w:rPr>
+                <w:rFonts w:ascii="Calibri" w:hAnsi="Calibri" w:cs="Calibri"/>
+                <w:color w:val="000000"/>
+                <w:lang w:val="en-GB" w:eastAsia="en-GB"/>
+              </w:rPr>
+              <w:t>aankoop</w:t>
+            </w:r>
+            <w:proofErr w:type="spellEnd"/>
+            <w:r>
+              <w:rPr>
+                <w:rFonts w:ascii="Calibri" w:hAnsi="Calibri" w:cs="Calibri"/>
+                <w:color w:val="000000"/>
+                <w:lang w:val="en-GB" w:eastAsia="en-GB"/>
+              </w:rPr>
+              <w:t xml:space="preserve"> </w:t>
+            </w:r>
+            <w:proofErr w:type="spellStart"/>
+            <w:r>
+              <w:rPr>
+                <w:rFonts w:ascii="Calibri" w:hAnsi="Calibri" w:cs="Calibri"/>
+                <w:color w:val="000000"/>
+                <w:lang w:val="en-GB" w:eastAsia="en-GB"/>
+              </w:rPr>
+              <w:t>informatie</w:t>
+            </w:r>
+            <w:proofErr w:type="spellEnd"/>
+            <w:r>
+              <w:rPr>
+                <w:rFonts w:ascii="Calibri" w:hAnsi="Calibri" w:cs="Calibri"/>
+                <w:color w:val="000000"/>
+                <w:lang w:val="en-GB" w:eastAsia="en-GB"/>
+              </w:rPr>
+              <w:t xml:space="preserve"> </w:t>
+            </w:r>
+            <w:proofErr w:type="spellStart"/>
+            <w:r>
+              <w:rPr>
+                <w:rFonts w:ascii="Calibri" w:hAnsi="Calibri" w:cs="Calibri"/>
+                <w:color w:val="000000"/>
+                <w:lang w:val="en-GB" w:eastAsia="en-GB"/>
+              </w:rPr>
+              <w:t>toegangsbewijs</w:t>
+            </w:r>
+            <w:proofErr w:type="spellEnd"/>
+            <w:r>
+              <w:rPr>
+                <w:rFonts w:ascii="Calibri" w:hAnsi="Calibri" w:cs="Calibri"/>
+                <w:color w:val="000000"/>
+                <w:lang w:val="en-GB" w:eastAsia="en-GB"/>
+              </w:rPr>
+              <w:t xml:space="preserve"> </w:t>
+            </w:r>
+            <w:proofErr w:type="spellStart"/>
+            <w:r>
+              <w:rPr>
+                <w:rFonts w:ascii="Calibri" w:hAnsi="Calibri" w:cs="Calibri"/>
+                <w:color w:val="000000"/>
+                <w:lang w:val="en-GB" w:eastAsia="en-GB"/>
+              </w:rPr>
+              <w:t>en</w:t>
+            </w:r>
+            <w:proofErr w:type="spellEnd"/>
+            <w:r>
+              <w:rPr>
+                <w:rFonts w:ascii="Calibri" w:hAnsi="Calibri" w:cs="Calibri"/>
+                <w:color w:val="000000"/>
+                <w:lang w:val="en-GB" w:eastAsia="en-GB"/>
+              </w:rPr>
+              <w:t xml:space="preserve"> QR code</w:t>
             </w:r>
           </w:p>
         </w:tc>
@@ -6336,14 +7480,88 @@
                 <w:lang w:val="en-GB" w:eastAsia="en-GB"/>
               </w:rPr>
             </w:pPr>
-            <w:r>
-              <w:rPr>
-                <w:rFonts w:ascii="Calibri" w:hAnsi="Calibri" w:cs="Calibri"/>
-                <w:color w:val="000000"/>
-                <w:lang w:val="en-GB" w:eastAsia="en-GB"/>
-              </w:rPr>
-              <w:t>Beperkte selectie kaartjes per categorie bezoeker</w:t>
-            </w:r>
+            <w:proofErr w:type="spellStart"/>
+            <w:r>
+              <w:rPr>
+                <w:rFonts w:ascii="Calibri" w:hAnsi="Calibri" w:cs="Calibri"/>
+                <w:color w:val="000000"/>
+                <w:lang w:val="en-GB" w:eastAsia="en-GB"/>
+              </w:rPr>
+              <w:t>Beperkte</w:t>
+            </w:r>
+            <w:proofErr w:type="spellEnd"/>
+            <w:r>
+              <w:rPr>
+                <w:rFonts w:ascii="Calibri" w:hAnsi="Calibri" w:cs="Calibri"/>
+                <w:color w:val="000000"/>
+                <w:lang w:val="en-GB" w:eastAsia="en-GB"/>
+              </w:rPr>
+              <w:t xml:space="preserve"> </w:t>
+            </w:r>
+            <w:proofErr w:type="spellStart"/>
+            <w:r>
+              <w:rPr>
+                <w:rFonts w:ascii="Calibri" w:hAnsi="Calibri" w:cs="Calibri"/>
+                <w:color w:val="000000"/>
+                <w:lang w:val="en-GB" w:eastAsia="en-GB"/>
+              </w:rPr>
+              <w:t>selectie</w:t>
+            </w:r>
+            <w:proofErr w:type="spellEnd"/>
+            <w:r>
+              <w:rPr>
+                <w:rFonts w:ascii="Calibri" w:hAnsi="Calibri" w:cs="Calibri"/>
+                <w:color w:val="000000"/>
+                <w:lang w:val="en-GB" w:eastAsia="en-GB"/>
+              </w:rPr>
+              <w:t xml:space="preserve"> </w:t>
+            </w:r>
+            <w:proofErr w:type="spellStart"/>
+            <w:r>
+              <w:rPr>
+                <w:rFonts w:ascii="Calibri" w:hAnsi="Calibri" w:cs="Calibri"/>
+                <w:color w:val="000000"/>
+                <w:lang w:val="en-GB" w:eastAsia="en-GB"/>
+              </w:rPr>
+              <w:t>kaartjes</w:t>
+            </w:r>
+            <w:proofErr w:type="spellEnd"/>
+            <w:r>
+              <w:rPr>
+                <w:rFonts w:ascii="Calibri" w:hAnsi="Calibri" w:cs="Calibri"/>
+                <w:color w:val="000000"/>
+                <w:lang w:val="en-GB" w:eastAsia="en-GB"/>
+              </w:rPr>
+              <w:t xml:space="preserve"> per </w:t>
+            </w:r>
+            <w:proofErr w:type="spellStart"/>
+            <w:r>
+              <w:rPr>
+                <w:rFonts w:ascii="Calibri" w:hAnsi="Calibri" w:cs="Calibri"/>
+                <w:color w:val="000000"/>
+                <w:lang w:val="en-GB" w:eastAsia="en-GB"/>
+              </w:rPr>
+              <w:t>categorie</w:t>
+            </w:r>
+            <w:proofErr w:type="spellEnd"/>
+            <w:r>
+              <w:rPr>
+                <w:rFonts w:ascii="Calibri" w:hAnsi="Calibri" w:cs="Calibri"/>
+                <w:color w:val="000000"/>
+                <w:lang w:val="en-GB" w:eastAsia="en-GB"/>
+              </w:rPr>
+              <w:t xml:space="preserve"> </w:t>
+            </w:r>
+            <w:proofErr w:type="spellStart"/>
+            <w:r>
+              <w:rPr>
+                <w:rFonts w:ascii="Calibri" w:hAnsi="Calibri" w:cs="Calibri"/>
+                <w:color w:val="000000"/>
+                <w:lang w:val="en-GB" w:eastAsia="en-GB"/>
+              </w:rPr>
+              <w:t>bezoeker</w:t>
+            </w:r>
+            <w:proofErr w:type="spellEnd"/>
           </w:p>
         </w:tc>
         <w:tc>
@@ -6504,14 +7722,88 @@
                 <w:lang w:val="en-GB" w:eastAsia="en-GB"/>
               </w:rPr>
             </w:pPr>
-            <w:r>
-              <w:rPr>
-                <w:rFonts w:ascii="Calibri" w:hAnsi="Calibri" w:cs="Calibri"/>
-                <w:color w:val="000000"/>
-                <w:lang w:val="en-GB" w:eastAsia="en-GB"/>
-              </w:rPr>
-              <w:t>Stoelselectie beperken voor optimale invulling</w:t>
-            </w:r>
+            <w:proofErr w:type="spellStart"/>
+            <w:r>
+              <w:rPr>
+                <w:rFonts w:ascii="Calibri" w:hAnsi="Calibri" w:cs="Calibri"/>
+                <w:color w:val="000000"/>
+                <w:lang w:val="en-GB" w:eastAsia="en-GB"/>
+              </w:rPr>
+              <w:t>Stoelselectie</w:t>
+            </w:r>
+            <w:proofErr w:type="spellEnd"/>
+            <w:r>
+              <w:rPr>
+                <w:rFonts w:ascii="Calibri" w:hAnsi="Calibri" w:cs="Calibri"/>
+                <w:color w:val="000000"/>
+                <w:lang w:val="en-GB" w:eastAsia="en-GB"/>
+              </w:rPr>
+              <w:t xml:space="preserve"> </w:t>
+            </w:r>
+            <w:proofErr w:type="spellStart"/>
+            <w:r>
+              <w:rPr>
+                <w:rFonts w:ascii="Calibri" w:hAnsi="Calibri" w:cs="Calibri"/>
+                <w:color w:val="000000"/>
+                <w:lang w:val="en-GB" w:eastAsia="en-GB"/>
+              </w:rPr>
+              <w:t>beperken</w:t>
+            </w:r>
+            <w:proofErr w:type="spellEnd"/>
+            <w:r>
+              <w:rPr>
+                <w:rFonts w:ascii="Calibri" w:hAnsi="Calibri" w:cs="Calibri"/>
+                <w:color w:val="000000"/>
+                <w:lang w:val="en-GB" w:eastAsia="en-GB"/>
+              </w:rPr>
+              <w:t xml:space="preserve"> </w:t>
+            </w:r>
+            <w:proofErr w:type="spellStart"/>
+            <w:r>
+              <w:rPr>
+                <w:rFonts w:ascii="Calibri" w:hAnsi="Calibri" w:cs="Calibri"/>
+                <w:color w:val="000000"/>
+                <w:lang w:val="en-GB" w:eastAsia="en-GB"/>
+              </w:rPr>
+              <w:t>voor</w:t>
+            </w:r>
+            <w:proofErr w:type="spellEnd"/>
+            <w:r>
+              <w:rPr>
+                <w:rFonts w:ascii="Calibri" w:hAnsi="Calibri" w:cs="Calibri"/>
+                <w:color w:val="000000"/>
+                <w:lang w:val="en-GB" w:eastAsia="en-GB"/>
+              </w:rPr>
+              <w:t xml:space="preserve"> </w:t>
+            </w:r>
+            <w:proofErr w:type="spellStart"/>
+            <w:r>
+              <w:rPr>
+                <w:rFonts w:ascii="Calibri" w:hAnsi="Calibri" w:cs="Calibri"/>
+                <w:color w:val="000000"/>
+                <w:lang w:val="en-GB" w:eastAsia="en-GB"/>
+              </w:rPr>
+              <w:t>optimale</w:t>
+            </w:r>
+            <w:proofErr w:type="spellEnd"/>
+            <w:r>
+              <w:rPr>
+                <w:rFonts w:ascii="Calibri" w:hAnsi="Calibri" w:cs="Calibri"/>
+                <w:color w:val="000000"/>
+                <w:lang w:val="en-GB" w:eastAsia="en-GB"/>
+              </w:rPr>
+              <w:t xml:space="preserve"> </w:t>
+            </w:r>
+            <w:proofErr w:type="spellStart"/>
+            <w:r>
+              <w:rPr>
+                <w:rFonts w:ascii="Calibri" w:hAnsi="Calibri" w:cs="Calibri"/>
+                <w:color w:val="000000"/>
+                <w:lang w:val="en-GB" w:eastAsia="en-GB"/>
+              </w:rPr>
+              <w:t>invulling</w:t>
+            </w:r>
+            <w:proofErr w:type="spellEnd"/>
           </w:p>
         </w:tc>
         <w:tc>
@@ -6846,8 +8138,18 @@
                 <w:color w:val="000000"/>
                 <w:lang w:val="en-GB" w:eastAsia="en-GB"/>
               </w:rPr>
-              <w:t>Review Biscoop</w:t>
-            </w:r>
+              <w:t xml:space="preserve">Review </w:t>
+            </w:r>
+            <w:proofErr w:type="spellStart"/>
+            <w:r>
+              <w:rPr>
+                <w:rFonts w:ascii="Calibri" w:hAnsi="Calibri" w:cs="Calibri"/>
+                <w:color w:val="000000"/>
+                <w:lang w:val="en-GB" w:eastAsia="en-GB"/>
+              </w:rPr>
+              <w:t>Biscoop</w:t>
+            </w:r>
+            <w:proofErr w:type="spellEnd"/>
           </w:p>
         </w:tc>
         <w:tc>
@@ -7008,13 +8310,23 @@
                 <w:lang w:val="en-GB" w:eastAsia="en-GB"/>
               </w:rPr>
             </w:pPr>
-            <w:r>
-              <w:rPr>
-                <w:rFonts w:ascii="Calibri" w:hAnsi="Calibri" w:cs="Calibri"/>
-                <w:color w:val="000000"/>
-                <w:lang w:val="en-GB" w:eastAsia="en-GB"/>
-              </w:rPr>
-              <w:t>Filteren op genre</w:t>
+            <w:proofErr w:type="spellStart"/>
+            <w:r>
+              <w:rPr>
+                <w:rFonts w:ascii="Calibri" w:hAnsi="Calibri" w:cs="Calibri"/>
+                <w:color w:val="000000"/>
+                <w:lang w:val="en-GB" w:eastAsia="en-GB"/>
+              </w:rPr>
+              <w:t>Filteren</w:t>
+            </w:r>
+            <w:proofErr w:type="spellEnd"/>
+            <w:r>
+              <w:rPr>
+                <w:rFonts w:ascii="Calibri" w:hAnsi="Calibri" w:cs="Calibri"/>
+                <w:color w:val="000000"/>
+                <w:lang w:val="en-GB" w:eastAsia="en-GB"/>
+              </w:rPr>
+              <w:t xml:space="preserve"> op genre</w:t>
             </w:r>
           </w:p>
         </w:tc>
@@ -7182,8 +8494,18 @@
                 <w:color w:val="000000"/>
                 <w:lang w:val="en-GB" w:eastAsia="en-GB"/>
               </w:rPr>
-              <w:t>filter selecteren</w:t>
-            </w:r>
+              <w:t xml:space="preserve">filter </w:t>
+            </w:r>
+            <w:proofErr w:type="spellStart"/>
+            <w:r>
+              <w:rPr>
+                <w:rFonts w:ascii="Calibri" w:hAnsi="Calibri" w:cs="Calibri"/>
+                <w:color w:val="000000"/>
+                <w:lang w:val="en-GB" w:eastAsia="en-GB"/>
+              </w:rPr>
+              <w:t>selecteren</w:t>
+            </w:r>
+            <w:proofErr w:type="spellEnd"/>
           </w:p>
         </w:tc>
         <w:tc>
@@ -7344,14 +8666,34 @@
                 <w:lang w:val="en-GB" w:eastAsia="en-GB"/>
               </w:rPr>
             </w:pPr>
-            <w:r>
-              <w:rPr>
-                <w:rFonts w:ascii="Calibri" w:hAnsi="Calibri" w:cs="Calibri"/>
-                <w:color w:val="000000"/>
-                <w:lang w:val="en-GB" w:eastAsia="en-GB"/>
-              </w:rPr>
-              <w:t>bioscoop contact scherm</w:t>
-            </w:r>
+            <w:proofErr w:type="spellStart"/>
+            <w:r>
+              <w:rPr>
+                <w:rFonts w:ascii="Calibri" w:hAnsi="Calibri" w:cs="Calibri"/>
+                <w:color w:val="000000"/>
+                <w:lang w:val="en-GB" w:eastAsia="en-GB"/>
+              </w:rPr>
+              <w:t>bioscoop</w:t>
+            </w:r>
+            <w:proofErr w:type="spellEnd"/>
+            <w:r>
+              <w:rPr>
+                <w:rFonts w:ascii="Calibri" w:hAnsi="Calibri" w:cs="Calibri"/>
+                <w:color w:val="000000"/>
+                <w:lang w:val="en-GB" w:eastAsia="en-GB"/>
+              </w:rPr>
+              <w:t xml:space="preserve"> contact </w:t>
+            </w:r>
+            <w:proofErr w:type="spellStart"/>
+            <w:r>
+              <w:rPr>
+                <w:rFonts w:ascii="Calibri" w:hAnsi="Calibri" w:cs="Calibri"/>
+                <w:color w:val="000000"/>
+                <w:lang w:val="en-GB" w:eastAsia="en-GB"/>
+              </w:rPr>
+              <w:t>scherm</w:t>
+            </w:r>
+            <w:proofErr w:type="spellEnd"/>
           </w:p>
         </w:tc>
         <w:tc>
@@ -7512,14 +8854,70 @@
                 <w:lang w:val="en-GB" w:eastAsia="en-GB"/>
               </w:rPr>
             </w:pPr>
-            <w:r>
-              <w:rPr>
-                <w:rFonts w:ascii="Calibri" w:hAnsi="Calibri" w:cs="Calibri"/>
-                <w:color w:val="000000"/>
-                <w:lang w:val="en-GB" w:eastAsia="en-GB"/>
-              </w:rPr>
-              <w:t>applicatie beschikbaar meerdere talen</w:t>
-            </w:r>
+            <w:proofErr w:type="spellStart"/>
+            <w:r>
+              <w:rPr>
+                <w:rFonts w:ascii="Calibri" w:hAnsi="Calibri" w:cs="Calibri"/>
+                <w:color w:val="000000"/>
+                <w:lang w:val="en-GB" w:eastAsia="en-GB"/>
+              </w:rPr>
+              <w:t>applicatie</w:t>
+            </w:r>
+            <w:proofErr w:type="spellEnd"/>
+            <w:r>
+              <w:rPr>
+                <w:rFonts w:ascii="Calibri" w:hAnsi="Calibri" w:cs="Calibri"/>
+                <w:color w:val="000000"/>
+                <w:lang w:val="en-GB" w:eastAsia="en-GB"/>
+              </w:rPr>
+              <w:t xml:space="preserve"> </w:t>
+            </w:r>
+            <w:proofErr w:type="spellStart"/>
+            <w:r>
+              <w:rPr>
+                <w:rFonts w:ascii="Calibri" w:hAnsi="Calibri" w:cs="Calibri"/>
+                <w:color w:val="000000"/>
+                <w:lang w:val="en-GB" w:eastAsia="en-GB"/>
+              </w:rPr>
+              <w:t>beschikbaar</w:t>
+            </w:r>
+            <w:proofErr w:type="spellEnd"/>
+            <w:r>
+              <w:rPr>
+                <w:rFonts w:ascii="Calibri" w:hAnsi="Calibri" w:cs="Calibri"/>
+                <w:color w:val="000000"/>
+                <w:lang w:val="en-GB" w:eastAsia="en-GB"/>
+              </w:rPr>
+              <w:t xml:space="preserve"> </w:t>
+            </w:r>
+            <w:proofErr w:type="spellStart"/>
+            <w:r>
+              <w:rPr>
+                <w:rFonts w:ascii="Calibri" w:hAnsi="Calibri" w:cs="Calibri"/>
+                <w:color w:val="000000"/>
+                <w:lang w:val="en-GB" w:eastAsia="en-GB"/>
+              </w:rPr>
+              <w:t>meerdere</w:t>
+            </w:r>
+            <w:proofErr w:type="spellEnd"/>
+            <w:r>
+              <w:rPr>
+                <w:rFonts w:ascii="Calibri" w:hAnsi="Calibri" w:cs="Calibri"/>
+                <w:color w:val="000000"/>
+                <w:lang w:val="en-GB" w:eastAsia="en-GB"/>
+              </w:rPr>
+              <w:t xml:space="preserve"> </w:t>
+            </w:r>
+            <w:proofErr w:type="spellStart"/>
+            <w:r>
+              <w:rPr>
+                <w:rFonts w:ascii="Calibri" w:hAnsi="Calibri" w:cs="Calibri"/>
+                <w:color w:val="000000"/>
+                <w:lang w:val="en-GB" w:eastAsia="en-GB"/>
+              </w:rPr>
+              <w:t>talen</w:t>
+            </w:r>
+            <w:proofErr w:type="spellEnd"/>
           </w:p>
         </w:tc>
         <w:tc>
@@ -7680,14 +9078,52 @@
                 <w:lang w:val="en-GB" w:eastAsia="en-GB"/>
               </w:rPr>
             </w:pPr>
-            <w:r>
-              <w:rPr>
-                <w:rFonts w:ascii="Calibri" w:hAnsi="Calibri" w:cs="Calibri"/>
-                <w:color w:val="000000"/>
-                <w:lang w:val="en-GB" w:eastAsia="en-GB"/>
-              </w:rPr>
-              <w:t>routebeschrijving naar bioscoop</w:t>
-            </w:r>
+            <w:proofErr w:type="spellStart"/>
+            <w:r>
+              <w:rPr>
+                <w:rFonts w:ascii="Calibri" w:hAnsi="Calibri" w:cs="Calibri"/>
+                <w:color w:val="000000"/>
+                <w:lang w:val="en-GB" w:eastAsia="en-GB"/>
+              </w:rPr>
+              <w:t>routebeschrijving</w:t>
+            </w:r>
+            <w:proofErr w:type="spellEnd"/>
+            <w:r>
+              <w:rPr>
+                <w:rFonts w:ascii="Calibri" w:hAnsi="Calibri" w:cs="Calibri"/>
+                <w:color w:val="000000"/>
+                <w:lang w:val="en-GB" w:eastAsia="en-GB"/>
+              </w:rPr>
+              <w:t xml:space="preserve"> </w:t>
+            </w:r>
+            <w:proofErr w:type="spellStart"/>
+            <w:r>
+              <w:rPr>
+                <w:rFonts w:ascii="Calibri" w:hAnsi="Calibri" w:cs="Calibri"/>
+                <w:color w:val="000000"/>
+                <w:lang w:val="en-GB" w:eastAsia="en-GB"/>
+              </w:rPr>
+              <w:t>naar</w:t>
+            </w:r>
+            <w:proofErr w:type="spellEnd"/>
+            <w:r>
+              <w:rPr>
+                <w:rFonts w:ascii="Calibri" w:hAnsi="Calibri" w:cs="Calibri"/>
+                <w:color w:val="000000"/>
+                <w:lang w:val="en-GB" w:eastAsia="en-GB"/>
+              </w:rPr>
+              <w:t xml:space="preserve"> </w:t>
+            </w:r>
+            <w:proofErr w:type="spellStart"/>
+            <w:r>
+              <w:rPr>
+                <w:rFonts w:ascii="Calibri" w:hAnsi="Calibri" w:cs="Calibri"/>
+                <w:color w:val="000000"/>
+                <w:lang w:val="en-GB" w:eastAsia="en-GB"/>
+              </w:rPr>
+              <w:t>bioscoop</w:t>
+            </w:r>
+            <w:proofErr w:type="spellEnd"/>
           </w:p>
         </w:tc>
         <w:tc>
@@ -7854,8 +9290,36 @@
                 <w:color w:val="000000"/>
                 <w:lang w:val="en-GB" w:eastAsia="en-GB"/>
               </w:rPr>
-              <w:t>recent bekeken lijst</w:t>
-            </w:r>
+              <w:t xml:space="preserve">recent </w:t>
+            </w:r>
+            <w:proofErr w:type="spellStart"/>
+            <w:r>
+              <w:rPr>
+                <w:rFonts w:ascii="Calibri" w:hAnsi="Calibri" w:cs="Calibri"/>
+                <w:color w:val="000000"/>
+                <w:lang w:val="en-GB" w:eastAsia="en-GB"/>
+              </w:rPr>
+              <w:t>bekeken</w:t>
+            </w:r>
+            <w:proofErr w:type="spellEnd"/>
+            <w:r>
+              <w:rPr>
+                <w:rFonts w:ascii="Calibri" w:hAnsi="Calibri" w:cs="Calibri"/>
+                <w:color w:val="000000"/>
+                <w:lang w:val="en-GB" w:eastAsia="en-GB"/>
+              </w:rPr>
+              <w:t xml:space="preserve"> </w:t>
+            </w:r>
+            <w:proofErr w:type="spellStart"/>
+            <w:r>
+              <w:rPr>
+                <w:rFonts w:ascii="Calibri" w:hAnsi="Calibri" w:cs="Calibri"/>
+                <w:color w:val="000000"/>
+                <w:lang w:val="en-GB" w:eastAsia="en-GB"/>
+              </w:rPr>
+              <w:t>lijst</w:t>
+            </w:r>
+            <w:proofErr w:type="spellEnd"/>
           </w:p>
         </w:tc>
         <w:tc>
@@ -8020,6 +9484,7 @@
                 <w:lang w:val="en-GB" w:eastAsia="en-GB"/>
               </w:rPr>
             </w:pPr>
+            <w:proofErr w:type="spellStart"/>
             <w:r>
               <w:rPr>
                 <w:rFonts w:ascii="Calibri" w:hAnsi="Calibri" w:cs="Calibri"/>
@@ -8030,6 +9495,7 @@
               </w:rPr>
               <w:t>Grafische</w:t>
             </w:r>
+            <w:proofErr w:type="spellEnd"/>
           </w:p>
         </w:tc>
         <w:tc>
@@ -8212,7 +9678,43 @@
                 <w:color w:val="000000"/>
                 <w:lang w:val="en-GB" w:eastAsia="en-GB"/>
               </w:rPr>
-              <w:t>Logo altijd zichtbaar?</w:t>
+              <w:t xml:space="preserve">Logo </w:t>
+            </w:r>
+            <w:proofErr w:type="spellStart"/>
+            <w:r>
+              <w:rPr>
+                <w:rFonts w:ascii="Calibri" w:hAnsi="Calibri" w:cs="Calibri"/>
+                <w:color w:val="000000"/>
+                <w:lang w:val="en-GB" w:eastAsia="en-GB"/>
+              </w:rPr>
+              <w:t>altijd</w:t>
+            </w:r>
+            <w:proofErr w:type="spellEnd"/>
+            <w:r>
+              <w:rPr>
+                <w:rFonts w:ascii="Calibri" w:hAnsi="Calibri" w:cs="Calibri"/>
+                <w:color w:val="000000"/>
+                <w:lang w:val="en-GB" w:eastAsia="en-GB"/>
+              </w:rPr>
+              <w:t xml:space="preserve"> </w:t>
+            </w:r>
+            <w:proofErr w:type="spellStart"/>
+            <w:r>
+              <w:rPr>
+                <w:rFonts w:ascii="Calibri" w:hAnsi="Calibri" w:cs="Calibri"/>
+                <w:color w:val="000000"/>
+                <w:lang w:val="en-GB" w:eastAsia="en-GB"/>
+              </w:rPr>
+              <w:t>zichtbaar</w:t>
+            </w:r>
+            <w:proofErr w:type="spellEnd"/>
+            <w:r>
+              <w:rPr>
+                <w:rFonts w:ascii="Calibri" w:hAnsi="Calibri" w:cs="Calibri"/>
+                <w:color w:val="000000"/>
+                <w:lang w:val="en-GB" w:eastAsia="en-GB"/>
+              </w:rPr>
+              <w:t>?</w:t>
             </w:r>
           </w:p>
         </w:tc>
@@ -8550,6 +10052,7 @@
           <w:b/>
         </w:rPr>
       </w:pPr>
+      <w:bookmarkStart w:id="62" w:name="_Toc509577335"/>
       <w:r>
         <w:rPr>
           <w:b/>
@@ -8563,6 +10066,7 @@
         </w:rPr>
         <w:t>:</w:t>
       </w:r>
+      <w:bookmarkEnd w:id="62"/>
     </w:p>
     <w:p>
       <w:pPr>
@@ -8603,7 +10107,7 @@
                     <pic:cNvPicPr/>
                   </pic:nvPicPr>
                   <pic:blipFill>
-                    <a:blip r:embed="rId6">
+                    <a:blip r:embed="rId10">
                       <a:extLst>
                         <a:ext uri="{28A0092B-C50C-407E-A947-70E740481C1C}">
                           <a14:useLocalDpi xmlns:a14="http://schemas.microsoft.com/office/drawing/2010/main" val="0"/>
@@ -8641,7 +10145,6 @@
         </w:rPr>
         <w:br w:type="page"/>
       </w:r>
-      <w:bookmarkStart w:id="62" w:name="_Toc509575743"/>
       <w:r>
         <w:rPr>
           <w:noProof/>
@@ -8672,7 +10175,7 @@
                     <pic:cNvPicPr/>
                   </pic:nvPicPr>
                   <pic:blipFill>
-                    <a:blip r:embed="rId7">
+                    <a:blip r:embed="rId11">
                       <a:extLst>
                         <a:ext uri="{28A0092B-C50C-407E-A947-70E740481C1C}">
                           <a14:useLocalDpi xmlns:a14="http://schemas.microsoft.com/office/drawing/2010/main" val="0"/>
@@ -8728,6 +10231,7 @@
           <w:b/>
         </w:rPr>
       </w:pPr>
+      <w:bookmarkStart w:id="63" w:name="_Toc509577336"/>
       <w:r>
         <w:rPr>
           <w:b/>
@@ -8741,7 +10245,7 @@
         </w:rPr>
         <w:t>:</w:t>
       </w:r>
-      <w:bookmarkEnd w:id="62"/>
+      <w:bookmarkEnd w:id="63"/>
     </w:p>
     <w:p>
       <w:pPr>
@@ -8751,7 +10255,7 @@
           <w:sz w:val="36"/>
         </w:rPr>
       </w:pPr>
-      <w:bookmarkStart w:id="63" w:name="_Toc497757639"/>
+      <w:bookmarkStart w:id="64" w:name="_Toc497757639"/>
       <w:r>
         <w:rPr>
           <w:rFonts w:ascii="Arial" w:hAnsi="Arial" w:cs="Arial"/>
@@ -8759,7 +10263,7 @@
         </w:rPr>
         <w:t>1. Aanwezigheid</w:t>
       </w:r>
-      <w:bookmarkEnd w:id="63"/>
+      <w:bookmarkEnd w:id="64"/>
     </w:p>
     <w:p/>
     <w:p>
@@ -9032,24 +10536,60 @@
           <w:sz w:val="24"/>
           <w:szCs w:val="24"/>
         </w:rPr>
-        <w:t xml:space="preserve">2.1 De groepsleden hebben contact via de Whatsapp groep die voor dit project is aangemaakt. </w:t>
-      </w:r>
-    </w:p>
-    <w:p>
-      <w:pPr>
-        <w:rPr>
-          <w:rFonts w:ascii="Arial" w:hAnsi="Arial" w:cs="Arial"/>
-          <w:sz w:val="24"/>
-          <w:szCs w:val="24"/>
-        </w:rPr>
-      </w:pPr>
-      <w:r>
-        <w:rPr>
-          <w:rFonts w:ascii="Arial" w:hAnsi="Arial" w:cs="Arial"/>
-          <w:sz w:val="24"/>
-          <w:szCs w:val="24"/>
-        </w:rPr>
-        <w:t>2.2 Als een groepslid niet reageert op Whatsapp binnen 2 uur mag er telefonisch contact opgenomen worden met het desbetreffende groepslid tussen 8:00 en 23:00 uur.</w:t>
+        <w:t xml:space="preserve">2.1 De groepsleden hebben contact via de </w:t>
+      </w:r>
+      <w:proofErr w:type="spellStart"/>
+      <w:r>
+        <w:rPr>
+          <w:rFonts w:ascii="Arial" w:hAnsi="Arial" w:cs="Arial"/>
+          <w:sz w:val="24"/>
+          <w:szCs w:val="24"/>
+        </w:rPr>
+        <w:t>Whatsapp</w:t>
+      </w:r>
+      <w:proofErr w:type="spellEnd"/>
+      <w:r>
+        <w:rPr>
+          <w:rFonts w:ascii="Arial" w:hAnsi="Arial" w:cs="Arial"/>
+          <w:sz w:val="24"/>
+          <w:szCs w:val="24"/>
+        </w:rPr>
+        <w:t xml:space="preserve"> groep die voor dit project is aangemaakt. </w:t>
+      </w:r>
+    </w:p>
+    <w:p>
+      <w:pPr>
+        <w:rPr>
+          <w:rFonts w:ascii="Arial" w:hAnsi="Arial" w:cs="Arial"/>
+          <w:sz w:val="24"/>
+          <w:szCs w:val="24"/>
+        </w:rPr>
+      </w:pPr>
+      <w:r>
+        <w:rPr>
+          <w:rFonts w:ascii="Arial" w:hAnsi="Arial" w:cs="Arial"/>
+          <w:sz w:val="24"/>
+          <w:szCs w:val="24"/>
+        </w:rPr>
+        <w:t xml:space="preserve">2.2 Als een groepslid niet reageert op </w:t>
+      </w:r>
+      <w:proofErr w:type="spellStart"/>
+      <w:r>
+        <w:rPr>
+          <w:rFonts w:ascii="Arial" w:hAnsi="Arial" w:cs="Arial"/>
+          <w:sz w:val="24"/>
+          <w:szCs w:val="24"/>
+        </w:rPr>
+        <w:t>Whatsapp</w:t>
+      </w:r>
+      <w:proofErr w:type="spellEnd"/>
+      <w:r>
+        <w:rPr>
+          <w:rFonts w:ascii="Arial" w:hAnsi="Arial" w:cs="Arial"/>
+          <w:sz w:val="24"/>
+          <w:szCs w:val="24"/>
+        </w:rPr>
+        <w:t xml:space="preserve"> binnen 2 uur mag er telefonisch contact opgenomen worden met het desbetreffende groepslid tussen 8:00 en 23:00 uur.</w:t>
       </w:r>
     </w:p>
     <w:p>
@@ -9160,6 +10700,7 @@
           <w:sz w:val="24"/>
           <w:szCs w:val="24"/>
         </w:rPr>
+        <w:lastRenderedPageBreak/>
         <w:t>3.2 Geen enkel groepslid zal zonder toestemming bestanden verwijderen van deze GitHub.</w:t>
       </w:r>
     </w:p>
@@ -9211,42 +10752,95 @@
           <w:sz w:val="24"/>
           <w:szCs w:val="24"/>
         </w:rPr>
-        <w:lastRenderedPageBreak/>
-        <w:t>3.5 De planning zal worden bijgehouden in MSproject.</w:t>
-      </w:r>
-    </w:p>
-    <w:p>
-      <w:pPr>
-        <w:rPr>
-          <w:rFonts w:ascii="Arial" w:hAnsi="Arial" w:cs="Arial"/>
-          <w:sz w:val="24"/>
-          <w:szCs w:val="24"/>
-        </w:rPr>
-      </w:pPr>
-      <w:r>
-        <w:rPr>
-          <w:rFonts w:ascii="Arial" w:hAnsi="Arial" w:cs="Arial"/>
-          <w:sz w:val="24"/>
-          <w:szCs w:val="24"/>
-        </w:rPr>
-        <w:t>3.6 Tekstdocumenten zullen altijd lettertype Arial bevatten en lettergrootte 12.</w:t>
-      </w:r>
-    </w:p>
-    <w:p>
-      <w:pPr>
-        <w:rPr>
-          <w:rFonts w:ascii="Arial" w:hAnsi="Arial" w:cs="Arial"/>
-          <w:sz w:val="24"/>
-          <w:szCs w:val="24"/>
-        </w:rPr>
-      </w:pPr>
-      <w:r>
-        <w:rPr>
-          <w:rFonts w:ascii="Arial" w:hAnsi="Arial" w:cs="Arial"/>
-          <w:sz w:val="24"/>
-          <w:szCs w:val="24"/>
-        </w:rPr>
-        <w:t xml:space="preserve">3.7 De code word getypt in de editor IntelliJ. </w:t>
+        <w:t xml:space="preserve">3.5 De planning zal worden bijgehouden in </w:t>
+      </w:r>
+      <w:proofErr w:type="spellStart"/>
+      <w:r>
+        <w:rPr>
+          <w:rFonts w:ascii="Arial" w:hAnsi="Arial" w:cs="Arial"/>
+          <w:sz w:val="24"/>
+          <w:szCs w:val="24"/>
+        </w:rPr>
+        <w:t>MSproject</w:t>
+      </w:r>
+      <w:proofErr w:type="spellEnd"/>
+      <w:r>
+        <w:rPr>
+          <w:rFonts w:ascii="Arial" w:hAnsi="Arial" w:cs="Arial"/>
+          <w:sz w:val="24"/>
+          <w:szCs w:val="24"/>
+        </w:rPr>
+        <w:t>.</w:t>
+      </w:r>
+    </w:p>
+    <w:p>
+      <w:pPr>
+        <w:rPr>
+          <w:rFonts w:ascii="Arial" w:hAnsi="Arial" w:cs="Arial"/>
+          <w:sz w:val="24"/>
+          <w:szCs w:val="24"/>
+        </w:rPr>
+      </w:pPr>
+      <w:r>
+        <w:rPr>
+          <w:rFonts w:ascii="Arial" w:hAnsi="Arial" w:cs="Arial"/>
+          <w:sz w:val="24"/>
+          <w:szCs w:val="24"/>
+        </w:rPr>
+        <w:t xml:space="preserve">3.6 Tekstdocumenten zullen altijd lettertype </w:t>
+      </w:r>
+      <w:proofErr w:type="spellStart"/>
+      <w:r>
+        <w:rPr>
+          <w:rFonts w:ascii="Arial" w:hAnsi="Arial" w:cs="Arial"/>
+          <w:sz w:val="24"/>
+          <w:szCs w:val="24"/>
+        </w:rPr>
+        <w:t>Arial</w:t>
+      </w:r>
+      <w:proofErr w:type="spellEnd"/>
+      <w:r>
+        <w:rPr>
+          <w:rFonts w:ascii="Arial" w:hAnsi="Arial" w:cs="Arial"/>
+          <w:sz w:val="24"/>
+          <w:szCs w:val="24"/>
+        </w:rPr>
+        <w:t xml:space="preserve"> bevatten en lettergrootte 12.</w:t>
+      </w:r>
+    </w:p>
+    <w:p>
+      <w:pPr>
+        <w:rPr>
+          <w:rFonts w:ascii="Arial" w:hAnsi="Arial" w:cs="Arial"/>
+          <w:sz w:val="24"/>
+          <w:szCs w:val="24"/>
+        </w:rPr>
+      </w:pPr>
+      <w:r>
+        <w:rPr>
+          <w:rFonts w:ascii="Arial" w:hAnsi="Arial" w:cs="Arial"/>
+          <w:sz w:val="24"/>
+          <w:szCs w:val="24"/>
+        </w:rPr>
+        <w:t xml:space="preserve">3.7 De code word getypt in de editor </w:t>
+      </w:r>
+      <w:proofErr w:type="spellStart"/>
+      <w:r>
+        <w:rPr>
+          <w:rFonts w:ascii="Arial" w:hAnsi="Arial" w:cs="Arial"/>
+          <w:sz w:val="24"/>
+          <w:szCs w:val="24"/>
+        </w:rPr>
+        <w:t>IntelliJ</w:t>
+      </w:r>
+      <w:proofErr w:type="spellEnd"/>
+      <w:r>
+        <w:rPr>
+          <w:rFonts w:ascii="Arial" w:hAnsi="Arial" w:cs="Arial"/>
+          <w:sz w:val="24"/>
+          <w:szCs w:val="24"/>
+        </w:rPr>
+        <w:t xml:space="preserve">. </w:t>
       </w:r>
     </w:p>
     <w:p>
@@ -9574,7 +11168,7 @@
                     </pic:cNvPicPr>
                   </pic:nvPicPr>
                   <pic:blipFill>
-                    <a:blip r:embed="rId8" cstate="print">
+                    <a:blip r:embed="rId12" cstate="print">
                       <a:extLst>
                         <a:ext uri="{28A0092B-C50C-407E-A947-70E740481C1C}">
                           <a14:useLocalDpi xmlns:a14="http://schemas.microsoft.com/office/drawing/2010/main" val="0"/>
@@ -9779,7 +11373,7 @@
         <w:tab/>
         <w:t xml:space="preserve">  </w:t>
       </w:r>
-      <w:hyperlink r:id="rId9" w:history="1">
+      <w:hyperlink r:id="rId13" w:history="1">
         <w:r>
           <w:rPr>
             <w:rStyle w:val="Hyperlink"/>
@@ -9819,7 +11413,7 @@
         </w:rPr>
         <w:tab/>
       </w:r>
-      <w:hyperlink r:id="rId10" w:history="1">
+      <w:hyperlink r:id="rId14" w:history="1">
         <w:r>
           <w:rPr>
             <w:rStyle w:val="Hyperlink"/>
@@ -9871,7 +11465,7 @@
                     </pic:cNvPicPr>
                   </pic:nvPicPr>
                   <pic:blipFill>
-                    <a:blip r:embed="rId11">
+                    <a:blip r:embed="rId15">
                       <a:extLst>
                         <a:ext uri="{28A0092B-C50C-407E-A947-70E740481C1C}">
                           <a14:useLocalDpi xmlns:a14="http://schemas.microsoft.com/office/drawing/2010/main" val="0"/>
@@ -9947,7 +11541,7 @@
                     </pic:cNvPicPr>
                   </pic:nvPicPr>
                   <pic:blipFill>
-                    <a:blip r:embed="rId12">
+                    <a:blip r:embed="rId16">
                       <a:extLst>
                         <a:ext uri="{28A0092B-C50C-407E-A947-70E740481C1C}">
                           <a14:useLocalDpi xmlns:a14="http://schemas.microsoft.com/office/drawing/2010/main" val="0"/>
@@ -10173,7 +11767,7 @@
           <w:lang w:val="nl-NL"/>
         </w:rPr>
       </w:pPr>
-      <w:hyperlink r:id="rId13" w:history="1">
+      <w:hyperlink r:id="rId17" w:history="1">
         <w:r>
           <w:rPr>
             <w:rStyle w:val="Hyperlink"/>
@@ -10280,7 +11874,7 @@
                 </wp:cNvGraphicFramePr>
                 <a:graphic xmlns:a="http://schemas.openxmlformats.org/drawingml/2006/main">
                   <a:graphicData uri="http://schemas.microsoft.com/office/word/2010/wordprocessingInk">
-                    <w14:contentPart bwMode="auto" r:id="rId14">
+                    <w14:contentPart bwMode="auto" r:id="rId18">
                       <w14:nvContentPartPr>
                         <w14:cNvContentPartPr>
                           <a14:cpLocks xmlns:a14="http://schemas.microsoft.com/office/drawing/2010/main" noRot="1" noChangeAspect="1" noEditPoints="1" noChangeArrowheads="1" noChangeShapeType="1"/>
@@ -10304,7 +11898,7 @@
           </mc:Choice>
           <mc:Fallback>
             <w:pict>
-              <v:shapetype w14:anchorId="73126246" id="_x0000_t75" coordsize="21600,21600" o:spt="75" o:preferrelative="t" path="m@4@5l@4@11@9@11@9@5xe" filled="f" stroked="f">
+              <v:shapetype w14:anchorId="48036B12" id="_x0000_t75" coordsize="21600,21600" o:spt="75" o:preferrelative="t" path="m@4@5l@4@11@9@11@9@5xe" filled="f" stroked="f">
                 <v:stroke joinstyle="miter"/>
                 <v:formulas>
                   <v:f eqn="if lineDrawn pixelLineWidth 0"/>
@@ -10324,7 +11918,7 @@
                 <o:lock v:ext="edit" aspectratio="t"/>
               </v:shapetype>
               <v:shape id="Inkt 2" o:spid="_x0000_s1026" type="#_x0000_t75" style="position:absolute;margin-left:5.65pt;margin-top:-5.8pt;width:85.1pt;height:28.85pt;z-index:251666432;visibility:visible;mso-wrap-style:square;mso-width-percent:0;mso-height-percent:0;mso-wrap-distance-left:9pt;mso-wrap-distance-top:0;mso-wrap-distance-right:9pt;mso-wrap-distance-bottom:0;mso-position-horizontal:absolute;mso-position-horizontal-relative:text;mso-position-vertical:absolute;mso-position-vertical-relative:text;mso-width-percent:0;mso-height-percent:0;mso-width-relative:page;mso-height-relative:page" o:gfxdata="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">
-                <v:imagedata r:id="rId15" o:title=""/>
+                <v:imagedata r:id="rId19" o:title=""/>
                 <o:lock v:ext="edit" rotation="t" verticies="t" shapetype="t"/>
               </v:shape>
             </w:pict>
@@ -10356,7 +11950,7 @@
                 </wp:cNvGraphicFramePr>
                 <a:graphic xmlns:a="http://schemas.openxmlformats.org/drawingml/2006/main">
                   <a:graphicData uri="http://schemas.microsoft.com/office/word/2010/wordprocessingInk">
-                    <w14:contentPart bwMode="auto" r:id="rId16">
+                    <w14:contentPart bwMode="auto" r:id="rId20">
                       <w14:nvContentPartPr>
                         <w14:cNvContentPartPr>
                           <a14:cpLocks xmlns:a14="http://schemas.microsoft.com/office/drawing/2010/main" noRot="1" noChangeAspect="1" noEditPoints="1" noChangeArrowheads="1" noChangeShapeType="1"/>
@@ -10380,8 +11974,8 @@
           </mc:Choice>
           <mc:Fallback>
             <w:pict>
-              <v:shape w14:anchorId="1750E9B8" id="Inkt 1" o:spid="_x0000_s1026" type="#_x0000_t75" style="position:absolute;margin-left:155.95pt;margin-top:-8.35pt;width:93.6pt;height:39.2pt;z-index:251667456;visibility:visible;mso-wrap-style:square;mso-width-percent:0;mso-height-percent:0;mso-wrap-distance-left:9pt;mso-wrap-distance-top:0;mso-wrap-distance-right:9pt;mso-wrap-distance-bottom:0;mso-position-horizontal:absolute;mso-position-horizontal-relative:text;mso-position-vertical:absolute;mso-position-vertical-relative:text;mso-width-percent:0;mso-height-percent:0;mso-width-relative:page;mso-height-relative:page" o:gfxdata="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">
-                <v:imagedata r:id="rId17" o:title=""/>
+              <v:shape w14:anchorId="2466C5FD" id="Inkt 1" o:spid="_x0000_s1026" type="#_x0000_t75" style="position:absolute;margin-left:155.95pt;margin-top:-8.35pt;width:93.6pt;height:39.2pt;z-index:251667456;visibility:visible;mso-wrap-style:square;mso-width-percent:0;mso-height-percent:0;mso-wrap-distance-left:9pt;mso-wrap-distance-top:0;mso-wrap-distance-right:9pt;mso-wrap-distance-bottom:0;mso-position-horizontal:absolute;mso-position-horizontal-relative:text;mso-position-vertical:absolute;mso-position-vertical-relative:text;mso-width-percent:0;mso-height-percent:0;mso-width-relative:page;mso-height-relative:page" o:gfxdata="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">
+                <v:imagedata r:id="rId21" o:title=""/>
                 <o:lock v:ext="edit" rotation="t" verticies="t" shapetype="t"/>
               </v:shape>
             </w:pict>
@@ -10497,6 +12091,135 @@
     </w:sectPr>
   </w:body>
 </w:document>
+</file>
+
+<file path=word/endnotes.xml><?xml version="1.0" encoding="utf-8"?>
+<w:endnotes xmlns:wpc="http://schemas.microsoft.com/office/word/2010/wordprocessingCanvas" xmlns:mc="http://schemas.openxmlformats.org/markup-compatibility/2006" xmlns:o="urn:schemas-microsoft-com:office:office" xmlns:r="http://schemas.openxmlformats.org/officeDocument/2006/relationships" xmlns:m="http://schemas.openxmlformats.org/officeDocument/2006/math" xmlns:v="urn:schemas-microsoft-com:vml" xmlns:wp14="http://schemas.microsoft.com/office/word/2010/wordprocessingDrawing" xmlns:wp="http://schemas.openxmlformats.org/drawingml/2006/wordprocessingDrawing" xmlns:w10="urn:schemas-microsoft-com:office:word" xmlns:w="http://schemas.openxmlformats.org/wordprocessingml/2006/main" xmlns:w14="http://schemas.microsoft.com/office/word/2010/wordml" xmlns:w15="http://schemas.microsoft.com/office/word/2012/wordml" xmlns:wpg="http://schemas.microsoft.com/office/word/2010/wordprocessingGroup" xmlns:wpi="http://schemas.microsoft.com/office/word/2010/wordprocessingInk" xmlns:wne="http://schemas.microsoft.com/office/word/2006/wordml" xmlns:wps="http://schemas.microsoft.com/office/word/2010/wordprocessingShape" mc:Ignorable="w14 w15 wp14">
+  <w:endnote w:type="separator" w:id="-1">
+    <w:p>
+      <w:pPr>
+        <w:spacing w:after="0" w:line="240" w:lineRule="auto"/>
+      </w:pPr>
+      <w:r>
+        <w:separator/>
+      </w:r>
+    </w:p>
+  </w:endnote>
+  <w:endnote w:type="continuationSeparator" w:id="0">
+    <w:p>
+      <w:pPr>
+        <w:spacing w:after="0" w:line="240" w:lineRule="auto"/>
+      </w:pPr>
+      <w:r>
+        <w:continuationSeparator/>
+      </w:r>
+    </w:p>
+  </w:endnote>
+</w:endnotes>
+</file>
+
+<file path=word/footer1.xml><?xml version="1.0" encoding="utf-8"?>
+<w:ftr xmlns:wpc="http://schemas.microsoft.com/office/word/2010/wordprocessingCanvas" xmlns:mc="http://schemas.openxmlformats.org/markup-compatibility/2006" xmlns:o="urn:schemas-microsoft-com:office:office" xmlns:r="http://schemas.openxmlformats.org/officeDocument/2006/relationships" xmlns:m="http://schemas.openxmlformats.org/officeDocument/2006/math" xmlns:v="urn:schemas-microsoft-com:vml" xmlns:wp14="http://schemas.microsoft.com/office/word/2010/wordprocessingDrawing" xmlns:wp="http://schemas.openxmlformats.org/drawingml/2006/wordprocessingDrawing" xmlns:w10="urn:schemas-microsoft-com:office:word" xmlns:w="http://schemas.openxmlformats.org/wordprocessingml/2006/main" xmlns:w14="http://schemas.microsoft.com/office/word/2010/wordml" xmlns:w15="http://schemas.microsoft.com/office/word/2012/wordml" xmlns:wpg="http://schemas.microsoft.com/office/word/2010/wordprocessingGroup" xmlns:wpi="http://schemas.microsoft.com/office/word/2010/wordprocessingInk" xmlns:wne="http://schemas.microsoft.com/office/word/2006/wordml" xmlns:wps="http://schemas.microsoft.com/office/word/2010/wordprocessingShape" mc:Ignorable="w14 w15 wp14">
+  <w:sdt>
+    <w:sdtPr>
+      <w:id w:val="-1190678284"/>
+      <w:docPartObj>
+        <w:docPartGallery w:val="Page Numbers (Bottom of Page)"/>
+        <w:docPartUnique/>
+      </w:docPartObj>
+    </w:sdtPr>
+    <w:sdtContent>
+      <w:p>
+        <w:pPr>
+          <w:pStyle w:val="Voettekst"/>
+          <w:jc w:val="right"/>
+        </w:pPr>
+        <w:r>
+          <w:fldChar w:fldCharType="begin"/>
+        </w:r>
+        <w:r>
+          <w:instrText>PAGE   \* MERGEFORMAT</w:instrText>
+        </w:r>
+        <w:r>
+          <w:fldChar w:fldCharType="separate"/>
+        </w:r>
+        <w:r>
+          <w:rPr>
+            <w:noProof/>
+          </w:rPr>
+          <w:t>7</w:t>
+        </w:r>
+        <w:r>
+          <w:fldChar w:fldCharType="end"/>
+        </w:r>
+      </w:p>
+    </w:sdtContent>
+  </w:sdt>
+  <w:p>
+    <w:pPr>
+      <w:pStyle w:val="Voettekst"/>
+    </w:pPr>
+  </w:p>
+</w:ftr>
+</file>
+
+<file path=word/footer2.xml><?xml version="1.0" encoding="utf-8"?>
+<w:ftr xmlns:wpc="http://schemas.microsoft.com/office/word/2010/wordprocessingCanvas" xmlns:mc="http://schemas.openxmlformats.org/markup-compatibility/2006" xmlns:o="urn:schemas-microsoft-com:office:office" xmlns:r="http://schemas.openxmlformats.org/officeDocument/2006/relationships" xmlns:m="http://schemas.openxmlformats.org/officeDocument/2006/math" xmlns:v="urn:schemas-microsoft-com:vml" xmlns:wp14="http://schemas.microsoft.com/office/word/2010/wordprocessingDrawing" xmlns:wp="http://schemas.openxmlformats.org/drawingml/2006/wordprocessingDrawing" xmlns:w10="urn:schemas-microsoft-com:office:word" xmlns:w="http://schemas.openxmlformats.org/wordprocessingml/2006/main" xmlns:w14="http://schemas.microsoft.com/office/word/2010/wordml" xmlns:w15="http://schemas.microsoft.com/office/word/2012/wordml" xmlns:wpg="http://schemas.microsoft.com/office/word/2010/wordprocessingGroup" xmlns:wpi="http://schemas.microsoft.com/office/word/2010/wordprocessingInk" xmlns:wne="http://schemas.microsoft.com/office/word/2006/wordml" xmlns:wps="http://schemas.microsoft.com/office/word/2010/wordprocessingShape" mc:Ignorable="w14 w15 wp14">
+  <w:p>
+    <w:pPr>
+      <w:pStyle w:val="Voettekst"/>
+    </w:pPr>
+    <w:r>
+      <w:tab/>
+    </w:r>
+    <w:r>
+      <w:tab/>
+    </w:r>
+    <w:r>
+      <w:tab/>
+    </w:r>
+    <w:r>
+      <w:tab/>
+    </w:r>
+    <w:r>
+      <w:tab/>
+    </w:r>
+    <w:r>
+      <w:tab/>
+    </w:r>
+    <w:r>
+      <w:tab/>
+    </w:r>
+    <w:r>
+      <w:tab/>
+    </w:r>
+  </w:p>
+</w:ftr>
+</file>
+
+<file path=word/footnotes.xml><?xml version="1.0" encoding="utf-8"?>
+<w:footnotes xmlns:wpc="http://schemas.microsoft.com/office/word/2010/wordprocessingCanvas" xmlns:mc="http://schemas.openxmlformats.org/markup-compatibility/2006" xmlns:o="urn:schemas-microsoft-com:office:office" xmlns:r="http://schemas.openxmlformats.org/officeDocument/2006/relationships" xmlns:m="http://schemas.openxmlformats.org/officeDocument/2006/math" xmlns:v="urn:schemas-microsoft-com:vml" xmlns:wp14="http://schemas.microsoft.com/office/word/2010/wordprocessingDrawing" xmlns:wp="http://schemas.openxmlformats.org/drawingml/2006/wordprocessingDrawing" xmlns:w10="urn:schemas-microsoft-com:office:word" xmlns:w="http://schemas.openxmlformats.org/wordprocessingml/2006/main" xmlns:w14="http://schemas.microsoft.com/office/word/2010/wordml" xmlns:w15="http://schemas.microsoft.com/office/word/2012/wordml" xmlns:wpg="http://schemas.microsoft.com/office/word/2010/wordprocessingGroup" xmlns:wpi="http://schemas.microsoft.com/office/word/2010/wordprocessingInk" xmlns:wne="http://schemas.microsoft.com/office/word/2006/wordml" xmlns:wps="http://schemas.microsoft.com/office/word/2010/wordprocessingShape" mc:Ignorable="w14 w15 wp14">
+  <w:footnote w:type="separator" w:id="-1">
+    <w:p>
+      <w:pPr>
+        <w:spacing w:after="0" w:line="240" w:lineRule="auto"/>
+      </w:pPr>
+      <w:r>
+        <w:separator/>
+      </w:r>
+    </w:p>
+  </w:footnote>
+  <w:footnote w:type="continuationSeparator" w:id="0">
+    <w:p>
+      <w:pPr>
+        <w:spacing w:after="0" w:line="240" w:lineRule="auto"/>
+      </w:pPr>
+      <w:r>
+        <w:continuationSeparator/>
+      </w:r>
+    </w:p>
+  </w:footnote>
+</w:footnotes>
 </file>
 
 <file path=word/numbering.xml><?xml version="1.0" encoding="utf-8"?>
@@ -10725,11 +12448,127 @@
       </w:rPr>
     </w:lvl>
   </w:abstractNum>
+  <w:abstractNum w:abstractNumId="2" w15:restartNumberingAfterBreak="0">
+    <w:nsid w:val="35FE11D8"/>
+    <w:multiLevelType w:val="hybridMultilevel"/>
+    <w:tmpl w:val="9B7A436E"/>
+    <w:lvl w:ilvl="0" w:tplc="04130001">
+      <w:start w:val="1"/>
+      <w:numFmt w:val="bullet"/>
+      <w:lvlText w:val=""/>
+      <w:lvlJc w:val="left"/>
+      <w:pPr>
+        <w:ind w:left="720" w:hanging="360"/>
+      </w:pPr>
+      <w:rPr>
+        <w:rFonts w:ascii="Symbol" w:hAnsi="Symbol" w:hint="default"/>
+      </w:rPr>
+    </w:lvl>
+    <w:lvl w:ilvl="1" w:tplc="04130003" w:tentative="1">
+      <w:start w:val="1"/>
+      <w:numFmt w:val="bullet"/>
+      <w:lvlText w:val="o"/>
+      <w:lvlJc w:val="left"/>
+      <w:pPr>
+        <w:ind w:left="1440" w:hanging="360"/>
+      </w:pPr>
+      <w:rPr>
+        <w:rFonts w:ascii="Courier New" w:hAnsi="Courier New" w:cs="Courier New" w:hint="default"/>
+      </w:rPr>
+    </w:lvl>
+    <w:lvl w:ilvl="2" w:tplc="04130005" w:tentative="1">
+      <w:start w:val="1"/>
+      <w:numFmt w:val="bullet"/>
+      <w:lvlText w:val=""/>
+      <w:lvlJc w:val="left"/>
+      <w:pPr>
+        <w:ind w:left="2160" w:hanging="360"/>
+      </w:pPr>
+      <w:rPr>
+        <w:rFonts w:ascii="Wingdings" w:hAnsi="Wingdings" w:hint="default"/>
+      </w:rPr>
+    </w:lvl>
+    <w:lvl w:ilvl="3" w:tplc="04130001" w:tentative="1">
+      <w:start w:val="1"/>
+      <w:numFmt w:val="bullet"/>
+      <w:lvlText w:val=""/>
+      <w:lvlJc w:val="left"/>
+      <w:pPr>
+        <w:ind w:left="2880" w:hanging="360"/>
+      </w:pPr>
+      <w:rPr>
+        <w:rFonts w:ascii="Symbol" w:hAnsi="Symbol" w:hint="default"/>
+      </w:rPr>
+    </w:lvl>
+    <w:lvl w:ilvl="4" w:tplc="04130003" w:tentative="1">
+      <w:start w:val="1"/>
+      <w:numFmt w:val="bullet"/>
+      <w:lvlText w:val="o"/>
+      <w:lvlJc w:val="left"/>
+      <w:pPr>
+        <w:ind w:left="3600" w:hanging="360"/>
+      </w:pPr>
+      <w:rPr>
+        <w:rFonts w:ascii="Courier New" w:hAnsi="Courier New" w:cs="Courier New" w:hint="default"/>
+      </w:rPr>
+    </w:lvl>
+    <w:lvl w:ilvl="5" w:tplc="04130005" w:tentative="1">
+      <w:start w:val="1"/>
+      <w:numFmt w:val="bullet"/>
+      <w:lvlText w:val=""/>
+      <w:lvlJc w:val="left"/>
+      <w:pPr>
+        <w:ind w:left="4320" w:hanging="360"/>
+      </w:pPr>
+      <w:rPr>
+        <w:rFonts w:ascii="Wingdings" w:hAnsi="Wingdings" w:hint="default"/>
+      </w:rPr>
+    </w:lvl>
+    <w:lvl w:ilvl="6" w:tplc="04130001" w:tentative="1">
+      <w:start w:val="1"/>
+      <w:numFmt w:val="bullet"/>
+      <w:lvlText w:val=""/>
+      <w:lvlJc w:val="left"/>
+      <w:pPr>
+        <w:ind w:left="5040" w:hanging="360"/>
+      </w:pPr>
+      <w:rPr>
+        <w:rFonts w:ascii="Symbol" w:hAnsi="Symbol" w:hint="default"/>
+      </w:rPr>
+    </w:lvl>
+    <w:lvl w:ilvl="7" w:tplc="04130003" w:tentative="1">
+      <w:start w:val="1"/>
+      <w:numFmt w:val="bullet"/>
+      <w:lvlText w:val="o"/>
+      <w:lvlJc w:val="left"/>
+      <w:pPr>
+        <w:ind w:left="5760" w:hanging="360"/>
+      </w:pPr>
+      <w:rPr>
+        <w:rFonts w:ascii="Courier New" w:hAnsi="Courier New" w:cs="Courier New" w:hint="default"/>
+      </w:rPr>
+    </w:lvl>
+    <w:lvl w:ilvl="8" w:tplc="04130005" w:tentative="1">
+      <w:start w:val="1"/>
+      <w:numFmt w:val="bullet"/>
+      <w:lvlText w:val=""/>
+      <w:lvlJc w:val="left"/>
+      <w:pPr>
+        <w:ind w:left="6480" w:hanging="360"/>
+      </w:pPr>
+      <w:rPr>
+        <w:rFonts w:ascii="Wingdings" w:hAnsi="Wingdings" w:hint="default"/>
+      </w:rPr>
+    </w:lvl>
+  </w:abstractNum>
   <w:num w:numId="1">
     <w:abstractNumId w:val="1"/>
   </w:num>
   <w:num w:numId="2">
     <w:abstractNumId w:val="0"/>
+  </w:num>
+  <w:num w:numId="3">
+    <w:abstractNumId w:val="2"/>
   </w:num>
 </w:numbering>
 </file>
@@ -11324,6 +13163,50 @@
       <w:ind w:left="220"/>
     </w:pPr>
   </w:style>
+  <w:style w:type="paragraph" w:styleId="Koptekst">
+    <w:name w:val="header"/>
+    <w:basedOn w:val="Standaard"/>
+    <w:link w:val="KoptekstChar"/>
+    <w:uiPriority w:val="99"/>
+    <w:unhideWhenUsed/>
+    <w:rsid w:val="005F7695"/>
+    <w:pPr>
+      <w:tabs>
+        <w:tab w:val="center" w:pos="4536"/>
+        <w:tab w:val="right" w:pos="9072"/>
+      </w:tabs>
+      <w:spacing w:after="0" w:line="240" w:lineRule="auto"/>
+    </w:pPr>
+  </w:style>
+  <w:style w:type="character" w:customStyle="1" w:styleId="KoptekstChar">
+    <w:name w:val="Koptekst Char"/>
+    <w:basedOn w:val="Standaardalinea-lettertype"/>
+    <w:link w:val="Koptekst"/>
+    <w:uiPriority w:val="99"/>
+    <w:rsid w:val="005F7695"/>
+  </w:style>
+  <w:style w:type="paragraph" w:styleId="Voettekst">
+    <w:name w:val="footer"/>
+    <w:basedOn w:val="Standaard"/>
+    <w:link w:val="VoettekstChar"/>
+    <w:uiPriority w:val="99"/>
+    <w:unhideWhenUsed/>
+    <w:rsid w:val="005F7695"/>
+    <w:pPr>
+      <w:tabs>
+        <w:tab w:val="center" w:pos="4536"/>
+        <w:tab w:val="right" w:pos="9072"/>
+      </w:tabs>
+      <w:spacing w:after="0" w:line="240" w:lineRule="auto"/>
+    </w:pPr>
+  </w:style>
+  <w:style w:type="character" w:customStyle="1" w:styleId="VoettekstChar">
+    <w:name w:val="Voettekst Char"/>
+    <w:basedOn w:val="Standaardalinea-lettertype"/>
+    <w:link w:val="Voettekst"/>
+    <w:uiPriority w:val="99"/>
+    <w:rsid w:val="005F7695"/>
+  </w:style>
 </w:styles>
 </file>
 
@@ -11655,7 +13538,7 @@
 </file>
 
 <file path=customXml/itemProps1.xml><?xml version="1.0" encoding="utf-8"?>
-<ds:datastoreItem xmlns:ds="http://schemas.openxmlformats.org/officeDocument/2006/customXml" ds:itemID="{7BC051E9-4512-4028-B4A0-5EA7C585E35D}">
+<ds:datastoreItem xmlns:ds="http://schemas.openxmlformats.org/officeDocument/2006/customXml" ds:itemID="{4543FD8F-04DA-44BE-B1B3-7472575C6B54}">
   <ds:schemaRefs>
     <ds:schemaRef ds:uri="http://schemas.openxmlformats.org/officeDocument/2006/bibliography"/>
   </ds:schemaRefs>

</xml_diff>